<commit_message>
fix: formatting in Python service sections
</commit_message>
<xml_diff>
--- a/User Guide v2.0.docx
+++ b/User Guide v2.0.docx
@@ -60,7 +60,7 @@
                     <pic:cNvPicPr/>
                   </pic:nvPicPr>
                   <pic:blipFill>
-                    <a:blip r:embed="rId7"/>
+                    <a:blip r:embed="rId8"/>
                     <a:stretch>
                       <a:fillRect/>
                     </a:stretch>
@@ -109,10 +109,10 @@
                     <pic:cNvPicPr/>
                   </pic:nvPicPr>
                   <pic:blipFill>
-                    <a:blip r:embed="rId8">
+                    <a:blip r:embed="rId9">
                       <a:extLst>
                         <a:ext uri="{96DAC541-7B7A-43D3-8B79-37D633B846F1}">
-                          <asvg:svgBlip xmlns:asvg="http://schemas.microsoft.com/office/drawing/2016/SVG/main" r:embed="rId9"/>
+                          <asvg:svgBlip xmlns:asvg="http://schemas.microsoft.com/office/drawing/2016/SVG/main" r:embed="rId10"/>
                         </a:ext>
                       </a:extLst>
                     </a:blip>
@@ -158,10 +158,10 @@
                     <pic:cNvPicPr/>
                   </pic:nvPicPr>
                   <pic:blipFill>
-                    <a:blip r:embed="rId10">
+                    <a:blip r:embed="rId11">
                       <a:extLst>
                         <a:ext uri="{96DAC541-7B7A-43D3-8B79-37D633B846F1}">
-                          <asvg:svgBlip xmlns:asvg="http://schemas.microsoft.com/office/drawing/2016/SVG/main" r:embed="rId11"/>
+                          <asvg:svgBlip xmlns:asvg="http://schemas.microsoft.com/office/drawing/2016/SVG/main" r:embed="rId12"/>
                         </a:ext>
                       </a:extLst>
                     </a:blip>
@@ -189,7 +189,7 @@
           </wp:inline>
         </w:drawing>
       </w:r>
-      <w:hyperlink r:id="rId12" w:history="1">
+      <w:hyperlink r:id="rId13" w:history="1">
         <w:r>
           <w:t xml:space="preserve"> </w:t>
         </w:r>
@@ -211,10 +211,10 @@
                       <pic:cNvPicPr/>
                     </pic:nvPicPr>
                     <pic:blipFill>
-                      <a:blip r:embed="rId13">
+                      <a:blip r:embed="rId14">
                         <a:extLst>
                           <a:ext uri="{96DAC541-7B7A-43D3-8B79-37D633B846F1}">
-                            <asvg:svgBlip xmlns:asvg="http://schemas.microsoft.com/office/drawing/2016/SVG/main" r:embed="rId14"/>
+                            <asvg:svgBlip xmlns:asvg="http://schemas.microsoft.com/office/drawing/2016/SVG/main" r:embed="rId15"/>
                           </a:ext>
                         </a:extLst>
                       </a:blip>
@@ -264,10 +264,10 @@
                     <pic:cNvPicPr/>
                   </pic:nvPicPr>
                   <pic:blipFill>
-                    <a:blip r:embed="rId15">
+                    <a:blip r:embed="rId16">
                       <a:extLst>
                         <a:ext uri="{96DAC541-7B7A-43D3-8B79-37D633B846F1}">
-                          <asvg:svgBlip xmlns:asvg="http://schemas.microsoft.com/office/drawing/2016/SVG/main" r:embed="rId16"/>
+                          <asvg:svgBlip xmlns:asvg="http://schemas.microsoft.com/office/drawing/2016/SVG/main" r:embed="rId17"/>
                         </a:ext>
                       </a:extLst>
                     </a:blip>
@@ -316,10 +316,10 @@
                     <pic:cNvPicPr/>
                   </pic:nvPicPr>
                   <pic:blipFill>
-                    <a:blip r:embed="rId17">
+                    <a:blip r:embed="rId18">
                       <a:extLst>
                         <a:ext uri="{96DAC541-7B7A-43D3-8B79-37D633B846F1}">
-                          <asvg:svgBlip xmlns:asvg="http://schemas.microsoft.com/office/drawing/2016/SVG/main" r:embed="rId18"/>
+                          <asvg:svgBlip xmlns:asvg="http://schemas.microsoft.com/office/drawing/2016/SVG/main" r:embed="rId19"/>
                         </a:ext>
                       </a:extLst>
                     </a:blip>
@@ -992,7 +992,7 @@
                     <pic:cNvPicPr/>
                   </pic:nvPicPr>
                   <pic:blipFill>
-                    <a:blip r:embed="rId19"/>
+                    <a:blip r:embed="rId20"/>
                     <a:stretch>
                       <a:fillRect/>
                     </a:stretch>
@@ -1145,7 +1145,7 @@
                     <pic:cNvPicPr/>
                   </pic:nvPicPr>
                   <pic:blipFill>
-                    <a:blip r:embed="rId20"/>
+                    <a:blip r:embed="rId21"/>
                     <a:stretch>
                       <a:fillRect/>
                     </a:stretch>
@@ -1507,6 +1507,7 @@
           <w:b/>
           <w:bCs/>
         </w:rPr>
+        <w:lastRenderedPageBreak/>
         <w:t>Attack_Tool_Commands.md:</w:t>
       </w:r>
       <w:r>
@@ -2024,6 +2025,7 @@
         <w:rPr>
           <w:rStyle w:val="VerbatimChar"/>
         </w:rPr>
+        <w:lastRenderedPageBreak/>
         <w:t>│   ├── fuzzowski.medusa.ftp</w:t>
       </w:r>
       <w:r>
@@ -2474,6 +2476,7 @@
         <w:rPr>
           <w:rStyle w:val="VerbatimChar"/>
         </w:rPr>
+        <w:lastRenderedPageBreak/>
         <w:t>│       ├── medusa_ftp_fail.pcap</w:t>
       </w:r>
       <w:r>
@@ -3214,6 +3217,7 @@
           <w:sz w:val="22"/>
           <w:szCs w:val="22"/>
         </w:rPr>
+        <w:lastRenderedPageBreak/>
         <w:t>brief_2:</w:t>
       </w:r>
       <w:r>
@@ -4279,6 +4283,7 @@
           <w:sz w:val="22"/>
           <w:szCs w:val="22"/>
         </w:rPr>
+        <w:lastRenderedPageBreak/>
         <w:t>pcap_parsing.py:</w:t>
       </w:r>
       <w:r>
@@ -5147,6 +5152,7 @@
           <w:sz w:val="32"/>
           <w:szCs w:val="32"/>
         </w:rPr>
+        <w:lastRenderedPageBreak/>
         <w:t>Prerequisites</w:t>
       </w:r>
     </w:p>
@@ -5878,7 +5884,7 @@
         </w:rPr>
         <w:t xml:space="preserve">You can download a pre-built Kali Linux VM from their website </w:t>
       </w:r>
-      <w:hyperlink r:id="rId21" w:anchor="kali-virtual-machines" w:history="1">
+      <w:hyperlink r:id="rId22" w:anchor="kali-virtual-machines" w:history="1">
         <w:r>
           <w:rPr>
             <w:rStyle w:val="Hyperlink"/>
@@ -5908,7 +5914,7 @@
         </w:rPr>
         <w:t xml:space="preserve">Rapid7 provides a pre-built Metasploitable2 VM from their website </w:t>
       </w:r>
-      <w:hyperlink r:id="rId22" w:history="1">
+      <w:hyperlink r:id="rId23" w:history="1">
         <w:r>
           <w:rPr>
             <w:rStyle w:val="Hyperlink"/>
@@ -8139,10 +8145,10 @@
                                           <pic:cNvPicPr/>
                                         </pic:nvPicPr>
                                         <pic:blipFill>
-                                          <a:blip r:embed="rId23">
+                                          <a:blip r:embed="rId24">
                                             <a:extLst>
                                               <a:ext uri="{96DAC541-7B7A-43D3-8B79-37D633B846F1}">
-                                                <asvg:svgBlip xmlns:asvg="http://schemas.microsoft.com/office/drawing/2016/SVG/main" r:embed="rId24"/>
+                                                <asvg:svgBlip xmlns:asvg="http://schemas.microsoft.com/office/drawing/2016/SVG/main" r:embed="rId25"/>
                                               </a:ext>
                                             </a:extLst>
                                           </a:blip>
@@ -8210,10 +8216,10 @@
                                     <pic:cNvPicPr/>
                                   </pic:nvPicPr>
                                   <pic:blipFill>
-                                    <a:blip r:embed="rId23">
+                                    <a:blip r:embed="rId24">
                                       <a:extLst>
                                         <a:ext uri="{96DAC541-7B7A-43D3-8B79-37D633B846F1}">
-                                          <asvg:svgBlip xmlns:asvg="http://schemas.microsoft.com/office/drawing/2016/SVG/main" r:embed="rId24"/>
+                                          <asvg:svgBlip xmlns:asvg="http://schemas.microsoft.com/office/drawing/2016/SVG/main" r:embed="rId25"/>
                                         </a:ext>
                                       </a:extLst>
                                     </a:blip>
@@ -10946,10 +10952,10 @@
                                           <pic:cNvPicPr/>
                                         </pic:nvPicPr>
                                         <pic:blipFill>
-                                          <a:blip r:embed="rId25">
+                                          <a:blip r:embed="rId26">
                                             <a:extLst>
                                               <a:ext uri="{96DAC541-7B7A-43D3-8B79-37D633B846F1}">
-                                                <asvg:svgBlip xmlns:asvg="http://schemas.microsoft.com/office/drawing/2016/SVG/main" r:embed="rId26"/>
+                                                <asvg:svgBlip xmlns:asvg="http://schemas.microsoft.com/office/drawing/2016/SVG/main" r:embed="rId27"/>
                                               </a:ext>
                                             </a:extLst>
                                           </a:blip>
@@ -11013,10 +11019,10 @@
                                     <pic:cNvPicPr/>
                                   </pic:nvPicPr>
                                   <pic:blipFill>
-                                    <a:blip r:embed="rId25">
+                                    <a:blip r:embed="rId26">
                                       <a:extLst>
                                         <a:ext uri="{96DAC541-7B7A-43D3-8B79-37D633B846F1}">
-                                          <asvg:svgBlip xmlns:asvg="http://schemas.microsoft.com/office/drawing/2016/SVG/main" r:embed="rId26"/>
+                                          <asvg:svgBlip xmlns:asvg="http://schemas.microsoft.com/office/drawing/2016/SVG/main" r:embed="rId27"/>
                                         </a:ext>
                                       </a:extLst>
                                     </a:blip>
@@ -11791,7 +11797,7 @@
                               </w:rPr>
                               <w:t xml:space="preserve">Requires Docker and Make to be installed on the host machine. Docker Desktop is available </w:t>
                             </w:r>
-                            <w:hyperlink r:id="rId27" w:history="1">
+                            <w:hyperlink r:id="rId28" w:history="1">
                               <w:r>
                                 <w:t>here.</w:t>
                               </w:r>
@@ -11842,7 +11848,7 @@
                         </w:rPr>
                         <w:t xml:space="preserve">Requires Docker and Make to be installed on the host machine. Docker Desktop is available </w:t>
                       </w:r>
-                      <w:hyperlink r:id="rId28" w:history="1">
+                      <w:hyperlink r:id="rId29" w:history="1">
                         <w:r>
                           <w:t>here.</w:t>
                         </w:r>
@@ -11915,10 +11921,10 @@
                                           <pic:cNvPicPr/>
                                         </pic:nvPicPr>
                                         <pic:blipFill>
-                                          <a:blip r:embed="rId29">
+                                          <a:blip r:embed="rId30">
                                             <a:extLst>
                                               <a:ext uri="{96DAC541-7B7A-43D3-8B79-37D633B846F1}">
-                                                <asvg:svgBlip xmlns:asvg="http://schemas.microsoft.com/office/drawing/2016/SVG/main" r:embed="rId30"/>
+                                                <asvg:svgBlip xmlns:asvg="http://schemas.microsoft.com/office/drawing/2016/SVG/main" r:embed="rId31"/>
                                               </a:ext>
                                             </a:extLst>
                                           </a:blip>
@@ -11982,10 +11988,10 @@
                                     <pic:cNvPicPr/>
                                   </pic:nvPicPr>
                                   <pic:blipFill>
-                                    <a:blip r:embed="rId29">
+                                    <a:blip r:embed="rId30">
                                       <a:extLst>
                                         <a:ext uri="{96DAC541-7B7A-43D3-8B79-37D633B846F1}">
-                                          <asvg:svgBlip xmlns:asvg="http://schemas.microsoft.com/office/drawing/2016/SVG/main" r:embed="rId30"/>
+                                          <asvg:svgBlip xmlns:asvg="http://schemas.microsoft.com/office/drawing/2016/SVG/main" r:embed="rId31"/>
                                         </a:ext>
                                       </a:extLst>
                                     </a:blip>
@@ -14094,7 +14100,7 @@
                     <pic:cNvPicPr/>
                   </pic:nvPicPr>
                   <pic:blipFill>
-                    <a:blip r:embed="rId31"/>
+                    <a:blip r:embed="rId32"/>
                     <a:stretch>
                       <a:fillRect/>
                     </a:stretch>
@@ -14301,7 +14307,7 @@
                     <pic:cNvPicPr/>
                   </pic:nvPicPr>
                   <pic:blipFill>
-                    <a:blip r:embed="rId32"/>
+                    <a:blip r:embed="rId33"/>
                     <a:stretch>
                       <a:fillRect/>
                     </a:stretch>
@@ -14420,7 +14426,7 @@
                     <pic:cNvPicPr/>
                   </pic:nvPicPr>
                   <pic:blipFill>
-                    <a:blip r:embed="rId33"/>
+                    <a:blip r:embed="rId34"/>
                     <a:stretch>
                       <a:fillRect/>
                     </a:stretch>
@@ -14488,7 +14494,7 @@
                     <pic:cNvPicPr/>
                   </pic:nvPicPr>
                   <pic:blipFill>
-                    <a:blip r:embed="rId34"/>
+                    <a:blip r:embed="rId35"/>
                     <a:stretch>
                       <a:fillRect/>
                     </a:stretch>
@@ -16121,10 +16127,20 @@
                             <w:r>
                               <w:rPr>
                                 <w:rFonts w:ascii="Consolas" w:hAnsi="Consolas"/>
+                                <w:i/>
+                                <w:iCs/>
                                 <w:sz w:val="22"/>
                                 <w:szCs w:val="22"/>
                               </w:rPr>
-                              <w:t>sudo setcap cap_net_raw=eip $(which python3)`</w:t>
+                              <w:t>sudo setcap cap_net_raw=eip $(which python3)</w:t>
+                            </w:r>
+                            <w:r>
+                              <w:rPr>
+                                <w:rFonts w:ascii="Consolas" w:hAnsi="Consolas"/>
+                                <w:sz w:val="22"/>
+                                <w:szCs w:val="22"/>
+                              </w:rPr>
+                              <w:t>`</w:t>
                             </w:r>
                           </w:p>
                         </w:txbxContent>
@@ -16200,10 +16216,20 @@
                       <w:r>
                         <w:rPr>
                           <w:rFonts w:ascii="Consolas" w:hAnsi="Consolas"/>
+                          <w:i/>
+                          <w:iCs/>
                           <w:sz w:val="22"/>
                           <w:szCs w:val="22"/>
                         </w:rPr>
-                        <w:t>sudo setcap cap_net_raw=eip $(which python3)`</w:t>
+                        <w:t>sudo setcap cap_net_raw=eip $(which python3)</w:t>
+                      </w:r>
+                      <w:r>
+                        <w:rPr>
+                          <w:rFonts w:ascii="Consolas" w:hAnsi="Consolas"/>
+                          <w:sz w:val="22"/>
+                          <w:szCs w:val="22"/>
+                        </w:rPr>
+                        <w:t>`</w:t>
                       </w:r>
                     </w:p>
                   </w:txbxContent>
@@ -16346,10 +16372,10 @@
                                           <pic:cNvPicPr/>
                                         </pic:nvPicPr>
                                         <pic:blipFill>
-                                          <a:blip r:embed="rId29">
+                                          <a:blip r:embed="rId30">
                                             <a:extLst>
                                               <a:ext uri="{96DAC541-7B7A-43D3-8B79-37D633B846F1}">
-                                                <asvg:svgBlip xmlns:asvg="http://schemas.microsoft.com/office/drawing/2016/SVG/main" r:embed="rId30"/>
+                                                <asvg:svgBlip xmlns:asvg="http://schemas.microsoft.com/office/drawing/2016/SVG/main" r:embed="rId31"/>
                                               </a:ext>
                                             </a:extLst>
                                           </a:blip>
@@ -16413,10 +16439,10 @@
                                     <pic:cNvPicPr/>
                                   </pic:nvPicPr>
                                   <pic:blipFill>
-                                    <a:blip r:embed="rId29">
+                                    <a:blip r:embed="rId30">
                                       <a:extLst>
                                         <a:ext uri="{96DAC541-7B7A-43D3-8B79-37D633B846F1}">
-                                          <asvg:svgBlip xmlns:asvg="http://schemas.microsoft.com/office/drawing/2016/SVG/main" r:embed="rId30"/>
+                                          <asvg:svgBlip xmlns:asvg="http://schemas.microsoft.com/office/drawing/2016/SVG/main" r:embed="rId31"/>
                                         </a:ext>
                                       </a:extLst>
                                     </a:blip>
@@ -16489,6 +16515,7 @@
       </w:pPr>
       <w:bookmarkStart w:id="22" w:name="_Installation_–_Python"/>
       <w:bookmarkEnd w:id="22"/>
+      <w:commentRangeStart w:id="23"/>
       <w:r>
         <w:rPr>
           <w:rFonts w:ascii="Times New Roman" w:hAnsi="Times New Roman"/>
@@ -16504,6 +16531,17 @@
           <w:szCs w:val="28"/>
         </w:rPr>
         <w:t>Python Virtual Environments (Recommended)</w:t>
+      </w:r>
+      <w:commentRangeEnd w:id="23"/>
+      <w:r>
+        <w:rPr>
+          <w:rStyle w:val="CommentReference"/>
+          <w:rFonts w:ascii="Cambria" w:eastAsia="Cambria" w:hAnsi="Cambria"/>
+          <w:b w:val="0"/>
+          <w:bCs w:val="0"/>
+          <w:color w:val="auto"/>
+        </w:rPr>
+        <w:commentReference w:id="23"/>
       </w:r>
     </w:p>
     <w:p>
@@ -16638,7 +16676,7 @@
               </w:rPr>
               <w:t xml:space="preserve">git clone </w:t>
             </w:r>
-            <w:hyperlink r:id="rId35" w:history="1">
+            <w:hyperlink r:id="rId40" w:history="1">
               <w:r>
                 <w:rPr>
                   <w:rStyle w:val="Hyperlink"/>
@@ -16751,11 +16789,6 @@
               <w:t>pip install -r requirements.txt</w:t>
             </w:r>
           </w:p>
-          <w:p>
-            <w:pPr>
-              <w:pStyle w:val="BodyText"/>
-            </w:pPr>
-          </w:p>
         </w:tc>
       </w:tr>
     </w:tbl>
@@ -16773,8 +16806,8 @@
           <w:szCs w:val="28"/>
         </w:rPr>
       </w:pPr>
-      <w:bookmarkStart w:id="23" w:name="_Usage_–_Replay"/>
-      <w:bookmarkEnd w:id="23"/>
+      <w:bookmarkStart w:id="24" w:name="_Usage_–_Replay"/>
+      <w:bookmarkEnd w:id="24"/>
       <w:r>
         <w:rPr>
           <w:rFonts w:ascii="Times New Roman" w:hAnsi="Times New Roman"/>
@@ -16863,6 +16896,87 @@
         </mc:AlternateContent>
       </w:r>
     </w:p>
+    <w:tbl>
+      <w:tblPr>
+        <w:tblStyle w:val="TableGrid"/>
+        <w:tblW w:w="0" w:type="auto"/>
+        <w:tblInd w:w="805" w:type="dxa"/>
+        <w:tblLook w:val="04A0" w:firstRow="1" w:lastRow="0" w:firstColumn="1" w:lastColumn="0" w:noHBand="0" w:noVBand="1"/>
+      </w:tblPr>
+      <w:tblGrid>
+        <w:gridCol w:w="7650"/>
+      </w:tblGrid>
+      <w:tr>
+        <w:tc>
+          <w:tcPr>
+            <w:tcW w:w="7650" w:type="dxa"/>
+          </w:tcPr>
+          <w:p>
+            <w:pPr>
+              <w:pStyle w:val="BodyText"/>
+            </w:pPr>
+            <w:r>
+              <w:t># Ensure sudo user</w:t>
+            </w:r>
+          </w:p>
+          <w:p>
+            <w:pPr>
+              <w:pStyle w:val="BodyText"/>
+            </w:pPr>
+            <w:r>
+              <w:t>sudo su</w:t>
+            </w:r>
+          </w:p>
+          <w:p>
+            <w:pPr>
+              <w:pStyle w:val="BodyText"/>
+            </w:pPr>
+          </w:p>
+          <w:p>
+            <w:pPr>
+              <w:pStyle w:val="BodyText"/>
+            </w:pPr>
+            <w:r>
+              <w:t># (OPTIONAL) Grant raw packet privileges</w:t>
+            </w:r>
+          </w:p>
+          <w:p>
+            <w:pPr>
+              <w:pStyle w:val="BodyText"/>
+            </w:pPr>
+            <w:r>
+              <w:t>sudo setcap cap_net_raw=eip $(which python3)</w:t>
+            </w:r>
+          </w:p>
+          <w:p>
+            <w:pPr>
+              <w:pStyle w:val="BodyText"/>
+            </w:pPr>
+          </w:p>
+          <w:p>
+            <w:pPr>
+              <w:pStyle w:val="BodyText"/>
+            </w:pPr>
+            <w:r>
+              <w:t># Run the replay service</w:t>
+            </w:r>
+          </w:p>
+          <w:p>
+            <w:pPr>
+              <w:pStyle w:val="BodyText"/>
+            </w:pPr>
+            <w:r>
+              <w:t>python3 chad.py</w:t>
+            </w:r>
+          </w:p>
+          <w:p>
+            <w:pPr>
+              <w:pStyle w:val="BodyText"/>
+            </w:pPr>
+          </w:p>
+        </w:tc>
+      </w:tr>
+    </w:tbl>
     <w:p>
       <w:pPr>
         <w:pStyle w:val="BodyText"/>
@@ -16983,7 +17097,6 @@
         <w:rPr>
           <w:noProof/>
         </w:rPr>
-        <w:lastRenderedPageBreak/>
         <w:drawing>
           <wp:inline distT="0" distB="0" distL="0" distR="0" wp14:anchorId="2134313B" wp14:editId="6A516E63">
             <wp:extent cx="5573002" cy="3433507"/>
@@ -16998,7 +17111,7 @@
                     <pic:cNvPicPr/>
                   </pic:nvPicPr>
                   <pic:blipFill>
-                    <a:blip r:embed="rId36"/>
+                    <a:blip r:embed="rId41"/>
                     <a:stretch>
                       <a:fillRect/>
                     </a:stretch>
@@ -17135,7 +17248,7 @@
           <w:rFonts w:ascii="Times New Roman" w:hAnsi="Times New Roman"/>
         </w:rPr>
       </w:pPr>
-      <w:bookmarkStart w:id="24" w:name="attack-tools"/>
+      <w:bookmarkStart w:id="25" w:name="attack-tools"/>
       <w:r>
         <w:rPr>
           <w:rFonts w:ascii="Times New Roman" w:hAnsi="Times New Roman"/>
@@ -17154,7 +17267,7 @@
           <w:rFonts w:ascii="Times New Roman" w:hAnsi="Times New Roman"/>
         </w:rPr>
       </w:pPr>
-      <w:hyperlink r:id="rId37" w:history="1">
+      <w:hyperlink r:id="rId42" w:history="1">
         <w:r>
           <w:rPr>
             <w:rStyle w:val="Hyperlink"/>
@@ -17175,7 +17288,7 @@
           <w:rFonts w:ascii="Times New Roman" w:hAnsi="Times New Roman"/>
         </w:rPr>
       </w:pPr>
-      <w:hyperlink r:id="rId38" w:history="1">
+      <w:hyperlink r:id="rId43" w:history="1">
         <w:r>
           <w:rPr>
             <w:rStyle w:val="Hyperlink"/>
@@ -17200,8 +17313,8 @@
           <w:rFonts w:ascii="Times New Roman" w:hAnsi="Times New Roman"/>
         </w:rPr>
       </w:pPr>
-      <w:bookmarkStart w:id="25" w:name="fuzzing-tools"/>
-      <w:bookmarkEnd w:id="24"/>
+      <w:bookmarkStart w:id="26" w:name="fuzzing-tools"/>
+      <w:bookmarkEnd w:id="25"/>
       <w:r>
         <w:rPr>
           <w:rFonts w:ascii="Times New Roman" w:hAnsi="Times New Roman"/>
@@ -17220,7 +17333,7 @@
           <w:rFonts w:ascii="Times New Roman" w:hAnsi="Times New Roman"/>
         </w:rPr>
       </w:pPr>
-      <w:hyperlink r:id="rId39" w:history="1">
+      <w:hyperlink r:id="rId44" w:history="1">
         <w:r>
           <w:rPr>
             <w:rStyle w:val="Hyperlink"/>
@@ -17241,7 +17354,7 @@
           <w:rFonts w:ascii="Times New Roman" w:hAnsi="Times New Roman"/>
         </w:rPr>
       </w:pPr>
-      <w:hyperlink r:id="rId40" w:history="1">
+      <w:hyperlink r:id="rId45" w:history="1">
         <w:r>
           <w:rPr>
             <w:rStyle w:val="Hyperlink"/>
@@ -17266,8 +17379,8 @@
           <w:rFonts w:ascii="Times New Roman" w:hAnsi="Times New Roman"/>
         </w:rPr>
       </w:pPr>
-      <w:bookmarkStart w:id="26" w:name="other"/>
-      <w:bookmarkEnd w:id="25"/>
+      <w:bookmarkStart w:id="27" w:name="other"/>
+      <w:bookmarkEnd w:id="26"/>
       <w:r>
         <w:rPr>
           <w:rFonts w:ascii="Times New Roman" w:hAnsi="Times New Roman"/>
@@ -17286,7 +17399,7 @@
           <w:rFonts w:ascii="Times New Roman" w:hAnsi="Times New Roman"/>
         </w:rPr>
       </w:pPr>
-      <w:hyperlink r:id="rId41" w:history="1">
+      <w:hyperlink r:id="rId46" w:history="1">
         <w:r>
           <w:rPr>
             <w:rStyle w:val="Hyperlink"/>
@@ -17307,7 +17420,7 @@
           <w:rFonts w:ascii="Times New Roman" w:hAnsi="Times New Roman"/>
         </w:rPr>
       </w:pPr>
-      <w:hyperlink r:id="rId42" w:history="1">
+      <w:hyperlink r:id="rId47" w:history="1">
         <w:r>
           <w:rPr>
             <w:rStyle w:val="Hyperlink"/>
@@ -17328,7 +17441,7 @@
           <w:rFonts w:ascii="Times New Roman" w:hAnsi="Times New Roman"/>
         </w:rPr>
       </w:pPr>
-      <w:hyperlink r:id="rId43" w:anchor="kali-virtual-machines" w:history="1">
+      <w:hyperlink r:id="rId48" w:anchor="kali-virtual-machines" w:history="1">
         <w:r>
           <w:rPr>
             <w:rStyle w:val="Hyperlink"/>
@@ -17349,7 +17462,7 @@
           <w:rFonts w:ascii="Times New Roman" w:hAnsi="Times New Roman"/>
         </w:rPr>
       </w:pPr>
-      <w:hyperlink r:id="rId44" w:history="1">
+      <w:hyperlink r:id="rId49" w:history="1">
         <w:r>
           <w:rPr>
             <w:rStyle w:val="Hyperlink"/>
@@ -17360,7 +17473,7 @@
       </w:hyperlink>
       <w:bookmarkEnd w:id="0"/>
       <w:bookmarkEnd w:id="20"/>
-      <w:bookmarkEnd w:id="26"/>
+      <w:bookmarkEnd w:id="27"/>
     </w:p>
     <w:p>
       <w:pPr>
@@ -17373,7 +17486,7 @@
           <w:rFonts w:ascii="Times New Roman" w:hAnsi="Times New Roman"/>
         </w:rPr>
       </w:pPr>
-      <w:hyperlink r:id="rId45" w:history="1">
+      <w:hyperlink r:id="rId50" w:history="1">
         <w:r>
           <w:rPr>
             <w:rStyle w:val="Hyperlink"/>
@@ -17416,7 +17529,7 @@
           <w:rFonts w:ascii="Times New Roman" w:hAnsi="Times New Roman"/>
         </w:rPr>
       </w:pPr>
-      <w:hyperlink r:id="rId46" w:history="1">
+      <w:hyperlink r:id="rId51" w:history="1">
         <w:r>
           <w:rPr>
             <w:rStyle w:val="Hyperlink"/>
@@ -17437,7 +17550,7 @@
           <w:rFonts w:ascii="Times New Roman" w:hAnsi="Times New Roman"/>
         </w:rPr>
       </w:pPr>
-      <w:hyperlink r:id="rId47" w:history="1">
+      <w:hyperlink r:id="rId52" w:history="1">
         <w:r>
           <w:rPr>
             <w:rStyle w:val="Hyperlink"/>
@@ -17458,13 +17571,52 @@
       </w:pPr>
     </w:p>
     <w:sectPr>
-      <w:footerReference w:type="default" r:id="rId48"/>
+      <w:footerReference w:type="default" r:id="rId53"/>
       <w:pgSz w:w="12240" w:h="15840"/>
       <w:pgMar w:top="1440" w:right="1440" w:bottom="1440" w:left="1440" w:header="720" w:footer="720" w:gutter="0"/>
       <w:cols w:space="720"/>
     </w:sectPr>
   </w:body>
 </w:document>
+</file>
+
+<file path=word/comments.xml><?xml version="1.0" encoding="utf-8"?>
+<w:comments xmlns:wpc="http://schemas.microsoft.com/office/word/2010/wordprocessingCanvas" xmlns:cx="http://schemas.microsoft.com/office/drawing/2014/chartex" xmlns:cx1="http://schemas.microsoft.com/office/drawing/2015/9/8/chartex" xmlns:cx2="http://schemas.microsoft.com/office/drawing/2015/10/21/chartex" xmlns:cx3="http://schemas.microsoft.com/office/drawing/2016/5/9/chartex" xmlns:cx4="http://schemas.microsoft.com/office/drawing/2016/5/10/chartex" xmlns:cx5="http://schemas.microsoft.com/office/drawing/2016/5/11/chartex" xmlns:cx6="http://schemas.microsoft.com/office/drawing/2016/5/12/chartex" xmlns:cx7="http://schemas.microsoft.com/office/drawing/2016/5/13/chartex" xmlns:cx8="http://schemas.microsoft.com/office/drawing/2016/5/14/chartex" xmlns:mc="http://schemas.openxmlformats.org/markup-compatibility/2006" xmlns:aink="http://schemas.microsoft.com/office/drawing/2016/ink" xmlns:am3d="http://schemas.microsoft.com/office/drawing/2017/model3d" xmlns:o="urn:schemas-microsoft-com:office:office" xmlns:oel="http://schemas.microsoft.com/office/2019/extlst" xmlns:r="http://schemas.openxmlformats.org/officeDocument/2006/relationships" xmlns:m="http://schemas.openxmlformats.org/officeDocument/2006/math" xmlns:v="urn:schemas-microsoft-com:vml" xmlns:wp14="http://schemas.microsoft.com/office/word/2010/wordprocessingDrawing" xmlns:wp="http://schemas.openxmlformats.org/drawingml/2006/wordprocessingDrawing" xmlns:w10="urn:schemas-microsoft-com:office:word" xmlns:w="http://schemas.openxmlformats.org/wordprocessingml/2006/main" xmlns:w14="http://schemas.microsoft.com/office/word/2010/wordml" xmlns:w15="http://schemas.microsoft.com/office/word/2012/wordml" xmlns:w16cex="http://schemas.microsoft.com/office/word/2018/wordml/cex" xmlns:w16cid="http://schemas.microsoft.com/office/word/2016/wordml/cid" xmlns:w16="http://schemas.microsoft.com/office/word/2018/wordml" xmlns:w16du="http://schemas.microsoft.com/office/word/2023/wordml/word16du" xmlns:w16sdtdh="http://schemas.microsoft.com/office/word/2020/wordml/sdtdatahash" xmlns:w16sdtfl="http://schemas.microsoft.com/office/word/2024/wordml/sdtformatlock" xmlns:w16se="http://schemas.microsoft.com/office/word/2015/wordml/symex" xmlns:wpg="http://schemas.microsoft.com/office/word/2010/wordprocessingGroup" xmlns:wpi="http://schemas.microsoft.com/office/word/2010/wordprocessingInk" xmlns:wne="http://schemas.microsoft.com/office/word/2006/wordml" xmlns:wps="http://schemas.microsoft.com/office/word/2010/wordprocessingShape" mc:Ignorable="w14 w15 w16se w16cid w16 w16cex w16sdtdh w16sdtfl w16du wp14">
+  <w:comment w:id="23" w:author="Noah Sickels" w:date="2025-02-28T18:05:00Z" w:initials="NS">
+    <w:p>
+      <w:pPr>
+        <w:pStyle w:val="CommentText"/>
+      </w:pPr>
+      <w:r>
+        <w:rPr>
+          <w:rStyle w:val="CommentReference"/>
+        </w:rPr>
+        <w:annotationRef/>
+      </w:r>
+      <w:r>
+        <w:t>Update the table syntax highlighting in this section</w:t>
+      </w:r>
+    </w:p>
+  </w:comment>
+</w:comments>
+</file>
+
+<file path=word/commentsExtended.xml><?xml version="1.0" encoding="utf-8"?>
+<w15:commentsEx xmlns:wpc="http://schemas.microsoft.com/office/word/2010/wordprocessingCanvas" xmlns:cx="http://schemas.microsoft.com/office/drawing/2014/chartex" xmlns:cx1="http://schemas.microsoft.com/office/drawing/2015/9/8/chartex" xmlns:cx2="http://schemas.microsoft.com/office/drawing/2015/10/21/chartex" xmlns:cx3="http://schemas.microsoft.com/office/drawing/2016/5/9/chartex" xmlns:cx4="http://schemas.microsoft.com/office/drawing/2016/5/10/chartex" xmlns:cx5="http://schemas.microsoft.com/office/drawing/2016/5/11/chartex" xmlns:cx6="http://schemas.microsoft.com/office/drawing/2016/5/12/chartex" xmlns:cx7="http://schemas.microsoft.com/office/drawing/2016/5/13/chartex" xmlns:cx8="http://schemas.microsoft.com/office/drawing/2016/5/14/chartex" xmlns:mc="http://schemas.openxmlformats.org/markup-compatibility/2006" xmlns:aink="http://schemas.microsoft.com/office/drawing/2016/ink" xmlns:am3d="http://schemas.microsoft.com/office/drawing/2017/model3d" xmlns:o="urn:schemas-microsoft-com:office:office" xmlns:oel="http://schemas.microsoft.com/office/2019/extlst" xmlns:r="http://schemas.openxmlformats.org/officeDocument/2006/relationships" xmlns:m="http://schemas.openxmlformats.org/officeDocument/2006/math" xmlns:v="urn:schemas-microsoft-com:vml" xmlns:wp14="http://schemas.microsoft.com/office/word/2010/wordprocessingDrawing" xmlns:wp="http://schemas.openxmlformats.org/drawingml/2006/wordprocessingDrawing" xmlns:w10="urn:schemas-microsoft-com:office:word" xmlns:w="http://schemas.openxmlformats.org/wordprocessingml/2006/main" xmlns:w14="http://schemas.microsoft.com/office/word/2010/wordml" xmlns:w15="http://schemas.microsoft.com/office/word/2012/wordml" xmlns:w16cex="http://schemas.microsoft.com/office/word/2018/wordml/cex" xmlns:w16cid="http://schemas.microsoft.com/office/word/2016/wordml/cid" xmlns:w16="http://schemas.microsoft.com/office/word/2018/wordml" xmlns:w16du="http://schemas.microsoft.com/office/word/2023/wordml/word16du" xmlns:w16sdtdh="http://schemas.microsoft.com/office/word/2020/wordml/sdtdatahash" xmlns:w16sdtfl="http://schemas.microsoft.com/office/word/2024/wordml/sdtformatlock" xmlns:w16se="http://schemas.microsoft.com/office/word/2015/wordml/symex" xmlns:wpg="http://schemas.microsoft.com/office/word/2010/wordprocessingGroup" xmlns:wpi="http://schemas.microsoft.com/office/word/2010/wordprocessingInk" xmlns:wne="http://schemas.microsoft.com/office/word/2006/wordml" xmlns:wps="http://schemas.microsoft.com/office/word/2010/wordprocessingShape" mc:Ignorable="w14 w15 w16se w16cid w16 w16cex w16sdtdh w16sdtfl w16du wp14">
+  <w15:commentEx w15:paraId="54A9E5F3" w15:done="0"/>
+</w15:commentsEx>
+</file>
+
+<file path=word/commentsExtensible.xml><?xml version="1.0" encoding="utf-8"?>
+<w16cex:commentsExtensible xmlns:wpc="http://schemas.microsoft.com/office/word/2010/wordprocessingCanvas" xmlns:cx="http://schemas.microsoft.com/office/drawing/2014/chartex" xmlns:cx1="http://schemas.microsoft.com/office/drawing/2015/9/8/chartex" xmlns:cx2="http://schemas.microsoft.com/office/drawing/2015/10/21/chartex" xmlns:cx3="http://schemas.microsoft.com/office/drawing/2016/5/9/chartex" xmlns:cx4="http://schemas.microsoft.com/office/drawing/2016/5/10/chartex" xmlns:cx5="http://schemas.microsoft.com/office/drawing/2016/5/11/chartex" xmlns:cx6="http://schemas.microsoft.com/office/drawing/2016/5/12/chartex" xmlns:cx7="http://schemas.microsoft.com/office/drawing/2016/5/13/chartex" xmlns:cx8="http://schemas.microsoft.com/office/drawing/2016/5/14/chartex" xmlns:cr="http://schemas.microsoft.com/office/comments/2020/reactions" xmlns:mc="http://schemas.openxmlformats.org/markup-compatibility/2006" xmlns:aink="http://schemas.microsoft.com/office/drawing/2016/ink" xmlns:am3d="http://schemas.microsoft.com/office/drawing/2017/model3d" xmlns:o="urn:schemas-microsoft-com:office:office" xmlns:oel="http://schemas.microsoft.com/office/2019/extlst" xmlns:r="http://schemas.openxmlformats.org/officeDocument/2006/relationships" xmlns:m="http://schemas.openxmlformats.org/officeDocument/2006/math" xmlns:v="urn:schemas-microsoft-com:vml" xmlns:wp14="http://schemas.microsoft.com/office/word/2010/wordprocessingDrawing" xmlns:wp="http://schemas.openxmlformats.org/drawingml/2006/wordprocessingDrawing" xmlns:w10="urn:schemas-microsoft-com:office:word" xmlns:w="http://schemas.openxmlformats.org/wordprocessingml/2006/main" xmlns:w14="http://schemas.microsoft.com/office/word/2010/wordml" xmlns:w15="http://schemas.microsoft.com/office/word/2012/wordml" xmlns:w16cex="http://schemas.microsoft.com/office/word/2018/wordml/cex" xmlns:w16cid="http://schemas.microsoft.com/office/word/2016/wordml/cid" xmlns:w16="http://schemas.microsoft.com/office/word/2018/wordml" xmlns:w16du="http://schemas.microsoft.com/office/word/2023/wordml/word16du" xmlns:w16sdtdh="http://schemas.microsoft.com/office/word/2020/wordml/sdtdatahash" xmlns:w16sdtfl="http://schemas.microsoft.com/office/word/2024/wordml/sdtformatlock" xmlns:w16se="http://schemas.microsoft.com/office/word/2015/wordml/symex" xmlns:wpg="http://schemas.microsoft.com/office/word/2010/wordprocessingGroup" xmlns:wpi="http://schemas.microsoft.com/office/word/2010/wordprocessingInk" xmlns:wne="http://schemas.microsoft.com/office/word/2006/wordml" xmlns:wps="http://schemas.microsoft.com/office/word/2010/wordprocessingShape" mc:Ignorable="w14 w15 w16se w16cid w16 w16cex w16sdtdh w16sdtfl cr w16du wp14">
+  <w16cex:commentExtensible w16cex:durableId="5D647AC6" w16cex:dateUtc="2025-03-01T00:05:00Z"/>
+</w16cex:commentsExtensible>
+</file>
+
+<file path=word/commentsIds.xml><?xml version="1.0" encoding="utf-8"?>
+<w16cid:commentsIds xmlns:wpc="http://schemas.microsoft.com/office/word/2010/wordprocessingCanvas" xmlns:cx="http://schemas.microsoft.com/office/drawing/2014/chartex" xmlns:cx1="http://schemas.microsoft.com/office/drawing/2015/9/8/chartex" xmlns:cx2="http://schemas.microsoft.com/office/drawing/2015/10/21/chartex" xmlns:cx3="http://schemas.microsoft.com/office/drawing/2016/5/9/chartex" xmlns:cx4="http://schemas.microsoft.com/office/drawing/2016/5/10/chartex" xmlns:cx5="http://schemas.microsoft.com/office/drawing/2016/5/11/chartex" xmlns:cx6="http://schemas.microsoft.com/office/drawing/2016/5/12/chartex" xmlns:cx7="http://schemas.microsoft.com/office/drawing/2016/5/13/chartex" xmlns:cx8="http://schemas.microsoft.com/office/drawing/2016/5/14/chartex" xmlns:mc="http://schemas.openxmlformats.org/markup-compatibility/2006" xmlns:aink="http://schemas.microsoft.com/office/drawing/2016/ink" xmlns:am3d="http://schemas.microsoft.com/office/drawing/2017/model3d" xmlns:o="urn:schemas-microsoft-com:office:office" xmlns:oel="http://schemas.microsoft.com/office/2019/extlst" xmlns:r="http://schemas.openxmlformats.org/officeDocument/2006/relationships" xmlns:m="http://schemas.openxmlformats.org/officeDocument/2006/math" xmlns:v="urn:schemas-microsoft-com:vml" xmlns:wp14="http://schemas.microsoft.com/office/word/2010/wordprocessingDrawing" xmlns:wp="http://schemas.openxmlformats.org/drawingml/2006/wordprocessingDrawing" xmlns:w10="urn:schemas-microsoft-com:office:word" xmlns:w="http://schemas.openxmlformats.org/wordprocessingml/2006/main" xmlns:w14="http://schemas.microsoft.com/office/word/2010/wordml" xmlns:w15="http://schemas.microsoft.com/office/word/2012/wordml" xmlns:w16cex="http://schemas.microsoft.com/office/word/2018/wordml/cex" xmlns:w16cid="http://schemas.microsoft.com/office/word/2016/wordml/cid" xmlns:w16="http://schemas.microsoft.com/office/word/2018/wordml" xmlns:w16du="http://schemas.microsoft.com/office/word/2023/wordml/word16du" xmlns:w16sdtdh="http://schemas.microsoft.com/office/word/2020/wordml/sdtdatahash" xmlns:w16sdtfl="http://schemas.microsoft.com/office/word/2024/wordml/sdtformatlock" xmlns:w16se="http://schemas.microsoft.com/office/word/2015/wordml/symex" xmlns:wpg="http://schemas.microsoft.com/office/word/2010/wordprocessingGroup" xmlns:wpi="http://schemas.microsoft.com/office/word/2010/wordprocessingInk" xmlns:wne="http://schemas.microsoft.com/office/word/2006/wordml" xmlns:wps="http://schemas.microsoft.com/office/word/2010/wordprocessingShape" mc:Ignorable="w14 w15 w16se w16cid w16 w16cex w16sdtdh w16sdtfl w16du wp14">
+  <w16cid:commentId w16cid:paraId="54A9E5F3" w16cid:durableId="5D647AC6"/>
+</w16cid:commentsIds>
 </file>
 
 <file path=word/endnotes.xml><?xml version="1.0" encoding="utf-8"?>
@@ -20998,6 +21150,14 @@
     <w:abstractNumId w:val="0"/>
   </w:num>
 </w:numbering>
+</file>
+
+<file path=word/people.xml><?xml version="1.0" encoding="utf-8"?>
+<w15:people xmlns:wpc="http://schemas.microsoft.com/office/word/2010/wordprocessingCanvas" xmlns:cx="http://schemas.microsoft.com/office/drawing/2014/chartex" xmlns:cx1="http://schemas.microsoft.com/office/drawing/2015/9/8/chartex" xmlns:cx2="http://schemas.microsoft.com/office/drawing/2015/10/21/chartex" xmlns:cx3="http://schemas.microsoft.com/office/drawing/2016/5/9/chartex" xmlns:cx4="http://schemas.microsoft.com/office/drawing/2016/5/10/chartex" xmlns:cx5="http://schemas.microsoft.com/office/drawing/2016/5/11/chartex" xmlns:cx6="http://schemas.microsoft.com/office/drawing/2016/5/12/chartex" xmlns:cx7="http://schemas.microsoft.com/office/drawing/2016/5/13/chartex" xmlns:cx8="http://schemas.microsoft.com/office/drawing/2016/5/14/chartex" xmlns:mc="http://schemas.openxmlformats.org/markup-compatibility/2006" xmlns:aink="http://schemas.microsoft.com/office/drawing/2016/ink" xmlns:am3d="http://schemas.microsoft.com/office/drawing/2017/model3d" xmlns:o="urn:schemas-microsoft-com:office:office" xmlns:oel="http://schemas.microsoft.com/office/2019/extlst" xmlns:r="http://schemas.openxmlformats.org/officeDocument/2006/relationships" xmlns:m="http://schemas.openxmlformats.org/officeDocument/2006/math" xmlns:v="urn:schemas-microsoft-com:vml" xmlns:wp14="http://schemas.microsoft.com/office/word/2010/wordprocessingDrawing" xmlns:wp="http://schemas.openxmlformats.org/drawingml/2006/wordprocessingDrawing" xmlns:w10="urn:schemas-microsoft-com:office:word" xmlns:w="http://schemas.openxmlformats.org/wordprocessingml/2006/main" xmlns:w14="http://schemas.microsoft.com/office/word/2010/wordml" xmlns:w15="http://schemas.microsoft.com/office/word/2012/wordml" xmlns:w16cex="http://schemas.microsoft.com/office/word/2018/wordml/cex" xmlns:w16cid="http://schemas.microsoft.com/office/word/2016/wordml/cid" xmlns:w16="http://schemas.microsoft.com/office/word/2018/wordml" xmlns:w16du="http://schemas.microsoft.com/office/word/2023/wordml/word16du" xmlns:w16sdtdh="http://schemas.microsoft.com/office/word/2020/wordml/sdtdatahash" xmlns:w16sdtfl="http://schemas.microsoft.com/office/word/2024/wordml/sdtformatlock" xmlns:w16se="http://schemas.microsoft.com/office/word/2015/wordml/symex" xmlns:wpg="http://schemas.microsoft.com/office/word/2010/wordprocessingGroup" xmlns:wpi="http://schemas.microsoft.com/office/word/2010/wordprocessingInk" xmlns:wne="http://schemas.microsoft.com/office/word/2006/wordml" xmlns:wps="http://schemas.microsoft.com/office/word/2010/wordprocessingShape" mc:Ignorable="w14 w15 w16se w16cid w16 w16cex w16sdtdh w16sdtfl w16du wp14">
+  <w15:person w15:author="Noah Sickels">
+    <w15:presenceInfo w15:providerId="Windows Live" w15:userId="d17c4dbc45e2b86a"/>
+  </w15:person>
+</w15:people>
 </file>
 
 <file path=word/styles.xml><?xml version="1.0" encoding="utf-8"?>
@@ -22201,6 +22361,69 @@
       </w:tblBorders>
     </w:tblPr>
   </w:style>
+  <w:style w:type="character" w:styleId="CommentReference">
+    <w:name w:val="annotation reference"/>
+    <w:basedOn w:val="DefaultParagraphFont"/>
+    <w:uiPriority w:val="99"/>
+    <w:semiHidden/>
+    <w:unhideWhenUsed/>
+    <w:rsid w:val="000A5B73"/>
+    <w:rPr>
+      <w:sz w:val="16"/>
+      <w:szCs w:val="16"/>
+    </w:rPr>
+  </w:style>
+  <w:style w:type="paragraph" w:styleId="CommentText">
+    <w:name w:val="annotation text"/>
+    <w:basedOn w:val="Normal"/>
+    <w:link w:val="CommentTextChar"/>
+    <w:uiPriority w:val="99"/>
+    <w:unhideWhenUsed/>
+    <w:rsid w:val="000A5B73"/>
+    <w:rPr>
+      <w:sz w:val="20"/>
+      <w:szCs w:val="20"/>
+    </w:rPr>
+  </w:style>
+  <w:style w:type="character" w:customStyle="1" w:styleId="CommentTextChar">
+    <w:name w:val="Comment Text Char"/>
+    <w:basedOn w:val="DefaultParagraphFont"/>
+    <w:link w:val="CommentText"/>
+    <w:uiPriority w:val="99"/>
+    <w:rsid w:val="000A5B73"/>
+    <w:rPr>
+      <w:sz w:val="20"/>
+      <w:szCs w:val="20"/>
+    </w:rPr>
+  </w:style>
+  <w:style w:type="paragraph" w:styleId="CommentSubject">
+    <w:name w:val="annotation subject"/>
+    <w:basedOn w:val="CommentText"/>
+    <w:next w:val="CommentText"/>
+    <w:link w:val="CommentSubjectChar"/>
+    <w:uiPriority w:val="99"/>
+    <w:semiHidden/>
+    <w:unhideWhenUsed/>
+    <w:rsid w:val="000A5B73"/>
+    <w:rPr>
+      <w:b/>
+      <w:bCs/>
+    </w:rPr>
+  </w:style>
+  <w:style w:type="character" w:customStyle="1" w:styleId="CommentSubjectChar">
+    <w:name w:val="Comment Subject Char"/>
+    <w:basedOn w:val="CommentTextChar"/>
+    <w:link w:val="CommentSubject"/>
+    <w:uiPriority w:val="99"/>
+    <w:semiHidden/>
+    <w:rsid w:val="000A5B73"/>
+    <w:rPr>
+      <w:b/>
+      <w:bCs/>
+      <w:sz w:val="20"/>
+      <w:szCs w:val="20"/>
+    </w:rPr>
+  </w:style>
 </w:styles>
 </file>
 
@@ -22497,4 +22720,16 @@
     </a:ext>
   </a:extLst>
 </a:theme>
+</file>
+
+<file path=customXml/item1.xml><?xml version="1.0" encoding="utf-8"?>
+<b:Sources xmlns:b="http://schemas.openxmlformats.org/officeDocument/2006/bibliography" xmlns="http://schemas.openxmlformats.org/officeDocument/2006/bibliography" SelectedStyle="\APASixthEditionOfficeOnline.xsl" StyleName="APA" Version="6"/>
+</file>
+
+<file path=customXml/itemProps1.xml><?xml version="1.0" encoding="utf-8"?>
+<ds:datastoreItem xmlns:ds="http://schemas.openxmlformats.org/officeDocument/2006/customXml" ds:itemID="{8BDF1F75-10CF-49FB-9C55-56E1A78C9A0E}">
+  <ds:schemaRefs>
+    <ds:schemaRef ds:uri="http://schemas.openxmlformats.org/officeDocument/2006/bibliography"/>
+  </ds:schemaRefs>
+</ds:datastoreItem>
 </file>
</xml_diff>

<commit_message>
feat: added chad big picture overview diagram
</commit_message>
<xml_diff>
--- a/User Guide v2.0.docx
+++ b/User Guide v2.0.docx
@@ -618,21 +618,7 @@
             <w:rStyle w:val="Hyperlink"/>
             <w:rFonts w:ascii="Times New Roman" w:hAnsi="Times New Roman"/>
           </w:rPr>
-          <w:t>Prerequi</w:t>
-        </w:r>
-        <w:r>
-          <w:rPr>
-            <w:rStyle w:val="Hyperlink"/>
-            <w:rFonts w:ascii="Times New Roman" w:hAnsi="Times New Roman"/>
-          </w:rPr>
-          <w:t>s</w:t>
-        </w:r>
-        <w:r>
-          <w:rPr>
-            <w:rStyle w:val="Hyperlink"/>
-            <w:rFonts w:ascii="Times New Roman" w:hAnsi="Times New Roman"/>
-          </w:rPr>
-          <w:t>ites</w:t>
+          <w:t>Prerequisites</w:t>
         </w:r>
       </w:hyperlink>
     </w:p>
@@ -737,21 +723,7 @@
             <w:rStyle w:val="Hyperlink"/>
             <w:rFonts w:ascii="Times New Roman" w:hAnsi="Times New Roman"/>
           </w:rPr>
-          <w:t>U</w:t>
-        </w:r>
-        <w:r>
-          <w:rPr>
-            <w:rStyle w:val="Hyperlink"/>
-            <w:rFonts w:ascii="Times New Roman" w:hAnsi="Times New Roman"/>
-          </w:rPr>
-          <w:t>s</w:t>
-        </w:r>
-        <w:r>
-          <w:rPr>
-            <w:rStyle w:val="Hyperlink"/>
-            <w:rFonts w:ascii="Times New Roman" w:hAnsi="Times New Roman"/>
-          </w:rPr>
-          <w:t>age</w:t>
+          <w:t>Usage</w:t>
         </w:r>
       </w:hyperlink>
     </w:p>
@@ -793,21 +765,7 @@
             <w:rStyle w:val="Hyperlink"/>
             <w:rFonts w:ascii="Times New Roman" w:hAnsi="Times New Roman"/>
           </w:rPr>
-          <w:t>Prer</w:t>
-        </w:r>
-        <w:r>
-          <w:rPr>
-            <w:rStyle w:val="Hyperlink"/>
-            <w:rFonts w:ascii="Times New Roman" w:hAnsi="Times New Roman"/>
-          </w:rPr>
-          <w:t>e</w:t>
-        </w:r>
-        <w:r>
-          <w:rPr>
-            <w:rStyle w:val="Hyperlink"/>
-            <w:rFonts w:ascii="Times New Roman" w:hAnsi="Times New Roman"/>
-          </w:rPr>
-          <w:t>quisites</w:t>
+          <w:t>Prerequisites</w:t>
         </w:r>
       </w:hyperlink>
     </w:p>
@@ -828,21 +786,7 @@
             <w:rStyle w:val="Hyperlink"/>
             <w:rFonts w:ascii="Times New Roman" w:hAnsi="Times New Roman"/>
           </w:rPr>
-          <w:t>Installation - Python Virtual Environments (Reco</w:t>
-        </w:r>
-        <w:r>
-          <w:rPr>
-            <w:rStyle w:val="Hyperlink"/>
-            <w:rFonts w:ascii="Times New Roman" w:hAnsi="Times New Roman"/>
-          </w:rPr>
-          <w:t>m</w:t>
-        </w:r>
-        <w:r>
-          <w:rPr>
-            <w:rStyle w:val="Hyperlink"/>
-            <w:rFonts w:ascii="Times New Roman" w:hAnsi="Times New Roman"/>
-          </w:rPr>
-          <w:t>mended)</w:t>
+          <w:t>Installation - Python Virtual Environments (Recommended)</w:t>
         </w:r>
       </w:hyperlink>
     </w:p>
@@ -1320,6 +1264,58 @@
     </w:p>
     <w:p>
       <w:pPr>
+        <w:pStyle w:val="BodyText"/>
+        <w:jc w:val="center"/>
+      </w:pPr>
+      <w:r>
+        <w:rPr>
+          <w:noProof/>
+        </w:rPr>
+        <w:drawing>
+          <wp:inline distT="0" distB="0" distL="0" distR="0" wp14:anchorId="7DC7DC9C" wp14:editId="111B244E">
+            <wp:extent cx="5943600" cy="3159125"/>
+            <wp:effectExtent l="0" t="0" r="0" b="3175"/>
+            <wp:docPr id="1921483669" name="Picture 33" descr="A screenshot of a video game&#10;&#10;AI-generated content may be incorrect."/>
+            <wp:cNvGraphicFramePr>
+              <a:graphicFrameLocks xmlns:a="http://schemas.openxmlformats.org/drawingml/2006/main" noChangeAspect="1"/>
+            </wp:cNvGraphicFramePr>
+            <a:graphic xmlns:a="http://schemas.openxmlformats.org/drawingml/2006/main">
+              <a:graphicData uri="http://schemas.openxmlformats.org/drawingml/2006/picture">
+                <pic:pic xmlns:pic="http://schemas.openxmlformats.org/drawingml/2006/picture">
+                  <pic:nvPicPr>
+                    <pic:cNvPr id="1921483669" name="Picture 33" descr="A screenshot of a video game&#10;&#10;AI-generated content may be incorrect."/>
+                    <pic:cNvPicPr/>
+                  </pic:nvPicPr>
+                  <pic:blipFill>
+                    <a:blip r:embed="rId22" cstate="print">
+                      <a:extLst>
+                        <a:ext uri="{28A0092B-C50C-407E-A947-70E740481C1C}">
+                          <a14:useLocalDpi xmlns:a14="http://schemas.microsoft.com/office/drawing/2010/main" val="0"/>
+                        </a:ext>
+                      </a:extLst>
+                    </a:blip>
+                    <a:stretch>
+                      <a:fillRect/>
+                    </a:stretch>
+                  </pic:blipFill>
+                  <pic:spPr>
+                    <a:xfrm>
+                      <a:off x="0" y="0"/>
+                      <a:ext cx="5943600" cy="3159125"/>
+                    </a:xfrm>
+                    <a:prstGeom prst="rect">
+                      <a:avLst/>
+                    </a:prstGeom>
+                  </pic:spPr>
+                </pic:pic>
+              </a:graphicData>
+            </a:graphic>
+          </wp:inline>
+        </w:drawing>
+      </w:r>
+    </w:p>
+    <w:p>
+      <w:pPr>
         <w:pStyle w:val="Heading3"/>
         <w:rPr>
           <w:rFonts w:ascii="Times New Roman" w:hAnsi="Times New Roman"/>
@@ -1517,6 +1513,7 @@
           <w:b/>
           <w:bCs/>
         </w:rPr>
+        <w:lastRenderedPageBreak/>
         <w:t>Dockerfile:</w:t>
       </w:r>
       <w:r>
@@ -1751,7 +1748,6 @@
           <w:b/>
           <w:bCs/>
         </w:rPr>
-        <w:lastRenderedPageBreak/>
         <w:t>Attack_Tool_Commands.md:</w:t>
       </w:r>
       <w:r>
@@ -1872,15 +1868,7 @@
           <w:sz w:val="32"/>
           <w:szCs w:val="32"/>
         </w:rPr>
-        <w:t xml:space="preserve">Project </w:t>
-      </w:r>
-      <w:r>
-        <w:rPr>
-          <w:rFonts w:ascii="Times New Roman" w:hAnsi="Times New Roman"/>
-          <w:sz w:val="32"/>
-          <w:szCs w:val="32"/>
-        </w:rPr>
-        <w:t>Prerequisites</w:t>
+        <w:t>Project Prerequisites</w:t>
       </w:r>
     </w:p>
     <w:p>
@@ -2098,25 +2086,21 @@
         </w:rPr>
         <w:t xml:space="preserve">, </w:t>
       </w:r>
+      <w:proofErr w:type="spellStart"/>
       <w:r>
         <w:rPr>
           <w:rStyle w:val="VerbatimChar"/>
           <w:szCs w:val="22"/>
         </w:rPr>
-        <w:t>graphviz-dev</w:t>
-      </w:r>
-      <w:r>
-        <w:rPr>
-          <w:rFonts w:ascii="Times New Roman" w:hAnsi="Times New Roman"/>
-        </w:rPr>
-        <w:t xml:space="preserve">, </w:t>
-      </w:r>
+        <w:t>graphviz</w:t>
+      </w:r>
+      <w:proofErr w:type="spellEnd"/>
       <w:r>
         <w:rPr>
           <w:rStyle w:val="VerbatimChar"/>
           <w:szCs w:val="22"/>
         </w:rPr>
-        <w:t>libcap-dev</w:t>
+        <w:t>-dev</w:t>
       </w:r>
       <w:r>
         <w:rPr>
@@ -2124,25 +2108,21 @@
         </w:rPr>
         <w:t xml:space="preserve">, </w:t>
       </w:r>
+      <w:proofErr w:type="spellStart"/>
       <w:r>
         <w:rPr>
           <w:rStyle w:val="VerbatimChar"/>
           <w:szCs w:val="22"/>
         </w:rPr>
-        <w:t>git</w:t>
-      </w:r>
-      <w:r>
-        <w:rPr>
-          <w:rFonts w:ascii="Times New Roman" w:hAnsi="Times New Roman"/>
-        </w:rPr>
-        <w:t xml:space="preserve">, </w:t>
-      </w:r>
+        <w:t>libcap</w:t>
+      </w:r>
+      <w:proofErr w:type="spellEnd"/>
       <w:r>
         <w:rPr>
           <w:rStyle w:val="VerbatimChar"/>
           <w:szCs w:val="22"/>
         </w:rPr>
-        <w:t>make</w:t>
+        <w:t>-dev</w:t>
       </w:r>
       <w:r>
         <w:rPr>
@@ -2155,7 +2135,7 @@
           <w:rStyle w:val="VerbatimChar"/>
           <w:szCs w:val="22"/>
         </w:rPr>
-        <w:t>gcc</w:t>
+        <w:t>git</w:t>
       </w:r>
       <w:r>
         <w:rPr>
@@ -2168,7 +2148,7 @@
           <w:rStyle w:val="VerbatimChar"/>
           <w:szCs w:val="22"/>
         </w:rPr>
-        <w:t>autoconf</w:t>
+        <w:t>make</w:t>
       </w:r>
       <w:r>
         <w:rPr>
@@ -2181,7 +2161,7 @@
           <w:rStyle w:val="VerbatimChar"/>
           <w:szCs w:val="22"/>
         </w:rPr>
-        <w:t>automake</w:t>
+        <w:t>gcc</w:t>
       </w:r>
       <w:r>
         <w:rPr>
@@ -2189,12 +2169,51 @@
         </w:rPr>
         <w:t xml:space="preserve">, </w:t>
       </w:r>
+      <w:proofErr w:type="spellStart"/>
       <w:r>
         <w:rPr>
           <w:rStyle w:val="VerbatimChar"/>
           <w:szCs w:val="22"/>
         </w:rPr>
-        <w:t>libssl-dev</w:t>
+        <w:t>autoconf</w:t>
+      </w:r>
+      <w:proofErr w:type="spellEnd"/>
+      <w:r>
+        <w:rPr>
+          <w:rFonts w:ascii="Times New Roman" w:hAnsi="Times New Roman"/>
+        </w:rPr>
+        <w:t xml:space="preserve">, </w:t>
+      </w:r>
+      <w:proofErr w:type="spellStart"/>
+      <w:r>
+        <w:rPr>
+          <w:rStyle w:val="VerbatimChar"/>
+          <w:szCs w:val="22"/>
+        </w:rPr>
+        <w:t>automake</w:t>
+      </w:r>
+      <w:proofErr w:type="spellEnd"/>
+      <w:r>
+        <w:rPr>
+          <w:rFonts w:ascii="Times New Roman" w:hAnsi="Times New Roman"/>
+        </w:rPr>
+        <w:t xml:space="preserve">, </w:t>
+      </w:r>
+      <w:proofErr w:type="spellStart"/>
+      <w:r>
+        <w:rPr>
+          <w:rStyle w:val="VerbatimChar"/>
+          <w:szCs w:val="22"/>
+        </w:rPr>
+        <w:t>libssl</w:t>
+      </w:r>
+      <w:proofErr w:type="spellEnd"/>
+      <w:r>
+        <w:rPr>
+          <w:rStyle w:val="VerbatimChar"/>
+          <w:szCs w:val="22"/>
+        </w:rPr>
+        <w:t>-dev</w:t>
       </w:r>
       <w:r>
         <w:rPr>
@@ -2369,13 +2388,7 @@
         <w:rPr>
           <w:rFonts w:ascii="Times New Roman" w:hAnsi="Times New Roman"/>
         </w:rPr>
-        <w:t xml:space="preserve"> </w:t>
-      </w:r>
-      <w:r>
-        <w:rPr>
-          <w:rFonts w:ascii="Times New Roman" w:hAnsi="Times New Roman"/>
-        </w:rPr>
-        <w:t>pyshark</w:t>
+        <w:t xml:space="preserve"> pyshark</w:t>
       </w:r>
       <w:r>
         <w:rPr>
@@ -2404,7 +2417,6 @@
       </w:r>
       <w:r>
         <w:rPr>
-          <w:rStyle w:val="BodyText"/>
           <w:szCs w:val="22"/>
         </w:rPr>
         <w:t xml:space="preserve"> </w:t>
@@ -2572,7 +2584,7 @@
         </w:rPr>
         <w:t xml:space="preserve">You can download a pre-built Kali Linux VM from their website </w:t>
       </w:r>
-      <w:hyperlink r:id="rId22" w:anchor="kali-virtual-machines" w:history="1">
+      <w:hyperlink r:id="rId23" w:anchor="kali-virtual-machines" w:history="1">
         <w:r>
           <w:rPr>
             <w:rStyle w:val="Hyperlink"/>
@@ -2602,7 +2614,7 @@
         </w:rPr>
         <w:t xml:space="preserve">Rapid7 provides a pre-built Metasploitable2 VM from their website </w:t>
       </w:r>
-      <w:hyperlink r:id="rId23" w:history="1">
+      <w:hyperlink r:id="rId24" w:history="1">
         <w:r>
           <w:rPr>
             <w:rStyle w:val="Hyperlink"/>
@@ -4824,10 +4836,10 @@
                                           <pic:cNvPicPr/>
                                         </pic:nvPicPr>
                                         <pic:blipFill>
-                                          <a:blip r:embed="rId24">
+                                          <a:blip r:embed="rId25">
                                             <a:extLst>
                                               <a:ext uri="{96DAC541-7B7A-43D3-8B79-37D633B846F1}">
-                                                <asvg:svgBlip xmlns:asvg="http://schemas.microsoft.com/office/drawing/2016/SVG/main" r:embed="rId25"/>
+                                                <asvg:svgBlip xmlns:asvg="http://schemas.microsoft.com/office/drawing/2016/SVG/main" r:embed="rId26"/>
                                               </a:ext>
                                             </a:extLst>
                                           </a:blip>
@@ -4895,10 +4907,10 @@
                                     <pic:cNvPicPr/>
                                   </pic:nvPicPr>
                                   <pic:blipFill>
-                                    <a:blip r:embed="rId24">
+                                    <a:blip r:embed="rId25">
                                       <a:extLst>
                                         <a:ext uri="{96DAC541-7B7A-43D3-8B79-37D633B846F1}">
-                                          <asvg:svgBlip xmlns:asvg="http://schemas.microsoft.com/office/drawing/2016/SVG/main" r:embed="rId25"/>
+                                          <asvg:svgBlip xmlns:asvg="http://schemas.microsoft.com/office/drawing/2016/SVG/main" r:embed="rId26"/>
                                         </a:ext>
                                       </a:extLst>
                                     </a:blip>
@@ -7136,13 +7148,7 @@
         <w:rPr>
           <w:rFonts w:ascii="Times New Roman" w:hAnsi="Times New Roman"/>
         </w:rPr>
-        <w:t xml:space="preserve">The fuzzing workflow incorporates all the fuzz testing tools selected in the first phase of the project, specifically AFLnet and Radamsa. We designed this workflow to conduct comprehensive fuzz testing on network-based attack tools to identify any crashes or hangs that may occur, referred to as "active defense responses." </w:t>
-      </w:r>
-      <w:r>
-        <w:rPr>
-          <w:rFonts w:ascii="Times New Roman" w:hAnsi="Times New Roman"/>
-        </w:rPr>
-        <w:t xml:space="preserve"> </w:t>
+        <w:t xml:space="preserve">The fuzzing workflow incorporates all the fuzz testing tools selected in the first phase of the project, specifically AFLnet and Radamsa. We designed this workflow to conduct comprehensive fuzz testing on network-based attack tools to identify any crashes or hangs that may occur, referred to as "active defense responses."  </w:t>
       </w:r>
     </w:p>
     <w:p>
@@ -7351,25 +7357,21 @@
         </w:rPr>
         <w:t xml:space="preserve">, </w:t>
       </w:r>
+      <w:proofErr w:type="spellStart"/>
       <w:r>
         <w:rPr>
           <w:rStyle w:val="VerbatimChar"/>
           <w:szCs w:val="22"/>
         </w:rPr>
-        <w:t>graphviz-dev</w:t>
-      </w:r>
-      <w:r>
-        <w:rPr>
-          <w:rFonts w:ascii="Times New Roman" w:hAnsi="Times New Roman"/>
-        </w:rPr>
-        <w:t xml:space="preserve">, </w:t>
-      </w:r>
+        <w:t>graphviz</w:t>
+      </w:r>
+      <w:proofErr w:type="spellEnd"/>
       <w:r>
         <w:rPr>
           <w:rStyle w:val="VerbatimChar"/>
           <w:szCs w:val="22"/>
         </w:rPr>
-        <w:t>libcap-dev</w:t>
+        <w:t>-dev</w:t>
       </w:r>
       <w:r>
         <w:rPr>
@@ -7377,25 +7379,21 @@
         </w:rPr>
         <w:t xml:space="preserve">, </w:t>
       </w:r>
+      <w:proofErr w:type="spellStart"/>
       <w:r>
         <w:rPr>
           <w:rStyle w:val="VerbatimChar"/>
           <w:szCs w:val="22"/>
         </w:rPr>
-        <w:t>git</w:t>
-      </w:r>
-      <w:r>
-        <w:rPr>
-          <w:rFonts w:ascii="Times New Roman" w:hAnsi="Times New Roman"/>
-        </w:rPr>
-        <w:t xml:space="preserve">, </w:t>
-      </w:r>
+        <w:t>libcap</w:t>
+      </w:r>
+      <w:proofErr w:type="spellEnd"/>
       <w:r>
         <w:rPr>
           <w:rStyle w:val="VerbatimChar"/>
           <w:szCs w:val="22"/>
         </w:rPr>
-        <w:t>make</w:t>
+        <w:t>-dev</w:t>
       </w:r>
       <w:r>
         <w:rPr>
@@ -7408,7 +7406,7 @@
           <w:rStyle w:val="VerbatimChar"/>
           <w:szCs w:val="22"/>
         </w:rPr>
-        <w:t>gcc</w:t>
+        <w:t>git</w:t>
       </w:r>
       <w:r>
         <w:rPr>
@@ -7421,7 +7419,7 @@
           <w:rStyle w:val="VerbatimChar"/>
           <w:szCs w:val="22"/>
         </w:rPr>
-        <w:t>autoconf</w:t>
+        <w:t>make</w:t>
       </w:r>
       <w:r>
         <w:rPr>
@@ -7434,7 +7432,7 @@
           <w:rStyle w:val="VerbatimChar"/>
           <w:szCs w:val="22"/>
         </w:rPr>
-        <w:t>automake</w:t>
+        <w:t>gcc</w:t>
       </w:r>
       <w:r>
         <w:rPr>
@@ -7442,12 +7440,51 @@
         </w:rPr>
         <w:t xml:space="preserve">, </w:t>
       </w:r>
+      <w:proofErr w:type="spellStart"/>
       <w:r>
         <w:rPr>
           <w:rStyle w:val="VerbatimChar"/>
           <w:szCs w:val="22"/>
         </w:rPr>
-        <w:t>libssl-dev</w:t>
+        <w:t>autoconf</w:t>
+      </w:r>
+      <w:proofErr w:type="spellEnd"/>
+      <w:r>
+        <w:rPr>
+          <w:rFonts w:ascii="Times New Roman" w:hAnsi="Times New Roman"/>
+        </w:rPr>
+        <w:t xml:space="preserve">, </w:t>
+      </w:r>
+      <w:proofErr w:type="spellStart"/>
+      <w:r>
+        <w:rPr>
+          <w:rStyle w:val="VerbatimChar"/>
+          <w:szCs w:val="22"/>
+        </w:rPr>
+        <w:t>automake</w:t>
+      </w:r>
+      <w:proofErr w:type="spellEnd"/>
+      <w:r>
+        <w:rPr>
+          <w:rFonts w:ascii="Times New Roman" w:hAnsi="Times New Roman"/>
+        </w:rPr>
+        <w:t xml:space="preserve">, </w:t>
+      </w:r>
+      <w:proofErr w:type="spellStart"/>
+      <w:r>
+        <w:rPr>
+          <w:rStyle w:val="VerbatimChar"/>
+          <w:szCs w:val="22"/>
+        </w:rPr>
+        <w:t>libssl</w:t>
+      </w:r>
+      <w:proofErr w:type="spellEnd"/>
+      <w:r>
+        <w:rPr>
+          <w:rStyle w:val="VerbatimChar"/>
+          <w:szCs w:val="22"/>
+        </w:rPr>
+        <w:t>-dev</w:t>
       </w:r>
       <w:r>
         <w:rPr>
@@ -8126,10 +8163,10 @@
                                           <pic:cNvPicPr/>
                                         </pic:nvPicPr>
                                         <pic:blipFill>
-                                          <a:blip r:embed="rId26">
+                                          <a:blip r:embed="rId27">
                                             <a:extLst>
                                               <a:ext uri="{96DAC541-7B7A-43D3-8B79-37D633B846F1}">
-                                                <asvg:svgBlip xmlns:asvg="http://schemas.microsoft.com/office/drawing/2016/SVG/main" r:embed="rId27"/>
+                                                <asvg:svgBlip xmlns:asvg="http://schemas.microsoft.com/office/drawing/2016/SVG/main" r:embed="rId28"/>
                                               </a:ext>
                                             </a:extLst>
                                           </a:blip>
@@ -8193,10 +8230,10 @@
                                     <pic:cNvPicPr/>
                                   </pic:nvPicPr>
                                   <pic:blipFill>
-                                    <a:blip r:embed="rId26">
+                                    <a:blip r:embed="rId27">
                                       <a:extLst>
                                         <a:ext uri="{96DAC541-7B7A-43D3-8B79-37D633B846F1}">
-                                          <asvg:svgBlip xmlns:asvg="http://schemas.microsoft.com/office/drawing/2016/SVG/main" r:embed="rId27"/>
+                                          <asvg:svgBlip xmlns:asvg="http://schemas.microsoft.com/office/drawing/2016/SVG/main" r:embed="rId28"/>
                                         </a:ext>
                                       </a:extLst>
                                     </a:blip>
@@ -8461,7 +8498,27 @@
                                 <w:iCs/>
                                 <w:szCs w:val="22"/>
                               </w:rPr>
-                              <w:t>-bash: ./workflow.sh: /bin/bash^M: bad interpreter: No such file or directory</w:t>
+                              <w:t>-bash: ./workflow.sh: /bin/</w:t>
+                            </w:r>
+                            <w:proofErr w:type="spellStart"/>
+                            <w:r>
+                              <w:rPr>
+                                <w:rStyle w:val="VerbatimChar"/>
+                                <w:i/>
+                                <w:iCs/>
+                                <w:szCs w:val="22"/>
+                              </w:rPr>
+                              <w:t>bash^M</w:t>
+                            </w:r>
+                            <w:proofErr w:type="spellEnd"/>
+                            <w:r>
+                              <w:rPr>
+                                <w:rStyle w:val="VerbatimChar"/>
+                                <w:i/>
+                                <w:iCs/>
+                                <w:szCs w:val="22"/>
+                              </w:rPr>
+                              <w:t>: bad interpreter: No such file or directory</w:t>
                             </w:r>
                             <w:r>
                               <w:t xml:space="preserve">, </w:t>
@@ -8567,7 +8624,27 @@
                           <w:iCs/>
                           <w:szCs w:val="22"/>
                         </w:rPr>
-                        <w:t>-bash: ./workflow.sh: /bin/bash^M: bad interpreter: No such file or directory</w:t>
+                        <w:t>-bash: ./workflow.sh: /bin/</w:t>
+                      </w:r>
+                      <w:proofErr w:type="spellStart"/>
+                      <w:r>
+                        <w:rPr>
+                          <w:rStyle w:val="VerbatimChar"/>
+                          <w:i/>
+                          <w:iCs/>
+                          <w:szCs w:val="22"/>
+                        </w:rPr>
+                        <w:t>bash^M</w:t>
+                      </w:r>
+                      <w:proofErr w:type="spellEnd"/>
+                      <w:r>
+                        <w:rPr>
+                          <w:rStyle w:val="VerbatimChar"/>
+                          <w:i/>
+                          <w:iCs/>
+                          <w:szCs w:val="22"/>
+                        </w:rPr>
+                        <w:t>: bad interpreter: No such file or directory</w:t>
                       </w:r>
                       <w:r>
                         <w:t xml:space="preserve">, </w:t>
@@ -8986,7 +9063,7 @@
                               </w:rPr>
                               <w:t xml:space="preserve">Requires Docker and Make to be installed on the host machine. Docker Desktop is available </w:t>
                             </w:r>
-                            <w:hyperlink r:id="rId28" w:history="1">
+                            <w:hyperlink r:id="rId29" w:history="1">
                               <w:r>
                                 <w:t>here.</w:t>
                               </w:r>
@@ -9037,7 +9114,7 @@
                         </w:rPr>
                         <w:t xml:space="preserve">Requires Docker and Make to be installed on the host machine. Docker Desktop is available </w:t>
                       </w:r>
-                      <w:hyperlink r:id="rId29" w:history="1">
+                      <w:hyperlink r:id="rId30" w:history="1">
                         <w:r>
                           <w:t>here.</w:t>
                         </w:r>
@@ -9110,10 +9187,10 @@
                                           <pic:cNvPicPr/>
                                         </pic:nvPicPr>
                                         <pic:blipFill>
-                                          <a:blip r:embed="rId30">
+                                          <a:blip r:embed="rId31">
                                             <a:extLst>
                                               <a:ext uri="{96DAC541-7B7A-43D3-8B79-37D633B846F1}">
-                                                <asvg:svgBlip xmlns:asvg="http://schemas.microsoft.com/office/drawing/2016/SVG/main" r:embed="rId31"/>
+                                                <asvg:svgBlip xmlns:asvg="http://schemas.microsoft.com/office/drawing/2016/SVG/main" r:embed="rId32"/>
                                               </a:ext>
                                             </a:extLst>
                                           </a:blip>
@@ -9177,10 +9254,10 @@
                                     <pic:cNvPicPr/>
                                   </pic:nvPicPr>
                                   <pic:blipFill>
-                                    <a:blip r:embed="rId30">
+                                    <a:blip r:embed="rId31">
                                       <a:extLst>
                                         <a:ext uri="{96DAC541-7B7A-43D3-8B79-37D633B846F1}">
-                                          <asvg:svgBlip xmlns:asvg="http://schemas.microsoft.com/office/drawing/2016/SVG/main" r:embed="rId31"/>
+                                          <asvg:svgBlip xmlns:asvg="http://schemas.microsoft.com/office/drawing/2016/SVG/main" r:embed="rId32"/>
                                         </a:ext>
                                       </a:extLst>
                                     </a:blip>
@@ -9637,11 +9714,11 @@
           <w:szCs w:val="28"/>
         </w:rPr>
       </w:pPr>
-      <w:bookmarkStart w:id="21" w:name="manual-installation-recommended"/>
-      <w:bookmarkStart w:id="22" w:name="_Manual_Installation"/>
+      <w:bookmarkStart w:id="21" w:name="_Manual_Installation"/>
+      <w:bookmarkStart w:id="22" w:name="manual-installation-recommended"/>
       <w:bookmarkEnd w:id="17"/>
       <w:bookmarkEnd w:id="20"/>
-      <w:bookmarkEnd w:id="22"/>
+      <w:bookmarkEnd w:id="21"/>
       <w:r>
         <w:rPr>
           <w:rFonts w:ascii="Times New Roman" w:hAnsi="Times New Roman"/>
@@ -9994,7 +10071,35 @@
               <w:rPr>
                 <w:rStyle w:val="NormalTok"/>
               </w:rPr>
-              <w:t xml:space="preserve"> clang graphviz-dev libcap-dev git make \</w:t>
+              <w:t xml:space="preserve"> clang </w:t>
+            </w:r>
+            <w:proofErr w:type="spellStart"/>
+            <w:r>
+              <w:rPr>
+                <w:rStyle w:val="NormalTok"/>
+              </w:rPr>
+              <w:t>graphviz</w:t>
+            </w:r>
+            <w:proofErr w:type="spellEnd"/>
+            <w:r>
+              <w:rPr>
+                <w:rStyle w:val="NormalTok"/>
+              </w:rPr>
+              <w:t xml:space="preserve">-dev </w:t>
+            </w:r>
+            <w:proofErr w:type="spellStart"/>
+            <w:r>
+              <w:rPr>
+                <w:rStyle w:val="NormalTok"/>
+              </w:rPr>
+              <w:t>libcap</w:t>
+            </w:r>
+            <w:proofErr w:type="spellEnd"/>
+            <w:r>
+              <w:rPr>
+                <w:rStyle w:val="NormalTok"/>
+              </w:rPr>
+              <w:t>-dev git make \</w:t>
             </w:r>
           </w:p>
           <w:p>
@@ -10006,7 +10111,49 @@
               <w:rPr>
                 <w:rStyle w:val="NormalTok"/>
               </w:rPr>
-              <w:t>gcc autoconf automake libssl-dev wget curl</w:t>
+              <w:t xml:space="preserve">gcc </w:t>
+            </w:r>
+            <w:proofErr w:type="spellStart"/>
+            <w:r>
+              <w:rPr>
+                <w:rStyle w:val="NormalTok"/>
+              </w:rPr>
+              <w:t>autoconf</w:t>
+            </w:r>
+            <w:proofErr w:type="spellEnd"/>
+            <w:r>
+              <w:rPr>
+                <w:rStyle w:val="NormalTok"/>
+              </w:rPr>
+              <w:t xml:space="preserve"> </w:t>
+            </w:r>
+            <w:proofErr w:type="spellStart"/>
+            <w:r>
+              <w:rPr>
+                <w:rStyle w:val="NormalTok"/>
+              </w:rPr>
+              <w:t>automake</w:t>
+            </w:r>
+            <w:proofErr w:type="spellEnd"/>
+            <w:r>
+              <w:rPr>
+                <w:rStyle w:val="NormalTok"/>
+              </w:rPr>
+              <w:t xml:space="preserve"> </w:t>
+            </w:r>
+            <w:proofErr w:type="spellStart"/>
+            <w:r>
+              <w:rPr>
+                <w:rStyle w:val="NormalTok"/>
+              </w:rPr>
+              <w:t>libssl</w:t>
+            </w:r>
+            <w:proofErr w:type="spellEnd"/>
+            <w:r>
+              <w:rPr>
+                <w:rStyle w:val="NormalTok"/>
+              </w:rPr>
+              <w:t>-dev wget curl</w:t>
             </w:r>
           </w:p>
         </w:tc>
@@ -10138,12 +10285,14 @@
             <w:r>
               <w:br/>
             </w:r>
+            <w:proofErr w:type="spellStart"/>
             <w:r>
               <w:rPr>
                 <w:rStyle w:val="FunctionTok"/>
               </w:rPr>
               <w:t>make</w:t>
             </w:r>
+            <w:proofErr w:type="spellEnd"/>
             <w:r>
               <w:rPr>
                 <w:rStyle w:val="NormalTok"/>
@@ -10159,12 +10308,14 @@
               </w:rPr>
               <w:t>cd</w:t>
             </w:r>
+            <w:proofErr w:type="gramStart"/>
             <w:r>
               <w:rPr>
                 <w:rStyle w:val="NormalTok"/>
               </w:rPr>
               <w:t xml:space="preserve"> ..</w:t>
             </w:r>
+            <w:proofErr w:type="gramEnd"/>
             <w:r>
               <w:br/>
             </w:r>
@@ -10219,12 +10370,14 @@
             <w:r>
               <w:br/>
             </w:r>
+            <w:proofErr w:type="spellStart"/>
             <w:r>
               <w:rPr>
                 <w:rStyle w:val="FunctionTok"/>
               </w:rPr>
               <w:t>make</w:t>
             </w:r>
+            <w:proofErr w:type="spellEnd"/>
             <w:r>
               <w:rPr>
                 <w:rStyle w:val="NormalTok"/>
@@ -10921,7 +11074,7 @@
     </w:p>
     <w:bookmarkStart w:id="28" w:name="references"/>
     <w:bookmarkEnd w:id="9"/>
-    <w:bookmarkEnd w:id="21"/>
+    <w:bookmarkEnd w:id="22"/>
     <w:bookmarkEnd w:id="25"/>
     <w:p>
       <w:pPr>
@@ -11295,7 +11448,7 @@
                     <pic:cNvPicPr/>
                   </pic:nvPicPr>
                   <pic:blipFill>
-                    <a:blip r:embed="rId32"/>
+                    <a:blip r:embed="rId33"/>
                     <a:stretch>
                       <a:fillRect/>
                     </a:stretch>
@@ -11502,7 +11655,7 @@
                     <pic:cNvPicPr/>
                   </pic:nvPicPr>
                   <pic:blipFill>
-                    <a:blip r:embed="rId33"/>
+                    <a:blip r:embed="rId34"/>
                     <a:stretch>
                       <a:fillRect/>
                     </a:stretch>
@@ -11621,7 +11774,7 @@
                     <pic:cNvPicPr/>
                   </pic:nvPicPr>
                   <pic:blipFill>
-                    <a:blip r:embed="rId34"/>
+                    <a:blip r:embed="rId35"/>
                     <a:stretch>
                       <a:fillRect/>
                     </a:stretch>
@@ -11689,7 +11842,7 @@
                     <pic:cNvPicPr/>
                   </pic:nvPicPr>
                   <pic:blipFill>
-                    <a:blip r:embed="rId35"/>
+                    <a:blip r:embed="rId36"/>
                     <a:stretch>
                       <a:fillRect/>
                     </a:stretch>
@@ -13355,13 +13508,7 @@
         <w:rPr>
           <w:rFonts w:ascii="Times New Roman" w:hAnsi="Times New Roman"/>
         </w:rPr>
-        <w:t>,</w:t>
-      </w:r>
-      <w:r>
-        <w:rPr>
-          <w:rFonts w:ascii="Times New Roman" w:hAnsi="Times New Roman"/>
-        </w:rPr>
-        <w:t xml:space="preserve"> </w:t>
+        <w:t xml:space="preserve">, </w:t>
       </w:r>
       <w:r>
         <w:rPr>
@@ -13375,13 +13522,7 @@
         <w:rPr>
           <w:rFonts w:ascii="Times New Roman" w:hAnsi="Times New Roman"/>
         </w:rPr>
-        <w:t>,</w:t>
-      </w:r>
-      <w:r>
-        <w:rPr>
-          <w:rFonts w:ascii="Times New Roman" w:hAnsi="Times New Roman"/>
-        </w:rPr>
-        <w:t xml:space="preserve"> </w:t>
+        <w:t xml:space="preserve">, </w:t>
       </w:r>
       <w:r>
         <w:rPr>
@@ -13395,13 +13536,7 @@
         <w:rPr>
           <w:rFonts w:ascii="Times New Roman" w:hAnsi="Times New Roman"/>
         </w:rPr>
-        <w:t>,</w:t>
-      </w:r>
-      <w:r>
-        <w:rPr>
-          <w:rFonts w:ascii="Times New Roman" w:hAnsi="Times New Roman"/>
-        </w:rPr>
-        <w:t xml:space="preserve"> </w:t>
+        <w:t xml:space="preserve">, </w:t>
       </w:r>
       <w:r>
         <w:rPr>
@@ -13415,13 +13550,7 @@
         <w:rPr>
           <w:rFonts w:ascii="Times New Roman" w:hAnsi="Times New Roman"/>
         </w:rPr>
-        <w:t>,</w:t>
-      </w:r>
-      <w:r>
-        <w:rPr>
-          <w:rFonts w:ascii="Times New Roman" w:hAnsi="Times New Roman"/>
-        </w:rPr>
-        <w:t xml:space="preserve"> </w:t>
+        <w:t xml:space="preserve">, </w:t>
       </w:r>
       <w:r>
         <w:rPr>
@@ -13435,13 +13564,7 @@
         <w:rPr>
           <w:rFonts w:ascii="Times New Roman" w:hAnsi="Times New Roman"/>
         </w:rPr>
-        <w:t>,</w:t>
-      </w:r>
-      <w:r>
-        <w:rPr>
-          <w:rFonts w:ascii="Times New Roman" w:hAnsi="Times New Roman"/>
-        </w:rPr>
-        <w:t xml:space="preserve"> </w:t>
+        <w:t xml:space="preserve">, </w:t>
       </w:r>
       <w:r>
         <w:rPr>
@@ -13615,18 +13738,28 @@
               </w:rPr>
               <w:t xml:space="preserve">git clone </w:t>
             </w:r>
-            <w:hyperlink r:id="rId36" w:history="1">
-              <w:r>
-                <w:rPr>
-                  <w:rStyle w:val="Hyperlink"/>
-                  <w:rFonts w:ascii="Consolas" w:hAnsi="Consolas"/>
-                  <w:sz w:val="22"/>
-                  <w:szCs w:val="22"/>
-                  <w:lang w:val="pt-BR"/>
-                </w:rPr>
-                <w:t>https://github.com/NCSickels/chadv1.0.git</w:t>
-              </w:r>
-            </w:hyperlink>
+            <w:r>
+              <w:fldChar w:fldCharType="begin"/>
+            </w:r>
+            <w:r>
+              <w:instrText>HYPERLINK "https://github.com/NCSickels/chadv1.0.git"</w:instrText>
+            </w:r>
+            <w:r>
+              <w:fldChar w:fldCharType="separate"/>
+            </w:r>
+            <w:r>
+              <w:rPr>
+                <w:rStyle w:val="Hyperlink"/>
+                <w:rFonts w:ascii="Consolas" w:hAnsi="Consolas"/>
+                <w:sz w:val="22"/>
+                <w:szCs w:val="22"/>
+                <w:lang w:val="pt-BR"/>
+              </w:rPr>
+              <w:t>https://github.com/NCSickels/chadv1.0.git</w:t>
+            </w:r>
+            <w:r>
+              <w:fldChar w:fldCharType="end"/>
+            </w:r>
             <w:r>
               <w:rPr>
                 <w:rStyle w:val="FunctionTok"/>
@@ -14254,10 +14387,10 @@
                                           <pic:cNvPicPr/>
                                         </pic:nvPicPr>
                                         <pic:blipFill>
-                                          <a:blip r:embed="rId30">
+                                          <a:blip r:embed="rId31">
                                             <a:extLst>
                                               <a:ext uri="{96DAC541-7B7A-43D3-8B79-37D633B846F1}">
-                                                <asvg:svgBlip xmlns:asvg="http://schemas.microsoft.com/office/drawing/2016/SVG/main" r:embed="rId31"/>
+                                                <asvg:svgBlip xmlns:asvg="http://schemas.microsoft.com/office/drawing/2016/SVG/main" r:embed="rId32"/>
                                               </a:ext>
                                             </a:extLst>
                                           </a:blip>
@@ -14321,10 +14454,10 @@
                                     <pic:cNvPicPr/>
                                   </pic:nvPicPr>
                                   <pic:blipFill>
-                                    <a:blip r:embed="rId30">
+                                    <a:blip r:embed="rId31">
                                       <a:extLst>
                                         <a:ext uri="{96DAC541-7B7A-43D3-8B79-37D633B846F1}">
-                                          <asvg:svgBlip xmlns:asvg="http://schemas.microsoft.com/office/drawing/2016/SVG/main" r:embed="rId31"/>
+                                          <asvg:svgBlip xmlns:asvg="http://schemas.microsoft.com/office/drawing/2016/SVG/main" r:embed="rId32"/>
                                         </a:ext>
                                       </a:extLst>
                                     </a:blip>
@@ -14436,8 +14569,18 @@
                 <w:sz w:val="22"/>
                 <w:szCs w:val="22"/>
               </w:rPr>
-              <w:t>sudo su</w:t>
-            </w:r>
+              <w:t xml:space="preserve">sudo </w:t>
+            </w:r>
+            <w:proofErr w:type="spellStart"/>
+            <w:r>
+              <w:rPr>
+                <w:rFonts w:ascii="Consolas" w:hAnsi="Consolas"/>
+                <w:sz w:val="22"/>
+                <w:szCs w:val="22"/>
+              </w:rPr>
+              <w:t>su</w:t>
+            </w:r>
+            <w:proofErr w:type="spellEnd"/>
           </w:p>
           <w:p>
             <w:pPr>
@@ -14738,13 +14881,7 @@
         <w:rPr>
           <w:rFonts w:ascii="Times New Roman" w:hAnsi="Times New Roman"/>
         </w:rPr>
-        <w:t xml:space="preserve">: </w:t>
-      </w:r>
-      <w:r>
-        <w:rPr>
-          <w:rFonts w:ascii="Times New Roman" w:hAnsi="Times New Roman"/>
-        </w:rPr>
-        <w:t>Custom interactive user interface that allows you to start/stop the packet capture, set target attributes (IP address, port, etc.), and view live packet details.</w:t>
+        <w:t>: Custom interactive user interface that allows you to start/stop the packet capture, set target attributes (IP address, port, etc.), and view live packet details.</w:t>
       </w:r>
     </w:p>
     <w:p>
@@ -14770,13 +14907,7 @@
         <w:rPr>
           <w:rFonts w:ascii="Times New Roman" w:hAnsi="Times New Roman"/>
         </w:rPr>
-        <w:t xml:space="preserve">: </w:t>
-      </w:r>
-      <w:r>
-        <w:rPr>
-          <w:rFonts w:ascii="Times New Roman" w:hAnsi="Times New Roman"/>
-        </w:rPr>
-        <w:t>Utilizes the PyShark library to capture packets from the network interface and display them in real-time.</w:t>
+        <w:t>: Utilizes the PyShark library to capture packets from the network interface and display them in real-time.</w:t>
       </w:r>
     </w:p>
     <w:p>
@@ -14802,13 +14933,7 @@
         <w:rPr>
           <w:rFonts w:ascii="Times New Roman" w:hAnsi="Times New Roman"/>
         </w:rPr>
-        <w:t xml:space="preserve">: </w:t>
-      </w:r>
-      <w:r>
-        <w:rPr>
-          <w:rFonts w:ascii="Times New Roman" w:hAnsi="Times New Roman"/>
-        </w:rPr>
-        <w:t>Custom colored wrapper of the Python Logging library with user-defined message types for sent/received traffic and sent active defense responses. Logs packet details to a file for later analysis.</w:t>
+        <w:t>: Custom colored wrapper of the Python Logging library with user-defined message types for sent/received traffic and sent active defense responses. Logs packet details to a file for later analysis.</w:t>
       </w:r>
     </w:p>
     <w:p>
@@ -14834,13 +14959,7 @@
         <w:rPr>
           <w:rFonts w:ascii="Times New Roman" w:hAnsi="Times New Roman"/>
         </w:rPr>
-        <w:t xml:space="preserve">: </w:t>
-      </w:r>
-      <w:r>
-        <w:rPr>
-          <w:rFonts w:ascii="Times New Roman" w:hAnsi="Times New Roman"/>
-        </w:rPr>
-        <w:t>Automated responses to detected attacks, pulled from found crashes or hangs from AFLnet fuzz testing.</w:t>
+        <w:t>: Automated responses to detected attacks, pulled from found crashes or hangs from AFLnet fuzz testing.</w:t>
       </w:r>
     </w:p>
     <w:p>
@@ -19679,6 +19798,7 @@
   <w:style w:type="character" w:default="1" w:styleId="DefaultParagraphFont">
     <w:name w:val="Default Paragraph Font"/>
     <w:uiPriority w:val="1"/>
+    <w:semiHidden/>
     <w:unhideWhenUsed/>
   </w:style>
   <w:style w:type="table" w:default="1" w:styleId="TableNormal">

</xml_diff>

<commit_message>
chore: update requirements for python service
</commit_message>
<xml_diff>
--- a/User Guide v2.0.docx
+++ b/User Guide v2.0.docx
@@ -2086,25 +2086,21 @@
         </w:rPr>
         <w:t xml:space="preserve">, </w:t>
       </w:r>
+      <w:proofErr w:type="spellStart"/>
       <w:r>
         <w:rPr>
           <w:rStyle w:val="VerbatimChar"/>
           <w:szCs w:val="22"/>
         </w:rPr>
-        <w:t>graphviz-dev</w:t>
-      </w:r>
-      <w:r>
-        <w:rPr>
-          <w:rFonts w:ascii="Times New Roman" w:hAnsi="Times New Roman"/>
-        </w:rPr>
-        <w:t xml:space="preserve">, </w:t>
-      </w:r>
+        <w:t>graphviz</w:t>
+      </w:r>
+      <w:proofErr w:type="spellEnd"/>
       <w:r>
         <w:rPr>
           <w:rStyle w:val="VerbatimChar"/>
           <w:szCs w:val="22"/>
         </w:rPr>
-        <w:t>libcap-dev</w:t>
+        <w:t>-dev</w:t>
       </w:r>
       <w:r>
         <w:rPr>
@@ -2112,25 +2108,21 @@
         </w:rPr>
         <w:t xml:space="preserve">, </w:t>
       </w:r>
+      <w:proofErr w:type="spellStart"/>
       <w:r>
         <w:rPr>
           <w:rStyle w:val="VerbatimChar"/>
           <w:szCs w:val="22"/>
         </w:rPr>
-        <w:t>git</w:t>
-      </w:r>
-      <w:r>
-        <w:rPr>
-          <w:rFonts w:ascii="Times New Roman" w:hAnsi="Times New Roman"/>
-        </w:rPr>
-        <w:t xml:space="preserve">, </w:t>
-      </w:r>
+        <w:t>libcap</w:t>
+      </w:r>
+      <w:proofErr w:type="spellEnd"/>
       <w:r>
         <w:rPr>
           <w:rStyle w:val="VerbatimChar"/>
           <w:szCs w:val="22"/>
         </w:rPr>
-        <w:t>make</w:t>
+        <w:t>-dev</w:t>
       </w:r>
       <w:r>
         <w:rPr>
@@ -2143,7 +2135,7 @@
           <w:rStyle w:val="VerbatimChar"/>
           <w:szCs w:val="22"/>
         </w:rPr>
-        <w:t>gcc</w:t>
+        <w:t>git</w:t>
       </w:r>
       <w:r>
         <w:rPr>
@@ -2156,7 +2148,7 @@
           <w:rStyle w:val="VerbatimChar"/>
           <w:szCs w:val="22"/>
         </w:rPr>
-        <w:t>autoconf</w:t>
+        <w:t>make</w:t>
       </w:r>
       <w:r>
         <w:rPr>
@@ -2169,7 +2161,7 @@
           <w:rStyle w:val="VerbatimChar"/>
           <w:szCs w:val="22"/>
         </w:rPr>
-        <w:t>automake</w:t>
+        <w:t>gcc</w:t>
       </w:r>
       <w:r>
         <w:rPr>
@@ -2177,12 +2169,51 @@
         </w:rPr>
         <w:t xml:space="preserve">, </w:t>
       </w:r>
+      <w:proofErr w:type="spellStart"/>
       <w:r>
         <w:rPr>
           <w:rStyle w:val="VerbatimChar"/>
           <w:szCs w:val="22"/>
         </w:rPr>
-        <w:t>libssl-dev</w:t>
+        <w:t>autoconf</w:t>
+      </w:r>
+      <w:proofErr w:type="spellEnd"/>
+      <w:r>
+        <w:rPr>
+          <w:rFonts w:ascii="Times New Roman" w:hAnsi="Times New Roman"/>
+        </w:rPr>
+        <w:t xml:space="preserve">, </w:t>
+      </w:r>
+      <w:proofErr w:type="spellStart"/>
+      <w:r>
+        <w:rPr>
+          <w:rStyle w:val="VerbatimChar"/>
+          <w:szCs w:val="22"/>
+        </w:rPr>
+        <w:t>automake</w:t>
+      </w:r>
+      <w:proofErr w:type="spellEnd"/>
+      <w:r>
+        <w:rPr>
+          <w:rFonts w:ascii="Times New Roman" w:hAnsi="Times New Roman"/>
+        </w:rPr>
+        <w:t xml:space="preserve">, </w:t>
+      </w:r>
+      <w:proofErr w:type="spellStart"/>
+      <w:r>
+        <w:rPr>
+          <w:rStyle w:val="VerbatimChar"/>
+          <w:szCs w:val="22"/>
+        </w:rPr>
+        <w:t>libssl</w:t>
+      </w:r>
+      <w:proofErr w:type="spellEnd"/>
+      <w:r>
+        <w:rPr>
+          <w:rStyle w:val="VerbatimChar"/>
+          <w:szCs w:val="22"/>
+        </w:rPr>
+        <w:t>-dev</w:t>
       </w:r>
       <w:r>
         <w:rPr>
@@ -2409,20 +2440,15 @@
         </w:rPr>
         <w:t xml:space="preserve"> </w:t>
       </w:r>
+      <w:proofErr w:type="spellStart"/>
       <w:r>
         <w:rPr>
           <w:rStyle w:val="VerbatimChar"/>
           <w:szCs w:val="22"/>
         </w:rPr>
-        <w:t>a</w:t>
-      </w:r>
-      <w:r>
-        <w:rPr>
-          <w:rStyle w:val="VerbatimChar"/>
-          <w:szCs w:val="22"/>
-        </w:rPr>
-        <w:t>syncio</w:t>
-      </w:r>
+        <w:t>asyncio</w:t>
+      </w:r>
+      <w:proofErr w:type="spellEnd"/>
       <w:r>
         <w:rPr>
           <w:rFonts w:ascii="Times New Roman" w:hAnsi="Times New Roman"/>
@@ -2435,6 +2461,7 @@
         </w:rPr>
         <w:t xml:space="preserve"> </w:t>
       </w:r>
+      <w:proofErr w:type="spellStart"/>
       <w:r>
         <w:rPr>
           <w:rFonts w:ascii="Consolas" w:hAnsi="Consolas"/>
@@ -2448,14 +2475,28 @@
           <w:rStyle w:val="VerbatimChar"/>
           <w:szCs w:val="22"/>
         </w:rPr>
-        <w:t>a</w:t>
+        <w:t>asyncio</w:t>
+      </w:r>
+      <w:proofErr w:type="spellEnd"/>
+      <w:r>
+        <w:rPr>
+          <w:rFonts w:ascii="Times New Roman" w:hAnsi="Times New Roman"/>
+        </w:rPr>
+        <w:t>,</w:t>
+      </w:r>
+      <w:r>
+        <w:rPr>
+          <w:rStyle w:val="BodyText"/>
+          <w:szCs w:val="22"/>
+        </w:rPr>
+        <w:t xml:space="preserve"> </w:t>
       </w:r>
       <w:r>
         <w:rPr>
           <w:rStyle w:val="VerbatimChar"/>
           <w:szCs w:val="22"/>
         </w:rPr>
-        <w:t>syncio</w:t>
+        <w:t>scapy</w:t>
       </w:r>
       <w:r>
         <w:rPr>
@@ -7386,25 +7427,21 @@
         </w:rPr>
         <w:t xml:space="preserve">, </w:t>
       </w:r>
+      <w:proofErr w:type="spellStart"/>
       <w:r>
         <w:rPr>
           <w:rStyle w:val="VerbatimChar"/>
           <w:szCs w:val="22"/>
         </w:rPr>
-        <w:t>graphviz-dev</w:t>
-      </w:r>
-      <w:r>
-        <w:rPr>
-          <w:rFonts w:ascii="Times New Roman" w:hAnsi="Times New Roman"/>
-        </w:rPr>
-        <w:t xml:space="preserve">, </w:t>
-      </w:r>
+        <w:t>graphviz</w:t>
+      </w:r>
+      <w:proofErr w:type="spellEnd"/>
       <w:r>
         <w:rPr>
           <w:rStyle w:val="VerbatimChar"/>
           <w:szCs w:val="22"/>
         </w:rPr>
-        <w:t>libcap-dev</w:t>
+        <w:t>-dev</w:t>
       </w:r>
       <w:r>
         <w:rPr>
@@ -7412,25 +7449,21 @@
         </w:rPr>
         <w:t xml:space="preserve">, </w:t>
       </w:r>
+      <w:proofErr w:type="spellStart"/>
       <w:r>
         <w:rPr>
           <w:rStyle w:val="VerbatimChar"/>
           <w:szCs w:val="22"/>
         </w:rPr>
-        <w:t>git</w:t>
-      </w:r>
-      <w:r>
-        <w:rPr>
-          <w:rFonts w:ascii="Times New Roman" w:hAnsi="Times New Roman"/>
-        </w:rPr>
-        <w:t xml:space="preserve">, </w:t>
-      </w:r>
+        <w:t>libcap</w:t>
+      </w:r>
+      <w:proofErr w:type="spellEnd"/>
       <w:r>
         <w:rPr>
           <w:rStyle w:val="VerbatimChar"/>
           <w:szCs w:val="22"/>
         </w:rPr>
-        <w:t>make</w:t>
+        <w:t>-dev</w:t>
       </w:r>
       <w:r>
         <w:rPr>
@@ -7443,7 +7476,7 @@
           <w:rStyle w:val="VerbatimChar"/>
           <w:szCs w:val="22"/>
         </w:rPr>
-        <w:t>gcc</w:t>
+        <w:t>git</w:t>
       </w:r>
       <w:r>
         <w:rPr>
@@ -7456,7 +7489,7 @@
           <w:rStyle w:val="VerbatimChar"/>
           <w:szCs w:val="22"/>
         </w:rPr>
-        <w:t>autoconf</w:t>
+        <w:t>make</w:t>
       </w:r>
       <w:r>
         <w:rPr>
@@ -7469,7 +7502,7 @@
           <w:rStyle w:val="VerbatimChar"/>
           <w:szCs w:val="22"/>
         </w:rPr>
-        <w:t>automake</w:t>
+        <w:t>gcc</w:t>
       </w:r>
       <w:r>
         <w:rPr>
@@ -7477,12 +7510,51 @@
         </w:rPr>
         <w:t xml:space="preserve">, </w:t>
       </w:r>
+      <w:proofErr w:type="spellStart"/>
       <w:r>
         <w:rPr>
           <w:rStyle w:val="VerbatimChar"/>
           <w:szCs w:val="22"/>
         </w:rPr>
-        <w:t>libssl-dev</w:t>
+        <w:t>autoconf</w:t>
+      </w:r>
+      <w:proofErr w:type="spellEnd"/>
+      <w:r>
+        <w:rPr>
+          <w:rFonts w:ascii="Times New Roman" w:hAnsi="Times New Roman"/>
+        </w:rPr>
+        <w:t xml:space="preserve">, </w:t>
+      </w:r>
+      <w:proofErr w:type="spellStart"/>
+      <w:r>
+        <w:rPr>
+          <w:rStyle w:val="VerbatimChar"/>
+          <w:szCs w:val="22"/>
+        </w:rPr>
+        <w:t>automake</w:t>
+      </w:r>
+      <w:proofErr w:type="spellEnd"/>
+      <w:r>
+        <w:rPr>
+          <w:rFonts w:ascii="Times New Roman" w:hAnsi="Times New Roman"/>
+        </w:rPr>
+        <w:t xml:space="preserve">, </w:t>
+      </w:r>
+      <w:proofErr w:type="spellStart"/>
+      <w:r>
+        <w:rPr>
+          <w:rStyle w:val="VerbatimChar"/>
+          <w:szCs w:val="22"/>
+        </w:rPr>
+        <w:t>libssl</w:t>
+      </w:r>
+      <w:proofErr w:type="spellEnd"/>
+      <w:r>
+        <w:rPr>
+          <w:rStyle w:val="VerbatimChar"/>
+          <w:szCs w:val="22"/>
+        </w:rPr>
+        <w:t>-dev</w:t>
       </w:r>
       <w:r>
         <w:rPr>
@@ -8496,7 +8568,27 @@
                                 <w:iCs/>
                                 <w:szCs w:val="22"/>
                               </w:rPr>
-                              <w:t>-bash: ./workflow.sh: /bin/bash^M: bad interpreter: No such file or directory</w:t>
+                              <w:t>-bash: ./workflow.sh: /bin/</w:t>
+                            </w:r>
+                            <w:proofErr w:type="spellStart"/>
+                            <w:r>
+                              <w:rPr>
+                                <w:rStyle w:val="VerbatimChar"/>
+                                <w:i/>
+                                <w:iCs/>
+                                <w:szCs w:val="22"/>
+                              </w:rPr>
+                              <w:t>bash^M</w:t>
+                            </w:r>
+                            <w:proofErr w:type="spellEnd"/>
+                            <w:r>
+                              <w:rPr>
+                                <w:rStyle w:val="VerbatimChar"/>
+                                <w:i/>
+                                <w:iCs/>
+                                <w:szCs w:val="22"/>
+                              </w:rPr>
+                              <w:t>: bad interpreter: No such file or directory</w:t>
                             </w:r>
                             <w:r>
                               <w:t xml:space="preserve">, </w:t>
@@ -8602,7 +8694,27 @@
                           <w:iCs/>
                           <w:szCs w:val="22"/>
                         </w:rPr>
-                        <w:t>-bash: ./workflow.sh: /bin/bash^M: bad interpreter: No such file or directory</w:t>
+                        <w:t>-bash: ./workflow.sh: /bin/</w:t>
+                      </w:r>
+                      <w:proofErr w:type="spellStart"/>
+                      <w:r>
+                        <w:rPr>
+                          <w:rStyle w:val="VerbatimChar"/>
+                          <w:i/>
+                          <w:iCs/>
+                          <w:szCs w:val="22"/>
+                        </w:rPr>
+                        <w:t>bash^M</w:t>
+                      </w:r>
+                      <w:proofErr w:type="spellEnd"/>
+                      <w:r>
+                        <w:rPr>
+                          <w:rStyle w:val="VerbatimChar"/>
+                          <w:i/>
+                          <w:iCs/>
+                          <w:szCs w:val="22"/>
+                        </w:rPr>
+                        <w:t>: bad interpreter: No such file or directory</w:t>
                       </w:r>
                       <w:r>
                         <w:t xml:space="preserve">, </w:t>
@@ -10029,7 +10141,35 @@
               <w:rPr>
                 <w:rStyle w:val="NormalTok"/>
               </w:rPr>
-              <w:t xml:space="preserve"> clang graphviz-dev libcap-dev git make \</w:t>
+              <w:t xml:space="preserve"> clang </w:t>
+            </w:r>
+            <w:proofErr w:type="spellStart"/>
+            <w:r>
+              <w:rPr>
+                <w:rStyle w:val="NormalTok"/>
+              </w:rPr>
+              <w:t>graphviz</w:t>
+            </w:r>
+            <w:proofErr w:type="spellEnd"/>
+            <w:r>
+              <w:rPr>
+                <w:rStyle w:val="NormalTok"/>
+              </w:rPr>
+              <w:t xml:space="preserve">-dev </w:t>
+            </w:r>
+            <w:proofErr w:type="spellStart"/>
+            <w:r>
+              <w:rPr>
+                <w:rStyle w:val="NormalTok"/>
+              </w:rPr>
+              <w:t>libcap</w:t>
+            </w:r>
+            <w:proofErr w:type="spellEnd"/>
+            <w:r>
+              <w:rPr>
+                <w:rStyle w:val="NormalTok"/>
+              </w:rPr>
+              <w:t>-dev git make \</w:t>
             </w:r>
           </w:p>
           <w:p>
@@ -10041,7 +10181,49 @@
               <w:rPr>
                 <w:rStyle w:val="NormalTok"/>
               </w:rPr>
-              <w:t>gcc autoconf automake libssl-dev wget curl</w:t>
+              <w:t xml:space="preserve">gcc </w:t>
+            </w:r>
+            <w:proofErr w:type="spellStart"/>
+            <w:r>
+              <w:rPr>
+                <w:rStyle w:val="NormalTok"/>
+              </w:rPr>
+              <w:t>autoconf</w:t>
+            </w:r>
+            <w:proofErr w:type="spellEnd"/>
+            <w:r>
+              <w:rPr>
+                <w:rStyle w:val="NormalTok"/>
+              </w:rPr>
+              <w:t xml:space="preserve"> </w:t>
+            </w:r>
+            <w:proofErr w:type="spellStart"/>
+            <w:r>
+              <w:rPr>
+                <w:rStyle w:val="NormalTok"/>
+              </w:rPr>
+              <w:t>automake</w:t>
+            </w:r>
+            <w:proofErr w:type="spellEnd"/>
+            <w:r>
+              <w:rPr>
+                <w:rStyle w:val="NormalTok"/>
+              </w:rPr>
+              <w:t xml:space="preserve"> </w:t>
+            </w:r>
+            <w:proofErr w:type="spellStart"/>
+            <w:r>
+              <w:rPr>
+                <w:rStyle w:val="NormalTok"/>
+              </w:rPr>
+              <w:t>libssl</w:t>
+            </w:r>
+            <w:proofErr w:type="spellEnd"/>
+            <w:r>
+              <w:rPr>
+                <w:rStyle w:val="NormalTok"/>
+              </w:rPr>
+              <w:t>-dev wget curl</w:t>
             </w:r>
           </w:p>
         </w:tc>
@@ -10173,12 +10355,14 @@
             <w:r>
               <w:br/>
             </w:r>
+            <w:proofErr w:type="spellStart"/>
             <w:r>
               <w:rPr>
                 <w:rStyle w:val="FunctionTok"/>
               </w:rPr>
               <w:t>make</w:t>
             </w:r>
+            <w:proofErr w:type="spellEnd"/>
             <w:r>
               <w:rPr>
                 <w:rStyle w:val="NormalTok"/>
@@ -10254,12 +10438,14 @@
             <w:r>
               <w:br/>
             </w:r>
+            <w:proofErr w:type="spellStart"/>
             <w:r>
               <w:rPr>
                 <w:rStyle w:val="FunctionTok"/>
               </w:rPr>
               <w:t>make</w:t>
             </w:r>
+            <w:proofErr w:type="spellEnd"/>
             <w:r>
               <w:rPr>
                 <w:rStyle w:val="NormalTok"/>
@@ -13468,6 +13654,7 @@
         </w:rPr>
         <w:t xml:space="preserve"> </w:t>
       </w:r>
+      <w:proofErr w:type="spellStart"/>
       <w:r>
         <w:rPr>
           <w:rStyle w:val="VerbatimChar"/>
@@ -13475,6 +13662,7 @@
         </w:rPr>
         <w:t>asyncio</w:t>
       </w:r>
+      <w:proofErr w:type="spellEnd"/>
       <w:r>
         <w:rPr>
           <w:rFonts w:ascii="Times New Roman" w:hAnsi="Times New Roman"/>
@@ -13487,6 +13675,7 @@
         </w:rPr>
         <w:t xml:space="preserve"> </w:t>
       </w:r>
+      <w:proofErr w:type="spellStart"/>
       <w:r>
         <w:rPr>
           <w:rFonts w:ascii="Consolas" w:hAnsi="Consolas"/>
@@ -13501,6 +13690,27 @@
           <w:szCs w:val="22"/>
         </w:rPr>
         <w:t>asyncio</w:t>
+      </w:r>
+      <w:proofErr w:type="spellEnd"/>
+      <w:r>
+        <w:rPr>
+          <w:rFonts w:ascii="Times New Roman" w:hAnsi="Times New Roman"/>
+        </w:rPr>
+        <w:t>,</w:t>
+      </w:r>
+      <w:r>
+        <w:rPr>
+          <w:rStyle w:val="BodyText"/>
+          <w:szCs w:val="22"/>
+        </w:rPr>
+        <w:t xml:space="preserve"> </w:t>
+      </w:r>
+      <w:r>
+        <w:rPr>
+          <w:rStyle w:val="VerbatimChar"/>
+          <w:szCs w:val="22"/>
+        </w:rPr>
+        <w:t>scapy</w:t>
       </w:r>
       <w:r>
         <w:rPr>
@@ -13666,18 +13876,28 @@
               </w:rPr>
               <w:t xml:space="preserve">git clone </w:t>
             </w:r>
-            <w:hyperlink r:id="rId37" w:history="1">
-              <w:r>
-                <w:rPr>
-                  <w:rStyle w:val="Hyperlink"/>
-                  <w:rFonts w:ascii="Consolas" w:hAnsi="Consolas"/>
-                  <w:sz w:val="22"/>
-                  <w:szCs w:val="22"/>
-                  <w:lang w:val="pt-BR"/>
-                </w:rPr>
-                <w:t>https://github.com/NCSickels/chadv1.0.git</w:t>
-              </w:r>
-            </w:hyperlink>
+            <w:r>
+              <w:fldChar w:fldCharType="begin"/>
+            </w:r>
+            <w:r>
+              <w:instrText>HYPERLINK "https://github.com/NCSickels/chadv1.0.git"</w:instrText>
+            </w:r>
+            <w:r>
+              <w:fldChar w:fldCharType="separate"/>
+            </w:r>
+            <w:r>
+              <w:rPr>
+                <w:rStyle w:val="Hyperlink"/>
+                <w:rFonts w:ascii="Consolas" w:hAnsi="Consolas"/>
+                <w:sz w:val="22"/>
+                <w:szCs w:val="22"/>
+                <w:lang w:val="pt-BR"/>
+              </w:rPr>
+              <w:t>https://github.com/NCSickels/chadv1.0.git</w:t>
+            </w:r>
+            <w:r>
+              <w:fldChar w:fldCharType="end"/>
+            </w:r>
             <w:r>
               <w:rPr>
                 <w:rStyle w:val="FunctionTok"/>
@@ -14487,8 +14707,18 @@
                 <w:sz w:val="22"/>
                 <w:szCs w:val="22"/>
               </w:rPr>
-              <w:t>sudo su</w:t>
-            </w:r>
+              <w:t xml:space="preserve">sudo </w:t>
+            </w:r>
+            <w:proofErr w:type="spellStart"/>
+            <w:r>
+              <w:rPr>
+                <w:rFonts w:ascii="Consolas" w:hAnsi="Consolas"/>
+                <w:sz w:val="22"/>
+                <w:szCs w:val="22"/>
+              </w:rPr>
+              <w:t>su</w:t>
+            </w:r>
+            <w:proofErr w:type="spellEnd"/>
           </w:p>
           <w:p>
             <w:pPr>
@@ -15000,7 +15230,7 @@
                     <pic:cNvPicPr/>
                   </pic:nvPicPr>
                   <pic:blipFill>
-                    <a:blip r:embed="rId38"/>
+                    <a:blip r:embed="rId37"/>
                     <a:stretch>
                       <a:fillRect/>
                     </a:stretch>
@@ -15173,7 +15403,7 @@
           <w:rFonts w:ascii="Times New Roman" w:hAnsi="Times New Roman"/>
         </w:rPr>
       </w:pPr>
-      <w:hyperlink r:id="rId39" w:history="1">
+      <w:hyperlink r:id="rId38" w:history="1">
         <w:r>
           <w:rPr>
             <w:rStyle w:val="Hyperlink"/>
@@ -15194,7 +15424,7 @@
           <w:rFonts w:ascii="Times New Roman" w:hAnsi="Times New Roman"/>
         </w:rPr>
       </w:pPr>
-      <w:hyperlink r:id="rId40" w:history="1">
+      <w:hyperlink r:id="rId39" w:history="1">
         <w:r>
           <w:rPr>
             <w:rStyle w:val="Hyperlink"/>
@@ -15239,7 +15469,7 @@
           <w:rFonts w:ascii="Times New Roman" w:hAnsi="Times New Roman"/>
         </w:rPr>
       </w:pPr>
-      <w:hyperlink r:id="rId41" w:history="1">
+      <w:hyperlink r:id="rId40" w:history="1">
         <w:r>
           <w:rPr>
             <w:rStyle w:val="Hyperlink"/>
@@ -15260,7 +15490,7 @@
           <w:rFonts w:ascii="Times New Roman" w:hAnsi="Times New Roman"/>
         </w:rPr>
       </w:pPr>
-      <w:hyperlink r:id="rId42" w:history="1">
+      <w:hyperlink r:id="rId41" w:history="1">
         <w:r>
           <w:rPr>
             <w:rStyle w:val="Hyperlink"/>
@@ -15305,7 +15535,7 @@
           <w:rFonts w:ascii="Times New Roman" w:hAnsi="Times New Roman"/>
         </w:rPr>
       </w:pPr>
-      <w:hyperlink r:id="rId43" w:history="1">
+      <w:hyperlink r:id="rId42" w:history="1">
         <w:r>
           <w:rPr>
             <w:rStyle w:val="Hyperlink"/>
@@ -15326,7 +15556,7 @@
           <w:rFonts w:ascii="Times New Roman" w:hAnsi="Times New Roman"/>
         </w:rPr>
       </w:pPr>
-      <w:hyperlink r:id="rId44" w:history="1">
+      <w:hyperlink r:id="rId43" w:history="1">
         <w:r>
           <w:rPr>
             <w:rStyle w:val="Hyperlink"/>
@@ -15347,7 +15577,7 @@
           <w:rFonts w:ascii="Times New Roman" w:hAnsi="Times New Roman"/>
         </w:rPr>
       </w:pPr>
-      <w:hyperlink r:id="rId45" w:anchor="kali-virtual-machines" w:history="1">
+      <w:hyperlink r:id="rId44" w:anchor="kali-virtual-machines" w:history="1">
         <w:r>
           <w:rPr>
             <w:rStyle w:val="Hyperlink"/>
@@ -15368,7 +15598,7 @@
           <w:rFonts w:ascii="Times New Roman" w:hAnsi="Times New Roman"/>
         </w:rPr>
       </w:pPr>
-      <w:hyperlink r:id="rId46" w:history="1">
+      <w:hyperlink r:id="rId45" w:history="1">
         <w:r>
           <w:rPr>
             <w:rStyle w:val="Hyperlink"/>
@@ -15392,7 +15622,7 @@
           <w:rFonts w:ascii="Times New Roman" w:hAnsi="Times New Roman"/>
         </w:rPr>
       </w:pPr>
-      <w:hyperlink r:id="rId47" w:history="1">
+      <w:hyperlink r:id="rId46" w:history="1">
         <w:r>
           <w:rPr>
             <w:rStyle w:val="Hyperlink"/>
@@ -15435,7 +15665,7 @@
           <w:rFonts w:ascii="Times New Roman" w:hAnsi="Times New Roman"/>
         </w:rPr>
       </w:pPr>
-      <w:hyperlink r:id="rId48" w:history="1">
+      <w:hyperlink r:id="rId47" w:history="1">
         <w:r>
           <w:rPr>
             <w:rStyle w:val="Hyperlink"/>
@@ -15456,7 +15686,7 @@
           <w:rFonts w:ascii="Times New Roman" w:hAnsi="Times New Roman"/>
         </w:rPr>
       </w:pPr>
-      <w:hyperlink r:id="rId49" w:history="1">
+      <w:hyperlink r:id="rId48" w:history="1">
         <w:r>
           <w:rPr>
             <w:rStyle w:val="Hyperlink"/>
@@ -15477,7 +15707,7 @@
       </w:pPr>
     </w:p>
     <w:sectPr>
-      <w:footerReference w:type="default" r:id="rId50"/>
+      <w:footerReference w:type="default" r:id="rId49"/>
       <w:pgSz w:w="12240" w:h="15840"/>
       <w:pgMar w:top="1440" w:right="1440" w:bottom="1440" w:left="1440" w:header="720" w:footer="720" w:gutter="0"/>
       <w:cols w:space="720"/>

</xml_diff>

<commit_message>
feat: finalize user guide with Python service info
</commit_message>
<xml_diff>
--- a/User Guide v2.0.docx
+++ b/User Guide v2.0.docx
@@ -2086,21 +2086,25 @@
         </w:rPr>
         <w:t xml:space="preserve">, </w:t>
       </w:r>
-      <w:proofErr w:type="spellStart"/>
       <w:r>
         <w:rPr>
           <w:rStyle w:val="VerbatimChar"/>
           <w:szCs w:val="22"/>
         </w:rPr>
-        <w:t>graphviz</w:t>
-      </w:r>
-      <w:proofErr w:type="spellEnd"/>
+        <w:t>graphviz-dev</w:t>
+      </w:r>
+      <w:r>
+        <w:rPr>
+          <w:rFonts w:ascii="Times New Roman" w:hAnsi="Times New Roman"/>
+        </w:rPr>
+        <w:t xml:space="preserve">, </w:t>
+      </w:r>
       <w:r>
         <w:rPr>
           <w:rStyle w:val="VerbatimChar"/>
           <w:szCs w:val="22"/>
         </w:rPr>
-        <w:t>-dev</w:t>
+        <w:t>libcap-dev</w:t>
       </w:r>
       <w:r>
         <w:rPr>
@@ -2108,21 +2112,25 @@
         </w:rPr>
         <w:t xml:space="preserve">, </w:t>
       </w:r>
-      <w:proofErr w:type="spellStart"/>
       <w:r>
         <w:rPr>
           <w:rStyle w:val="VerbatimChar"/>
           <w:szCs w:val="22"/>
         </w:rPr>
-        <w:t>libcap</w:t>
-      </w:r>
-      <w:proofErr w:type="spellEnd"/>
+        <w:t>git</w:t>
+      </w:r>
+      <w:r>
+        <w:rPr>
+          <w:rFonts w:ascii="Times New Roman" w:hAnsi="Times New Roman"/>
+        </w:rPr>
+        <w:t xml:space="preserve">, </w:t>
+      </w:r>
       <w:r>
         <w:rPr>
           <w:rStyle w:val="VerbatimChar"/>
           <w:szCs w:val="22"/>
         </w:rPr>
-        <w:t>-dev</w:t>
+        <w:t>make</w:t>
       </w:r>
       <w:r>
         <w:rPr>
@@ -2135,7 +2143,7 @@
           <w:rStyle w:val="VerbatimChar"/>
           <w:szCs w:val="22"/>
         </w:rPr>
-        <w:t>git</w:t>
+        <w:t>gcc</w:t>
       </w:r>
       <w:r>
         <w:rPr>
@@ -2148,7 +2156,7 @@
           <w:rStyle w:val="VerbatimChar"/>
           <w:szCs w:val="22"/>
         </w:rPr>
-        <w:t>make</w:t>
+        <w:t>autoconf</w:t>
       </w:r>
       <w:r>
         <w:rPr>
@@ -2161,7 +2169,7 @@
           <w:rStyle w:val="VerbatimChar"/>
           <w:szCs w:val="22"/>
         </w:rPr>
-        <w:t>gcc</w:t>
+        <w:t>automake</w:t>
       </w:r>
       <w:r>
         <w:rPr>
@@ -2169,51 +2177,12 @@
         </w:rPr>
         <w:t xml:space="preserve">, </w:t>
       </w:r>
-      <w:proofErr w:type="spellStart"/>
       <w:r>
         <w:rPr>
           <w:rStyle w:val="VerbatimChar"/>
           <w:szCs w:val="22"/>
         </w:rPr>
-        <w:t>autoconf</w:t>
-      </w:r>
-      <w:proofErr w:type="spellEnd"/>
-      <w:r>
-        <w:rPr>
-          <w:rFonts w:ascii="Times New Roman" w:hAnsi="Times New Roman"/>
-        </w:rPr>
-        <w:t xml:space="preserve">, </w:t>
-      </w:r>
-      <w:proofErr w:type="spellStart"/>
-      <w:r>
-        <w:rPr>
-          <w:rStyle w:val="VerbatimChar"/>
-          <w:szCs w:val="22"/>
-        </w:rPr>
-        <w:t>automake</w:t>
-      </w:r>
-      <w:proofErr w:type="spellEnd"/>
-      <w:r>
-        <w:rPr>
-          <w:rFonts w:ascii="Times New Roman" w:hAnsi="Times New Roman"/>
-        </w:rPr>
-        <w:t xml:space="preserve">, </w:t>
-      </w:r>
-      <w:proofErr w:type="spellStart"/>
-      <w:r>
-        <w:rPr>
-          <w:rStyle w:val="VerbatimChar"/>
-          <w:szCs w:val="22"/>
-        </w:rPr>
-        <w:t>libssl</w:t>
-      </w:r>
-      <w:proofErr w:type="spellEnd"/>
-      <w:r>
-        <w:rPr>
-          <w:rStyle w:val="VerbatimChar"/>
-          <w:szCs w:val="22"/>
-        </w:rPr>
-        <w:t>-dev</w:t>
+        <w:t>libssl-dev</w:t>
       </w:r>
       <w:r>
         <w:rPr>
@@ -2440,7 +2409,6 @@
         </w:rPr>
         <w:t xml:space="preserve"> </w:t>
       </w:r>
-      <w:proofErr w:type="spellStart"/>
       <w:r>
         <w:rPr>
           <w:rStyle w:val="VerbatimChar"/>
@@ -2448,7 +2416,6 @@
         </w:rPr>
         <w:t>asyncio</w:t>
       </w:r>
-      <w:proofErr w:type="spellEnd"/>
       <w:r>
         <w:rPr>
           <w:rFonts w:ascii="Times New Roman" w:hAnsi="Times New Roman"/>
@@ -2461,7 +2428,6 @@
         </w:rPr>
         <w:t xml:space="preserve"> </w:t>
       </w:r>
-      <w:proofErr w:type="spellStart"/>
       <w:r>
         <w:rPr>
           <w:rFonts w:ascii="Consolas" w:hAnsi="Consolas"/>
@@ -2477,7 +2443,6 @@
         </w:rPr>
         <w:t>asyncio</w:t>
       </w:r>
-      <w:proofErr w:type="spellEnd"/>
       <w:r>
         <w:rPr>
           <w:rFonts w:ascii="Times New Roman" w:hAnsi="Times New Roman"/>
@@ -2486,7 +2451,6 @@
       </w:r>
       <w:r>
         <w:rPr>
-          <w:rStyle w:val="BodyText"/>
           <w:szCs w:val="22"/>
         </w:rPr>
         <w:t xml:space="preserve"> </w:t>
@@ -4896,7 +4860,7 @@
                                 <wp:inline distT="0" distB="0" distL="0" distR="0" wp14:anchorId="4C773214" wp14:editId="13C8F459">
                                   <wp:extent cx="295305" cy="295305"/>
                                   <wp:effectExtent l="0" t="0" r="9495" b="9495"/>
-                                  <wp:docPr id="29794475" name="Graphic 4" descr="Comment Important outline"/>
+                                  <wp:docPr id="946475919" name="Graphic 4" descr="Comment Important outline"/>
                                   <wp:cNvGraphicFramePr/>
                                   <a:graphic xmlns:a="http://schemas.openxmlformats.org/drawingml/2006/main">
                                     <a:graphicData uri="http://schemas.openxmlformats.org/drawingml/2006/picture">
@@ -4967,7 +4931,7 @@
                           <wp:inline distT="0" distB="0" distL="0" distR="0" wp14:anchorId="4C773214" wp14:editId="13C8F459">
                             <wp:extent cx="295305" cy="295305"/>
                             <wp:effectExtent l="0" t="0" r="9495" b="9495"/>
-                            <wp:docPr id="29794475" name="Graphic 4" descr="Comment Important outline"/>
+                            <wp:docPr id="946475919" name="Graphic 4" descr="Comment Important outline"/>
                             <wp:cNvGraphicFramePr/>
                             <a:graphic xmlns:a="http://schemas.openxmlformats.org/drawingml/2006/main">
                               <a:graphicData uri="http://schemas.openxmlformats.org/drawingml/2006/picture">
@@ -7209,7 +7173,6 @@
     <w:p>
       <w:pPr>
         <w:pStyle w:val="BodyText"/>
-        <w:ind w:firstLine="720"/>
         <w:rPr>
           <w:rFonts w:ascii="Times New Roman" w:hAnsi="Times New Roman"/>
         </w:rPr>
@@ -7427,21 +7390,25 @@
         </w:rPr>
         <w:t xml:space="preserve">, </w:t>
       </w:r>
-      <w:proofErr w:type="spellStart"/>
       <w:r>
         <w:rPr>
           <w:rStyle w:val="VerbatimChar"/>
           <w:szCs w:val="22"/>
         </w:rPr>
-        <w:t>graphviz</w:t>
-      </w:r>
-      <w:proofErr w:type="spellEnd"/>
+        <w:t>graphviz-dev</w:t>
+      </w:r>
+      <w:r>
+        <w:rPr>
+          <w:rFonts w:ascii="Times New Roman" w:hAnsi="Times New Roman"/>
+        </w:rPr>
+        <w:t xml:space="preserve">, </w:t>
+      </w:r>
       <w:r>
         <w:rPr>
           <w:rStyle w:val="VerbatimChar"/>
           <w:szCs w:val="22"/>
         </w:rPr>
-        <w:t>-dev</w:t>
+        <w:t>libcap-dev</w:t>
       </w:r>
       <w:r>
         <w:rPr>
@@ -7449,21 +7416,25 @@
         </w:rPr>
         <w:t xml:space="preserve">, </w:t>
       </w:r>
-      <w:proofErr w:type="spellStart"/>
       <w:r>
         <w:rPr>
           <w:rStyle w:val="VerbatimChar"/>
           <w:szCs w:val="22"/>
         </w:rPr>
-        <w:t>libcap</w:t>
-      </w:r>
-      <w:proofErr w:type="spellEnd"/>
+        <w:t>git</w:t>
+      </w:r>
+      <w:r>
+        <w:rPr>
+          <w:rFonts w:ascii="Times New Roman" w:hAnsi="Times New Roman"/>
+        </w:rPr>
+        <w:t xml:space="preserve">, </w:t>
+      </w:r>
       <w:r>
         <w:rPr>
           <w:rStyle w:val="VerbatimChar"/>
           <w:szCs w:val="22"/>
         </w:rPr>
-        <w:t>-dev</w:t>
+        <w:t>make</w:t>
       </w:r>
       <w:r>
         <w:rPr>
@@ -7476,7 +7447,7 @@
           <w:rStyle w:val="VerbatimChar"/>
           <w:szCs w:val="22"/>
         </w:rPr>
-        <w:t>git</w:t>
+        <w:t>gcc</w:t>
       </w:r>
       <w:r>
         <w:rPr>
@@ -7489,7 +7460,7 @@
           <w:rStyle w:val="VerbatimChar"/>
           <w:szCs w:val="22"/>
         </w:rPr>
-        <w:t>make</w:t>
+        <w:t>autoconf</w:t>
       </w:r>
       <w:r>
         <w:rPr>
@@ -7502,7 +7473,7 @@
           <w:rStyle w:val="VerbatimChar"/>
           <w:szCs w:val="22"/>
         </w:rPr>
-        <w:t>gcc</w:t>
+        <w:t>automake</w:t>
       </w:r>
       <w:r>
         <w:rPr>
@@ -7510,51 +7481,12 @@
         </w:rPr>
         <w:t xml:space="preserve">, </w:t>
       </w:r>
-      <w:proofErr w:type="spellStart"/>
       <w:r>
         <w:rPr>
           <w:rStyle w:val="VerbatimChar"/>
           <w:szCs w:val="22"/>
         </w:rPr>
-        <w:t>autoconf</w:t>
-      </w:r>
-      <w:proofErr w:type="spellEnd"/>
-      <w:r>
-        <w:rPr>
-          <w:rFonts w:ascii="Times New Roman" w:hAnsi="Times New Roman"/>
-        </w:rPr>
-        <w:t xml:space="preserve">, </w:t>
-      </w:r>
-      <w:proofErr w:type="spellStart"/>
-      <w:r>
-        <w:rPr>
-          <w:rStyle w:val="VerbatimChar"/>
-          <w:szCs w:val="22"/>
-        </w:rPr>
-        <w:t>automake</w:t>
-      </w:r>
-      <w:proofErr w:type="spellEnd"/>
-      <w:r>
-        <w:rPr>
-          <w:rFonts w:ascii="Times New Roman" w:hAnsi="Times New Roman"/>
-        </w:rPr>
-        <w:t xml:space="preserve">, </w:t>
-      </w:r>
-      <w:proofErr w:type="spellStart"/>
-      <w:r>
-        <w:rPr>
-          <w:rStyle w:val="VerbatimChar"/>
-          <w:szCs w:val="22"/>
-        </w:rPr>
-        <w:t>libssl</w:t>
-      </w:r>
-      <w:proofErr w:type="spellEnd"/>
-      <w:r>
-        <w:rPr>
-          <w:rStyle w:val="VerbatimChar"/>
-          <w:szCs w:val="22"/>
-        </w:rPr>
-        <w:t>-dev</w:t>
+        <w:t>libssl-dev</w:t>
       </w:r>
       <w:r>
         <w:rPr>
@@ -7733,9 +7665,6 @@
       </w:r>
     </w:p>
     <w:p>
-      <w:pPr>
-        <w:ind w:firstLine="720"/>
-      </w:pPr>
       <w:bookmarkStart w:id="14" w:name="bash-script-recommended"/>
       <w:r>
         <w:t>We offer three methods for installing all the requirements for the fuzzing workflow: an automated bash script, Docker, and a manual installation process. We highly recommend using the automated bash script, as we have modified the source files of some attack tools to improve their integration with AFLnet. The script will automatically download the appropriate files from our repository.</w:t>
@@ -8223,7 +8152,7 @@
                                 <wp:inline distT="0" distB="0" distL="0" distR="0" wp14:anchorId="6A313014" wp14:editId="7C0E4D26">
                                   <wp:extent cx="209553" cy="209553"/>
                                   <wp:effectExtent l="0" t="0" r="0" b="0"/>
-                                  <wp:docPr id="1227647139" name="Graphic 4" descr="Clipboard with solid fill"/>
+                                  <wp:docPr id="1970205669" name="Graphic 4" descr="Clipboard with solid fill"/>
                                   <wp:cNvGraphicFramePr/>
                                   <a:graphic xmlns:a="http://schemas.openxmlformats.org/drawingml/2006/main">
                                     <a:graphicData uri="http://schemas.openxmlformats.org/drawingml/2006/picture">
@@ -8290,7 +8219,7 @@
                           <wp:inline distT="0" distB="0" distL="0" distR="0" wp14:anchorId="6A313014" wp14:editId="7C0E4D26">
                             <wp:extent cx="209553" cy="209553"/>
                             <wp:effectExtent l="0" t="0" r="0" b="0"/>
-                            <wp:docPr id="1227647139" name="Graphic 4" descr="Clipboard with solid fill"/>
+                            <wp:docPr id="1970205669" name="Graphic 4" descr="Clipboard with solid fill"/>
                             <wp:cNvGraphicFramePr/>
                             <a:graphic xmlns:a="http://schemas.openxmlformats.org/drawingml/2006/main">
                               <a:graphicData uri="http://schemas.openxmlformats.org/drawingml/2006/picture">
@@ -8568,27 +8497,7 @@
                                 <w:iCs/>
                                 <w:szCs w:val="22"/>
                               </w:rPr>
-                              <w:t>-bash: ./workflow.sh: /bin/</w:t>
-                            </w:r>
-                            <w:proofErr w:type="spellStart"/>
-                            <w:r>
-                              <w:rPr>
-                                <w:rStyle w:val="VerbatimChar"/>
-                                <w:i/>
-                                <w:iCs/>
-                                <w:szCs w:val="22"/>
-                              </w:rPr>
-                              <w:t>bash^M</w:t>
-                            </w:r>
-                            <w:proofErr w:type="spellEnd"/>
-                            <w:r>
-                              <w:rPr>
-                                <w:rStyle w:val="VerbatimChar"/>
-                                <w:i/>
-                                <w:iCs/>
-                                <w:szCs w:val="22"/>
-                              </w:rPr>
-                              <w:t>: bad interpreter: No such file or directory</w:t>
+                              <w:t>-bash: ./workflow.sh: /bin/bash^M: bad interpreter: No such file or directory</w:t>
                             </w:r>
                             <w:r>
                               <w:t xml:space="preserve">, </w:t>
@@ -8694,27 +8603,7 @@
                           <w:iCs/>
                           <w:szCs w:val="22"/>
                         </w:rPr>
-                        <w:t>-bash: ./workflow.sh: /bin/</w:t>
-                      </w:r>
-                      <w:proofErr w:type="spellStart"/>
-                      <w:r>
-                        <w:rPr>
-                          <w:rStyle w:val="VerbatimChar"/>
-                          <w:i/>
-                          <w:iCs/>
-                          <w:szCs w:val="22"/>
-                        </w:rPr>
-                        <w:t>bash^M</w:t>
-                      </w:r>
-                      <w:proofErr w:type="spellEnd"/>
-                      <w:r>
-                        <w:rPr>
-                          <w:rStyle w:val="VerbatimChar"/>
-                          <w:i/>
-                          <w:iCs/>
-                          <w:szCs w:val="22"/>
-                        </w:rPr>
-                        <w:t>: bad interpreter: No such file or directory</w:t>
+                        <w:t>-bash: ./workflow.sh: /bin/bash^M: bad interpreter: No such file or directory</w:t>
                       </w:r>
                       <w:r>
                         <w:t xml:space="preserve">, </w:t>
@@ -9247,7 +9136,7 @@
                                 <wp:inline distT="0" distB="0" distL="0" distR="0" wp14:anchorId="391D547A" wp14:editId="353E8FE8">
                                   <wp:extent cx="211473" cy="211473"/>
                                   <wp:effectExtent l="0" t="0" r="0" b="0"/>
-                                  <wp:docPr id="295253582" name="Graphic 4" descr="Warning with solid fill"/>
+                                  <wp:docPr id="1235142775" name="Graphic 4" descr="Warning with solid fill"/>
                                   <wp:cNvGraphicFramePr/>
                                   <a:graphic xmlns:a="http://schemas.openxmlformats.org/drawingml/2006/main">
                                     <a:graphicData uri="http://schemas.openxmlformats.org/drawingml/2006/picture">
@@ -9314,7 +9203,7 @@
                           <wp:inline distT="0" distB="0" distL="0" distR="0" wp14:anchorId="391D547A" wp14:editId="353E8FE8">
                             <wp:extent cx="211473" cy="211473"/>
                             <wp:effectExtent l="0" t="0" r="0" b="0"/>
-                            <wp:docPr id="295253582" name="Graphic 4" descr="Warning with solid fill"/>
+                            <wp:docPr id="1235142775" name="Graphic 4" descr="Warning with solid fill"/>
                             <wp:cNvGraphicFramePr/>
                             <a:graphic xmlns:a="http://schemas.openxmlformats.org/drawingml/2006/main">
                               <a:graphicData uri="http://schemas.openxmlformats.org/drawingml/2006/picture">
@@ -10141,35 +10030,7 @@
               <w:rPr>
                 <w:rStyle w:val="NormalTok"/>
               </w:rPr>
-              <w:t xml:space="preserve"> clang </w:t>
-            </w:r>
-            <w:proofErr w:type="spellStart"/>
-            <w:r>
-              <w:rPr>
-                <w:rStyle w:val="NormalTok"/>
-              </w:rPr>
-              <w:t>graphviz</w:t>
-            </w:r>
-            <w:proofErr w:type="spellEnd"/>
-            <w:r>
-              <w:rPr>
-                <w:rStyle w:val="NormalTok"/>
-              </w:rPr>
-              <w:t xml:space="preserve">-dev </w:t>
-            </w:r>
-            <w:proofErr w:type="spellStart"/>
-            <w:r>
-              <w:rPr>
-                <w:rStyle w:val="NormalTok"/>
-              </w:rPr>
-              <w:t>libcap</w:t>
-            </w:r>
-            <w:proofErr w:type="spellEnd"/>
-            <w:r>
-              <w:rPr>
-                <w:rStyle w:val="NormalTok"/>
-              </w:rPr>
-              <w:t>-dev git make \</w:t>
+              <w:t xml:space="preserve"> clang graphviz-dev libcap-dev git make \</w:t>
             </w:r>
           </w:p>
           <w:p>
@@ -10181,49 +10042,7 @@
               <w:rPr>
                 <w:rStyle w:val="NormalTok"/>
               </w:rPr>
-              <w:t xml:space="preserve">gcc </w:t>
-            </w:r>
-            <w:proofErr w:type="spellStart"/>
-            <w:r>
-              <w:rPr>
-                <w:rStyle w:val="NormalTok"/>
-              </w:rPr>
-              <w:t>autoconf</w:t>
-            </w:r>
-            <w:proofErr w:type="spellEnd"/>
-            <w:r>
-              <w:rPr>
-                <w:rStyle w:val="NormalTok"/>
-              </w:rPr>
-              <w:t xml:space="preserve"> </w:t>
-            </w:r>
-            <w:proofErr w:type="spellStart"/>
-            <w:r>
-              <w:rPr>
-                <w:rStyle w:val="NormalTok"/>
-              </w:rPr>
-              <w:t>automake</w:t>
-            </w:r>
-            <w:proofErr w:type="spellEnd"/>
-            <w:r>
-              <w:rPr>
-                <w:rStyle w:val="NormalTok"/>
-              </w:rPr>
-              <w:t xml:space="preserve"> </w:t>
-            </w:r>
-            <w:proofErr w:type="spellStart"/>
-            <w:r>
-              <w:rPr>
-                <w:rStyle w:val="NormalTok"/>
-              </w:rPr>
-              <w:t>libssl</w:t>
-            </w:r>
-            <w:proofErr w:type="spellEnd"/>
-            <w:r>
-              <w:rPr>
-                <w:rStyle w:val="NormalTok"/>
-              </w:rPr>
-              <w:t>-dev wget curl</w:t>
+              <w:t>gcc autoconf automake libssl-dev wget curl</w:t>
             </w:r>
           </w:p>
         </w:tc>
@@ -10355,14 +10174,12 @@
             <w:r>
               <w:br/>
             </w:r>
-            <w:proofErr w:type="spellStart"/>
             <w:r>
               <w:rPr>
                 <w:rStyle w:val="FunctionTok"/>
               </w:rPr>
               <w:t>make</w:t>
             </w:r>
-            <w:proofErr w:type="spellEnd"/>
             <w:r>
               <w:rPr>
                 <w:rStyle w:val="NormalTok"/>
@@ -10438,14 +10255,12 @@
             <w:r>
               <w:br/>
             </w:r>
-            <w:proofErr w:type="spellStart"/>
             <w:r>
               <w:rPr>
                 <w:rStyle w:val="FunctionTok"/>
               </w:rPr>
               <w:t>make</w:t>
             </w:r>
-            <w:proofErr w:type="spellEnd"/>
             <w:r>
               <w:rPr>
                 <w:rStyle w:val="NormalTok"/>
@@ -13378,9 +13193,14 @@
     </w:p>
     <w:p>
       <w:pPr>
-        <w:ind w:firstLine="720"/>
-      </w:pPr>
-      <w:r>
+        <w:rPr>
+          <w:rFonts w:ascii="Times New Roman" w:hAnsi="Times New Roman"/>
+        </w:rPr>
+      </w:pPr>
+      <w:r>
+        <w:rPr>
+          <w:rFonts w:ascii="Times New Roman" w:hAnsi="Times New Roman"/>
+        </w:rPr>
         <w:t>The active defense tool is a Python application that intercepts incoming network traffic from the attacking virtual machine (VM) to the victim and sends the appropriate active defense response back to the adversary. The program serves as a replay service to provide active defense capability to the victim.</w:t>
       </w:r>
     </w:p>
@@ -13494,8 +13314,14 @@
           <w:ilvl w:val="0"/>
           <w:numId w:val="30"/>
         </w:numPr>
-      </w:pPr>
-      <w:r>
+        <w:rPr>
+          <w:rFonts w:ascii="Times New Roman" w:hAnsi="Times New Roman"/>
+        </w:rPr>
+      </w:pPr>
+      <w:r>
+        <w:rPr>
+          <w:rFonts w:ascii="Times New Roman" w:hAnsi="Times New Roman"/>
+        </w:rPr>
         <w:t>Python 3.12 (or later)</w:t>
       </w:r>
     </w:p>
@@ -13508,7 +13334,13 @@
         </w:numPr>
       </w:pPr>
       <w:r>
-        <w:t xml:space="preserve">Apt Packages: </w:t>
+        <w:rPr>
+          <w:rFonts w:ascii="Times New Roman" w:hAnsi="Times New Roman"/>
+        </w:rPr>
+        <w:t>Apt Packages:</w:t>
+      </w:r>
+      <w:r>
+        <w:t xml:space="preserve"> </w:t>
       </w:r>
       <w:r>
         <w:rPr>
@@ -13562,7 +13394,13 @@
         </w:numPr>
       </w:pPr>
       <w:r>
-        <w:t xml:space="preserve">Pip Packages: </w:t>
+        <w:rPr>
+          <w:rFonts w:ascii="Times New Roman" w:hAnsi="Times New Roman"/>
+        </w:rPr>
+        <w:t>Pip Packages:</w:t>
+      </w:r>
+      <w:r>
+        <w:t xml:space="preserve"> </w:t>
       </w:r>
       <w:r>
         <w:rPr>
@@ -13654,7 +13492,6 @@
         </w:rPr>
         <w:t xml:space="preserve"> </w:t>
       </w:r>
-      <w:proofErr w:type="spellStart"/>
       <w:r>
         <w:rPr>
           <w:rStyle w:val="VerbatimChar"/>
@@ -13662,7 +13499,6 @@
         </w:rPr>
         <w:t>asyncio</w:t>
       </w:r>
-      <w:proofErr w:type="spellEnd"/>
       <w:r>
         <w:rPr>
           <w:rFonts w:ascii="Times New Roman" w:hAnsi="Times New Roman"/>
@@ -13675,7 +13511,6 @@
         </w:rPr>
         <w:t xml:space="preserve"> </w:t>
       </w:r>
-      <w:proofErr w:type="spellStart"/>
       <w:r>
         <w:rPr>
           <w:rFonts w:ascii="Consolas" w:hAnsi="Consolas"/>
@@ -13691,7 +13526,6 @@
         </w:rPr>
         <w:t>asyncio</w:t>
       </w:r>
-      <w:proofErr w:type="spellEnd"/>
       <w:r>
         <w:rPr>
           <w:rFonts w:ascii="Times New Roman" w:hAnsi="Times New Roman"/>
@@ -13700,7 +13534,6 @@
       </w:r>
       <w:r>
         <w:rPr>
-          <w:rStyle w:val="BodyText"/>
           <w:szCs w:val="22"/>
         </w:rPr>
         <w:t xml:space="preserve"> </w:t>
@@ -13856,7 +13689,16 @@
                 <w:szCs w:val="22"/>
                 <w:lang w:val="pt-BR"/>
               </w:rPr>
-              <w:t>sudo apt install wireshark tshark</w:t>
+              <w:t xml:space="preserve">sudo </w:t>
+            </w:r>
+            <w:r>
+              <w:rPr>
+                <w:rStyle w:val="FunctionTok"/>
+                <w:color w:val="auto"/>
+                <w:szCs w:val="22"/>
+                <w:lang w:val="pt-BR"/>
+              </w:rPr>
+              <w:t>apt install wireshark tshark</w:t>
             </w:r>
           </w:p>
           <w:p>
@@ -13876,28 +13718,18 @@
               </w:rPr>
               <w:t xml:space="preserve">git clone </w:t>
             </w:r>
-            <w:r>
-              <w:fldChar w:fldCharType="begin"/>
-            </w:r>
-            <w:r>
-              <w:instrText>HYPERLINK "https://github.com/NCSickels/chadv1.0.git"</w:instrText>
-            </w:r>
-            <w:r>
-              <w:fldChar w:fldCharType="separate"/>
-            </w:r>
-            <w:r>
-              <w:rPr>
-                <w:rStyle w:val="Hyperlink"/>
-                <w:rFonts w:ascii="Consolas" w:hAnsi="Consolas"/>
-                <w:sz w:val="22"/>
-                <w:szCs w:val="22"/>
-                <w:lang w:val="pt-BR"/>
-              </w:rPr>
-              <w:t>https://github.com/NCSickels/chadv1.0.git</w:t>
-            </w:r>
-            <w:r>
-              <w:fldChar w:fldCharType="end"/>
-            </w:r>
+            <w:hyperlink r:id="rId37" w:history="1">
+              <w:r>
+                <w:rPr>
+                  <w:rStyle w:val="Hyperlink"/>
+                  <w:rFonts w:ascii="Consolas" w:hAnsi="Consolas"/>
+                  <w:sz w:val="22"/>
+                  <w:szCs w:val="22"/>
+                  <w:lang w:val="pt-BR"/>
+                </w:rPr>
+                <w:t>https://github.com/NCSickels/chadv1.0.git</w:t>
+              </w:r>
+            </w:hyperlink>
             <w:r>
               <w:rPr>
                 <w:rStyle w:val="FunctionTok"/>
@@ -13919,10 +13751,19 @@
             <w:r>
               <w:rPr>
                 <w:rStyle w:val="FunctionTok"/>
+                <w:color w:val="C00000"/>
                 <w:szCs w:val="22"/>
                 <w:lang w:val="pt-BR"/>
               </w:rPr>
-              <w:t>cd chadv1.0</w:t>
+              <w:t>cd</w:t>
+            </w:r>
+            <w:r>
+              <w:rPr>
+                <w:rStyle w:val="FunctionTok"/>
+                <w:szCs w:val="22"/>
+                <w:lang w:val="pt-BR"/>
+              </w:rPr>
+              <w:t xml:space="preserve"> chadv1.0</w:t>
             </w:r>
           </w:p>
           <w:p>
@@ -13948,13 +13789,7 @@
                 <w:rStyle w:val="AttributeTok"/>
                 <w:szCs w:val="22"/>
               </w:rPr>
-              <w:t>-m</w:t>
-            </w:r>
-            <w:r>
-              <w:rPr>
-                <w:rStyle w:val="AttributeTok"/>
-              </w:rPr>
-              <w:t xml:space="preserve"> </w:t>
+              <w:t xml:space="preserve">-m </w:t>
             </w:r>
             <w:r>
               <w:rPr>
@@ -13981,7 +13816,16 @@
                 <w:szCs w:val="22"/>
                 <w:lang w:val="pt-BR"/>
               </w:rPr>
-              <w:t>source env/bin/activate</w:t>
+              <w:t xml:space="preserve">source </w:t>
+            </w:r>
+            <w:r>
+              <w:rPr>
+                <w:rStyle w:val="FunctionTok"/>
+                <w:color w:val="auto"/>
+                <w:szCs w:val="22"/>
+                <w:lang w:val="pt-BR"/>
+              </w:rPr>
+              <w:t>env/bin/activate</w:t>
             </w:r>
           </w:p>
           <w:p>
@@ -13989,7 +13833,42 @@
               <w:pStyle w:val="BodyText"/>
             </w:pPr>
             <w:r>
-              <w:t>pip install -r requirements.txt</w:t>
+              <w:rPr>
+                <w:rStyle w:val="FunctionTok"/>
+                <w:szCs w:val="22"/>
+                <w:lang w:val="pt-BR"/>
+              </w:rPr>
+              <w:t xml:space="preserve">pip </w:t>
+            </w:r>
+            <w:r>
+              <w:rPr>
+                <w:rFonts w:ascii="Consolas" w:hAnsi="Consolas"/>
+                <w:sz w:val="22"/>
+                <w:szCs w:val="22"/>
+              </w:rPr>
+              <w:t xml:space="preserve">install </w:t>
+            </w:r>
+            <w:r>
+              <w:rPr>
+                <w:rStyle w:val="AttributeTok"/>
+                <w:szCs w:val="22"/>
+              </w:rPr>
+              <w:t>-</w:t>
+            </w:r>
+            <w:r>
+              <w:rPr>
+                <w:rStyle w:val="AttributeTok"/>
+                <w:szCs w:val="22"/>
+              </w:rPr>
+              <w:t>r</w:t>
+            </w:r>
+            <w:r>
+              <w:rPr>
+                <w:rFonts w:ascii="Consolas" w:hAnsi="Consolas"/>
+                <w:sz w:val="22"/>
+                <w:szCs w:val="22"/>
+              </w:rPr>
+              <w:t xml:space="preserve"> requirements.txt</w:t>
             </w:r>
           </w:p>
         </w:tc>
@@ -14515,7 +14394,7 @@
                                 <wp:inline distT="0" distB="0" distL="0" distR="0" wp14:anchorId="6DBA32F0" wp14:editId="1B411A80">
                                   <wp:extent cx="211473" cy="211473"/>
                                   <wp:effectExtent l="0" t="0" r="0" b="0"/>
-                                  <wp:docPr id="2104843139" name="Graphic 4" descr="Warning with solid fill"/>
+                                  <wp:docPr id="1735692706" name="Graphic 4" descr="Warning with solid fill"/>
                                   <wp:cNvGraphicFramePr/>
                                   <a:graphic xmlns:a="http://schemas.openxmlformats.org/drawingml/2006/main">
                                     <a:graphicData uri="http://schemas.openxmlformats.org/drawingml/2006/picture">
@@ -14582,7 +14461,7 @@
                           <wp:inline distT="0" distB="0" distL="0" distR="0" wp14:anchorId="6DBA32F0" wp14:editId="1B411A80">
                             <wp:extent cx="211473" cy="211473"/>
                             <wp:effectExtent l="0" t="0" r="0" b="0"/>
-                            <wp:docPr id="2104843139" name="Graphic 4" descr="Warning with solid fill"/>
+                            <wp:docPr id="1735692706" name="Graphic 4" descr="Warning with solid fill"/>
                             <wp:cNvGraphicFramePr/>
                             <a:graphic xmlns:a="http://schemas.openxmlformats.org/drawingml/2006/main">
                               <a:graphicData uri="http://schemas.openxmlformats.org/drawingml/2006/picture">
@@ -14685,11 +14564,19 @@
             <w:bookmarkEnd w:id="34"/>
             <w:r>
               <w:rPr>
-                <w:rFonts w:ascii="Consolas" w:hAnsi="Consolas"/>
-                <w:sz w:val="22"/>
-                <w:szCs w:val="22"/>
-              </w:rPr>
-              <w:t># Ensure sudo user</w:t>
+                <w:rStyle w:val="FunctionTok"/>
+                <w:color w:val="808080"/>
+                <w:szCs w:val="22"/>
+              </w:rPr>
+              <w:t xml:space="preserve"># </w:t>
+            </w:r>
+            <w:r>
+              <w:rPr>
+                <w:rStyle w:val="FunctionTok"/>
+                <w:color w:val="808080"/>
+                <w:szCs w:val="22"/>
+              </w:rPr>
+              <w:t>Ensure sudo user</w:t>
             </w:r>
           </w:p>
           <w:p>
@@ -14703,22 +14590,36 @@
             </w:pPr>
             <w:r>
               <w:rPr>
+                <w:rStyle w:val="FunctionTok"/>
+                <w:szCs w:val="22"/>
+                <w:lang w:val="pt-BR"/>
+              </w:rPr>
+              <w:t>s</w:t>
+            </w:r>
+            <w:r>
+              <w:rPr>
+                <w:rStyle w:val="FunctionTok"/>
+                <w:szCs w:val="22"/>
+                <w:lang w:val="pt-BR"/>
+              </w:rPr>
+              <w:t>udo</w:t>
+            </w:r>
+            <w:r>
+              <w:rPr>
+                <w:rStyle w:val="FunctionTok"/>
+                <w:szCs w:val="22"/>
+                <w:lang w:val="pt-BR"/>
+              </w:rPr>
+              <w:t xml:space="preserve"> </w:t>
+            </w:r>
+            <w:r>
+              <w:rPr>
                 <w:rFonts w:ascii="Consolas" w:hAnsi="Consolas"/>
                 <w:sz w:val="22"/>
                 <w:szCs w:val="22"/>
               </w:rPr>
-              <w:t xml:space="preserve">sudo </w:t>
-            </w:r>
-            <w:proofErr w:type="spellStart"/>
-            <w:r>
-              <w:rPr>
-                <w:rFonts w:ascii="Consolas" w:hAnsi="Consolas"/>
-                <w:sz w:val="22"/>
-                <w:szCs w:val="22"/>
-              </w:rPr>
               <w:t>su</w:t>
             </w:r>
-            <w:proofErr w:type="spellEnd"/>
           </w:p>
           <w:p>
             <w:pPr>
@@ -14741,11 +14642,19 @@
             </w:pPr>
             <w:r>
               <w:rPr>
-                <w:rFonts w:ascii="Consolas" w:hAnsi="Consolas"/>
-                <w:sz w:val="22"/>
-                <w:szCs w:val="22"/>
-              </w:rPr>
-              <w:t># (OPTIONAL) Grant raw packet privileges</w:t>
+                <w:rStyle w:val="FunctionTok"/>
+                <w:color w:val="808080"/>
+                <w:szCs w:val="22"/>
+              </w:rPr>
+              <w:t xml:space="preserve"># </w:t>
+            </w:r>
+            <w:r>
+              <w:rPr>
+                <w:rStyle w:val="FunctionTok"/>
+                <w:color w:val="808080"/>
+                <w:szCs w:val="22"/>
+              </w:rPr>
+              <w:t xml:space="preserve">(OPTIONAL-AS NEEDED) Grant raw packet privileges </w:t>
             </w:r>
           </w:p>
           <w:p>
@@ -14759,11 +14668,93 @@
             </w:pPr>
             <w:r>
               <w:rPr>
+                <w:rStyle w:val="FunctionTok"/>
+                <w:szCs w:val="22"/>
+                <w:lang w:val="pt-BR"/>
+              </w:rPr>
+              <w:t xml:space="preserve">sudo </w:t>
+            </w:r>
+            <w:r>
+              <w:rPr>
+                <w:rStyle w:val="AttributeTok"/>
+                <w:szCs w:val="22"/>
+              </w:rPr>
+              <w:t>s</w:t>
+            </w:r>
+            <w:r>
+              <w:rPr>
+                <w:rStyle w:val="AttributeTok"/>
+                <w:szCs w:val="22"/>
+              </w:rPr>
+              <w:t>etcap cap_net_raw=eip</w:t>
+            </w:r>
+            <w:r>
+              <w:rPr>
                 <w:rFonts w:ascii="Consolas" w:hAnsi="Consolas"/>
                 <w:sz w:val="22"/>
                 <w:szCs w:val="22"/>
               </w:rPr>
-              <w:t>sudo setcap cap_net_raw=eip $(which python3)</w:t>
+              <w:t xml:space="preserve"> </w:t>
+            </w:r>
+            <w:r>
+              <w:rPr>
+                <w:rStyle w:val="FunctionTok"/>
+                <w:color w:val="808080"/>
+                <w:szCs w:val="22"/>
+              </w:rPr>
+              <w:t>$</w:t>
+            </w:r>
+            <w:r>
+              <w:rPr>
+                <w:rFonts w:ascii="Consolas" w:hAnsi="Consolas"/>
+                <w:sz w:val="22"/>
+                <w:szCs w:val="22"/>
+              </w:rPr>
+              <w:t>(</w:t>
+            </w:r>
+            <w:r>
+              <w:rPr>
+                <w:rStyle w:val="FunctionTok"/>
+                <w:szCs w:val="22"/>
+                <w:lang w:val="pt-BR"/>
+              </w:rPr>
+              <w:t>which</w:t>
+            </w:r>
+            <w:r>
+              <w:rPr>
+                <w:rFonts w:ascii="Consolas" w:hAnsi="Consolas"/>
+                <w:sz w:val="22"/>
+                <w:szCs w:val="22"/>
+              </w:rPr>
+              <w:t xml:space="preserve"> </w:t>
+            </w:r>
+            <w:r>
+              <w:rPr>
+                <w:rStyle w:val="AttributeTok"/>
+                <w:szCs w:val="22"/>
+              </w:rPr>
+              <w:t>p</w:t>
+            </w:r>
+            <w:r>
+              <w:rPr>
+                <w:rStyle w:val="AttributeTok"/>
+                <w:szCs w:val="22"/>
+              </w:rPr>
+              <w:t>y</w:t>
+            </w:r>
+            <w:r>
+              <w:rPr>
+                <w:rStyle w:val="AttributeTok"/>
+              </w:rPr>
+              <w:t>thon3</w:t>
+            </w:r>
+            <w:r>
+              <w:rPr>
+                <w:rFonts w:ascii="Consolas" w:hAnsi="Consolas"/>
+                <w:sz w:val="22"/>
+                <w:szCs w:val="22"/>
+              </w:rPr>
+              <w:t>)</w:t>
             </w:r>
           </w:p>
           <w:p>
@@ -14787,19 +14778,26 @@
             </w:pPr>
             <w:r>
               <w:rPr>
-                <w:rFonts w:ascii="Consolas" w:hAnsi="Consolas"/>
-                <w:sz w:val="22"/>
-                <w:szCs w:val="22"/>
-              </w:rPr>
-              <w:t># Run the replay service</w:t>
-            </w:r>
-            <w:r>
-              <w:rPr>
-                <w:rFonts w:ascii="Consolas" w:hAnsi="Consolas"/>
-                <w:sz w:val="22"/>
-                <w:szCs w:val="22"/>
-              </w:rPr>
-              <w:t xml:space="preserve"> in interactive mode</w:t>
+                <w:rStyle w:val="FunctionTok"/>
+                <w:color w:val="808080"/>
+                <w:szCs w:val="22"/>
+              </w:rPr>
+              <w:t xml:space="preserve"># </w:t>
+            </w:r>
+            <w:r>
+              <w:rPr>
+                <w:rStyle w:val="FunctionTok"/>
+                <w:color w:val="808080"/>
+                <w:szCs w:val="22"/>
+              </w:rPr>
+              <w:t>R</w:t>
+            </w:r>
+            <w:r>
+              <w:rPr>
+                <w:rStyle w:val="FunctionTok"/>
+                <w:color w:val="808080"/>
+              </w:rPr>
+              <w:t>un the replay service in interactive mode</w:t>
             </w:r>
           </w:p>
           <w:p>
@@ -14813,11 +14811,32 @@
             </w:pPr>
             <w:r>
               <w:rPr>
+                <w:rStyle w:val="FunctionTok"/>
+                <w:szCs w:val="22"/>
+                <w:lang w:val="pt-BR"/>
+              </w:rPr>
+              <w:t>python3</w:t>
+            </w:r>
+            <w:r>
+              <w:rPr>
                 <w:rFonts w:ascii="Consolas" w:hAnsi="Consolas"/>
                 <w:sz w:val="22"/>
                 <w:szCs w:val="22"/>
               </w:rPr>
-              <w:t>python3 chad.py</w:t>
+              <w:t xml:space="preserve"> </w:t>
+            </w:r>
+            <w:r>
+              <w:rPr>
+                <w:rStyle w:val="AttributeTok"/>
+                <w:szCs w:val="22"/>
+              </w:rPr>
+              <w:t>c</w:t>
+            </w:r>
+            <w:r>
+              <w:rPr>
+                <w:rStyle w:val="AttributeTok"/>
+              </w:rPr>
+              <w:t>had.py</w:t>
             </w:r>
             <w:r>
               <w:rPr>
@@ -14825,7 +14844,21 @@
                 <w:sz w:val="22"/>
                 <w:szCs w:val="22"/>
               </w:rPr>
-              <w:t xml:space="preserve"> -i</w:t>
+              <w:t xml:space="preserve"> </w:t>
+            </w:r>
+            <w:r>
+              <w:rPr>
+                <w:rStyle w:val="AttributeTok"/>
+                <w:szCs w:val="22"/>
+              </w:rPr>
+              <w:t>-</w:t>
+            </w:r>
+            <w:r>
+              <w:rPr>
+                <w:rStyle w:val="AttributeTok"/>
+                <w:szCs w:val="22"/>
+              </w:rPr>
+              <w:t>i</w:t>
             </w:r>
           </w:p>
           <w:p>
@@ -14833,6 +14866,8 @@
               <w:pStyle w:val="BodyText"/>
               <w:rPr>
                 <w:rFonts w:ascii="Consolas" w:hAnsi="Consolas"/>
+                <w:i/>
+                <w:iCs/>
                 <w:sz w:val="22"/>
                 <w:szCs w:val="22"/>
               </w:rPr>
@@ -14849,11 +14884,94 @@
             </w:pPr>
             <w:r>
               <w:rPr>
+                <w:rStyle w:val="FunctionTok"/>
+                <w:color w:val="808080"/>
+                <w:szCs w:val="22"/>
+              </w:rPr>
+              <w:t xml:space="preserve"># </w:t>
+            </w:r>
+            <w:r>
+              <w:rPr>
+                <w:rStyle w:val="FunctionTok"/>
+                <w:color w:val="808080"/>
+                <w:szCs w:val="22"/>
+              </w:rPr>
+              <w:t>O</w:t>
+            </w:r>
+            <w:r>
+              <w:rPr>
+                <w:rStyle w:val="FunctionTok"/>
+                <w:color w:val="808080"/>
+              </w:rPr>
+              <w:t>R run the replay service with command line arguments</w:t>
+            </w:r>
+          </w:p>
+          <w:p>
+            <w:pPr>
+              <w:pStyle w:val="BodyText"/>
+              <w:rPr>
                 <w:rFonts w:ascii="Consolas" w:hAnsi="Consolas"/>
                 <w:sz w:val="22"/>
                 <w:szCs w:val="22"/>
               </w:rPr>
-              <w:t xml:space="preserve"># </w:t>
+            </w:pPr>
+            <w:r>
+              <w:rPr>
+                <w:rStyle w:val="FunctionTok"/>
+                <w:szCs w:val="22"/>
+                <w:lang w:val="pt-BR"/>
+              </w:rPr>
+              <w:t>python3</w:t>
+            </w:r>
+            <w:r>
+              <w:rPr>
+                <w:rFonts w:ascii="Consolas" w:hAnsi="Consolas"/>
+                <w:sz w:val="22"/>
+                <w:szCs w:val="22"/>
+              </w:rPr>
+              <w:t xml:space="preserve"> </w:t>
+            </w:r>
+            <w:r>
+              <w:rPr>
+                <w:rStyle w:val="AttributeTok"/>
+                <w:szCs w:val="22"/>
+              </w:rPr>
+              <w:t>c</w:t>
+            </w:r>
+            <w:r>
+              <w:rPr>
+                <w:rStyle w:val="AttributeTok"/>
+              </w:rPr>
+              <w:t>had.py</w:t>
+            </w:r>
+            <w:r>
+              <w:rPr>
+                <w:rFonts w:ascii="Consolas" w:hAnsi="Consolas"/>
+                <w:sz w:val="22"/>
+                <w:szCs w:val="22"/>
+              </w:rPr>
+              <w:t xml:space="preserve"> </w:t>
+            </w:r>
+            <w:r>
+              <w:rPr>
+                <w:rStyle w:val="AttributeTok"/>
+                <w:szCs w:val="22"/>
+              </w:rPr>
+              <w:t xml:space="preserve">--start </w:t>
+            </w:r>
+            <w:r>
+              <w:rPr>
+                <w:rStyle w:val="AttributeTok"/>
+                <w:szCs w:val="22"/>
+              </w:rPr>
+              <w:t>-</w:t>
+            </w:r>
+            <w:r>
+              <w:rPr>
+                <w:rStyle w:val="AttributeTok"/>
+                <w:szCs w:val="22"/>
+              </w:rPr>
+              <w:t xml:space="preserve">-interface </w:t>
             </w:r>
             <w:r>
               <w:rPr>
@@ -14863,18 +14981,30 @@
                 <w:sz w:val="22"/>
                 <w:szCs w:val="22"/>
               </w:rPr>
-              <w:t>OR Run the replay service with command line arguments</w:t>
-            </w:r>
-          </w:p>
-          <w:p>
-            <w:pPr>
-              <w:pStyle w:val="BodyText"/>
+              <w:t>&lt;INTERFACE_NAME&gt;</w:t>
+            </w:r>
+            <w:r>
               <w:rPr>
                 <w:rFonts w:ascii="Consolas" w:hAnsi="Consolas"/>
                 <w:sz w:val="22"/>
                 <w:szCs w:val="22"/>
               </w:rPr>
-            </w:pPr>
+              <w:t xml:space="preserve"> </w:t>
+            </w:r>
+            <w:r>
+              <w:rPr>
+                <w:rStyle w:val="AttributeTok"/>
+                <w:szCs w:val="22"/>
+              </w:rPr>
+              <w:t>-</w:t>
+            </w:r>
+            <w:r>
+              <w:rPr>
+                <w:rStyle w:val="AttributeTok"/>
+                <w:szCs w:val="22"/>
+              </w:rPr>
+              <w:t xml:space="preserve">-target </w:t>
+            </w:r>
             <w:r>
               <w:rPr>
                 <w:rFonts w:ascii="Consolas" w:hAnsi="Consolas"/>
@@ -14883,7 +15013,7 @@
                 <w:sz w:val="22"/>
                 <w:szCs w:val="22"/>
               </w:rPr>
-              <w:t>python3</w:t>
+              <w:t>&lt;TARGET_IP&gt;</w:t>
             </w:r>
             <w:r>
               <w:rPr>
@@ -14891,7 +15021,31 @@
                 <w:sz w:val="22"/>
                 <w:szCs w:val="22"/>
               </w:rPr>
-              <w:t xml:space="preserve"> chad.py --start --interface &lt;INTERFACE_NAME&gt; --target &lt;TARGET_IP&gt; --port &lt;TARGET_PORT&gt;</w:t>
+              <w:t xml:space="preserve"> </w:t>
+            </w:r>
+            <w:r>
+              <w:rPr>
+                <w:rStyle w:val="AttributeTok"/>
+                <w:szCs w:val="22"/>
+              </w:rPr>
+              <w:t>-</w:t>
+            </w:r>
+            <w:r>
+              <w:rPr>
+                <w:rStyle w:val="AttributeTok"/>
+                <w:szCs w:val="22"/>
+              </w:rPr>
+              <w:t xml:space="preserve">-port </w:t>
+            </w:r>
+            <w:r>
+              <w:rPr>
+                <w:rFonts w:ascii="Consolas" w:hAnsi="Consolas"/>
+                <w:i/>
+                <w:iCs/>
+                <w:sz w:val="22"/>
+                <w:szCs w:val="22"/>
+              </w:rPr>
+              <w:t>&lt;TARGET_PORT&gt;</w:t>
             </w:r>
           </w:p>
         </w:tc>
@@ -15230,7 +15384,7 @@
                     <pic:cNvPicPr/>
                   </pic:nvPicPr>
                   <pic:blipFill>
-                    <a:blip r:embed="rId37"/>
+                    <a:blip r:embed="rId38"/>
                     <a:stretch>
                       <a:fillRect/>
                     </a:stretch>
@@ -15403,7 +15557,7 @@
           <w:rFonts w:ascii="Times New Roman" w:hAnsi="Times New Roman"/>
         </w:rPr>
       </w:pPr>
-      <w:hyperlink r:id="rId38" w:history="1">
+      <w:hyperlink r:id="rId39" w:history="1">
         <w:r>
           <w:rPr>
             <w:rStyle w:val="Hyperlink"/>
@@ -15424,7 +15578,7 @@
           <w:rFonts w:ascii="Times New Roman" w:hAnsi="Times New Roman"/>
         </w:rPr>
       </w:pPr>
-      <w:hyperlink r:id="rId39" w:history="1">
+      <w:hyperlink r:id="rId40" w:history="1">
         <w:r>
           <w:rPr>
             <w:rStyle w:val="Hyperlink"/>
@@ -15469,7 +15623,7 @@
           <w:rFonts w:ascii="Times New Roman" w:hAnsi="Times New Roman"/>
         </w:rPr>
       </w:pPr>
-      <w:hyperlink r:id="rId40" w:history="1">
+      <w:hyperlink r:id="rId41" w:history="1">
         <w:r>
           <w:rPr>
             <w:rStyle w:val="Hyperlink"/>
@@ -15490,7 +15644,7 @@
           <w:rFonts w:ascii="Times New Roman" w:hAnsi="Times New Roman"/>
         </w:rPr>
       </w:pPr>
-      <w:hyperlink r:id="rId41" w:history="1">
+      <w:hyperlink r:id="rId42" w:history="1">
         <w:r>
           <w:rPr>
             <w:rStyle w:val="Hyperlink"/>
@@ -15515,6 +15669,97 @@
           <w:rFonts w:ascii="Times New Roman" w:hAnsi="Times New Roman"/>
         </w:rPr>
       </w:pPr>
+      <w:r>
+        <w:rPr>
+          <w:rFonts w:ascii="Times New Roman" w:hAnsi="Times New Roman"/>
+        </w:rPr>
+        <w:t xml:space="preserve">Static Analysis </w:t>
+      </w:r>
+      <w:r>
+        <w:rPr>
+          <w:rFonts w:ascii="Times New Roman" w:hAnsi="Times New Roman"/>
+        </w:rPr>
+        <w:t>Tools</w:t>
+      </w:r>
+    </w:p>
+    <w:p>
+      <w:pPr>
+        <w:pStyle w:val="Compact"/>
+        <w:numPr>
+          <w:ilvl w:val="0"/>
+          <w:numId w:val="38"/>
+        </w:numPr>
+        <w:rPr>
+          <w:rFonts w:ascii="Times New Roman" w:hAnsi="Times New Roman"/>
+        </w:rPr>
+      </w:pPr>
+      <w:hyperlink r:id="rId43" w:history="1">
+        <w:r>
+          <w:rPr>
+            <w:rStyle w:val="Hyperlink"/>
+            <w:rFonts w:ascii="Times New Roman" w:hAnsi="Times New Roman"/>
+          </w:rPr>
+          <w:t>LDRA Testbed</w:t>
+        </w:r>
+      </w:hyperlink>
+    </w:p>
+    <w:p>
+      <w:pPr>
+        <w:pStyle w:val="Compact"/>
+        <w:numPr>
+          <w:ilvl w:val="0"/>
+          <w:numId w:val="38"/>
+        </w:numPr>
+        <w:rPr>
+          <w:rFonts w:ascii="Times New Roman" w:hAnsi="Times New Roman"/>
+        </w:rPr>
+      </w:pPr>
+      <w:hyperlink r:id="rId44" w:history="1">
+        <w:r>
+          <w:rPr>
+            <w:rStyle w:val="Hyperlink"/>
+            <w:rFonts w:ascii="Times New Roman" w:hAnsi="Times New Roman"/>
+          </w:rPr>
+          <w:t>Valgrind</w:t>
+        </w:r>
+      </w:hyperlink>
+    </w:p>
+    <w:p>
+      <w:pPr>
+        <w:pStyle w:val="Compact"/>
+        <w:numPr>
+          <w:ilvl w:val="0"/>
+          <w:numId w:val="38"/>
+        </w:numPr>
+        <w:rPr>
+          <w:rFonts w:ascii="Times New Roman" w:hAnsi="Times New Roman"/>
+        </w:rPr>
+      </w:pPr>
+      <w:hyperlink r:id="rId45" w:history="1">
+        <w:r>
+          <w:rPr>
+            <w:rStyle w:val="Hyperlink"/>
+            <w:rFonts w:ascii="Times New Roman" w:hAnsi="Times New Roman"/>
+          </w:rPr>
+          <w:t>Flawfinder</w:t>
+        </w:r>
+      </w:hyperlink>
+    </w:p>
+    <w:p>
+      <w:pPr>
+        <w:pStyle w:val="Compact"/>
+        <w:rPr>
+          <w:rFonts w:ascii="Times New Roman" w:hAnsi="Times New Roman"/>
+        </w:rPr>
+      </w:pPr>
+    </w:p>
+    <w:p>
+      <w:pPr>
+        <w:pStyle w:val="Heading3"/>
+        <w:rPr>
+          <w:rFonts w:ascii="Times New Roman" w:hAnsi="Times New Roman"/>
+        </w:rPr>
+      </w:pPr>
       <w:bookmarkStart w:id="38" w:name="other"/>
       <w:bookmarkEnd w:id="37"/>
       <w:r>
@@ -15535,7 +15780,7 @@
           <w:rFonts w:ascii="Times New Roman" w:hAnsi="Times New Roman"/>
         </w:rPr>
       </w:pPr>
-      <w:hyperlink r:id="rId42" w:history="1">
+      <w:hyperlink r:id="rId46" w:history="1">
         <w:r>
           <w:rPr>
             <w:rStyle w:val="Hyperlink"/>
@@ -15556,7 +15801,7 @@
           <w:rFonts w:ascii="Times New Roman" w:hAnsi="Times New Roman"/>
         </w:rPr>
       </w:pPr>
-      <w:hyperlink r:id="rId43" w:history="1">
+      <w:hyperlink r:id="rId47" w:history="1">
         <w:r>
           <w:rPr>
             <w:rStyle w:val="Hyperlink"/>
@@ -15577,7 +15822,7 @@
           <w:rFonts w:ascii="Times New Roman" w:hAnsi="Times New Roman"/>
         </w:rPr>
       </w:pPr>
-      <w:hyperlink r:id="rId44" w:anchor="kali-virtual-machines" w:history="1">
+      <w:hyperlink r:id="rId48" w:anchor="kali-virtual-machines" w:history="1">
         <w:r>
           <w:rPr>
             <w:rStyle w:val="Hyperlink"/>
@@ -15598,7 +15843,7 @@
           <w:rFonts w:ascii="Times New Roman" w:hAnsi="Times New Roman"/>
         </w:rPr>
       </w:pPr>
-      <w:hyperlink r:id="rId45" w:history="1">
+      <w:hyperlink r:id="rId49" w:history="1">
         <w:r>
           <w:rPr>
             <w:rStyle w:val="Hyperlink"/>
@@ -15622,7 +15867,7 @@
           <w:rFonts w:ascii="Times New Roman" w:hAnsi="Times New Roman"/>
         </w:rPr>
       </w:pPr>
-      <w:hyperlink r:id="rId46" w:history="1">
+      <w:hyperlink r:id="rId50" w:history="1">
         <w:r>
           <w:rPr>
             <w:rStyle w:val="Hyperlink"/>
@@ -15665,7 +15910,7 @@
           <w:rFonts w:ascii="Times New Roman" w:hAnsi="Times New Roman"/>
         </w:rPr>
       </w:pPr>
-      <w:hyperlink r:id="rId47" w:history="1">
+      <w:hyperlink r:id="rId51" w:history="1">
         <w:r>
           <w:rPr>
             <w:rStyle w:val="Hyperlink"/>
@@ -15686,7 +15931,7 @@
           <w:rFonts w:ascii="Times New Roman" w:hAnsi="Times New Roman"/>
         </w:rPr>
       </w:pPr>
-      <w:hyperlink r:id="rId48" w:history="1">
+      <w:hyperlink r:id="rId52" w:history="1">
         <w:r>
           <w:rPr>
             <w:rStyle w:val="Hyperlink"/>
@@ -15707,7 +15952,7 @@
       </w:pPr>
     </w:p>
     <w:sectPr>
-      <w:footerReference w:type="default" r:id="rId49"/>
+      <w:footerReference w:type="default" r:id="rId53"/>
       <w:pgSz w:w="12240" w:h="15840"/>
       <w:pgMar w:top="1440" w:right="1440" w:bottom="1440" w:left="1440" w:header="720" w:footer="720" w:gutter="0"/>
       <w:cols w:space="720"/>

</xml_diff>

<commit_message>
docs: added dependencies for fuzzing workflow
</commit_message>
<xml_diff>
--- a/User Guide v2.0.docx
+++ b/User Guide v2.0.docx
@@ -2086,25 +2086,21 @@
         </w:rPr>
         <w:t xml:space="preserve">, </w:t>
       </w:r>
+      <w:proofErr w:type="spellStart"/>
       <w:r>
         <w:rPr>
           <w:rStyle w:val="VerbatimChar"/>
           <w:szCs w:val="22"/>
         </w:rPr>
-        <w:t>graphviz-dev</w:t>
-      </w:r>
-      <w:r>
-        <w:rPr>
-          <w:rFonts w:ascii="Times New Roman" w:hAnsi="Times New Roman"/>
-        </w:rPr>
-        <w:t xml:space="preserve">, </w:t>
-      </w:r>
+        <w:t>graphviz</w:t>
+      </w:r>
+      <w:proofErr w:type="spellEnd"/>
       <w:r>
         <w:rPr>
           <w:rStyle w:val="VerbatimChar"/>
           <w:szCs w:val="22"/>
         </w:rPr>
-        <w:t>libcap-dev</w:t>
+        <w:t>-dev</w:t>
       </w:r>
       <w:r>
         <w:rPr>
@@ -2112,25 +2108,21 @@
         </w:rPr>
         <w:t xml:space="preserve">, </w:t>
       </w:r>
+      <w:proofErr w:type="spellStart"/>
       <w:r>
         <w:rPr>
           <w:rStyle w:val="VerbatimChar"/>
           <w:szCs w:val="22"/>
         </w:rPr>
-        <w:t>git</w:t>
-      </w:r>
-      <w:r>
-        <w:rPr>
-          <w:rFonts w:ascii="Times New Roman" w:hAnsi="Times New Roman"/>
-        </w:rPr>
-        <w:t xml:space="preserve">, </w:t>
-      </w:r>
+        <w:t>libcap</w:t>
+      </w:r>
+      <w:proofErr w:type="spellEnd"/>
       <w:r>
         <w:rPr>
           <w:rStyle w:val="VerbatimChar"/>
           <w:szCs w:val="22"/>
         </w:rPr>
-        <w:t>make</w:t>
+        <w:t>-dev</w:t>
       </w:r>
       <w:r>
         <w:rPr>
@@ -2143,7 +2135,7 @@
           <w:rStyle w:val="VerbatimChar"/>
           <w:szCs w:val="22"/>
         </w:rPr>
-        <w:t>gcc</w:t>
+        <w:t>git</w:t>
       </w:r>
       <w:r>
         <w:rPr>
@@ -2156,7 +2148,7 @@
           <w:rStyle w:val="VerbatimChar"/>
           <w:szCs w:val="22"/>
         </w:rPr>
-        <w:t>autoconf</w:t>
+        <w:t>make</w:t>
       </w:r>
       <w:r>
         <w:rPr>
@@ -2169,7 +2161,7 @@
           <w:rStyle w:val="VerbatimChar"/>
           <w:szCs w:val="22"/>
         </w:rPr>
-        <w:t>automake</w:t>
+        <w:t>gcc</w:t>
       </w:r>
       <w:r>
         <w:rPr>
@@ -2177,37 +2169,76 @@
         </w:rPr>
         <w:t xml:space="preserve">, </w:t>
       </w:r>
+      <w:proofErr w:type="spellStart"/>
       <w:r>
         <w:rPr>
           <w:rStyle w:val="VerbatimChar"/>
           <w:szCs w:val="22"/>
         </w:rPr>
-        <w:t>libssl-dev</w:t>
-      </w:r>
+        <w:t>autoconf</w:t>
+      </w:r>
+      <w:proofErr w:type="spellEnd"/>
       <w:r>
         <w:rPr>
           <w:rFonts w:ascii="Times New Roman" w:hAnsi="Times New Roman"/>
         </w:rPr>
         <w:t xml:space="preserve">, </w:t>
       </w:r>
+      <w:proofErr w:type="spellStart"/>
       <w:r>
         <w:rPr>
           <w:rStyle w:val="VerbatimChar"/>
           <w:szCs w:val="22"/>
         </w:rPr>
-        <w:t>wget</w:t>
-      </w:r>
+        <w:t>automake</w:t>
+      </w:r>
+      <w:proofErr w:type="spellEnd"/>
       <w:r>
         <w:rPr>
           <w:rFonts w:ascii="Times New Roman" w:hAnsi="Times New Roman"/>
         </w:rPr>
         <w:t xml:space="preserve">, </w:t>
       </w:r>
+      <w:proofErr w:type="spellStart"/>
       <w:r>
         <w:rPr>
           <w:rStyle w:val="VerbatimChar"/>
           <w:szCs w:val="22"/>
         </w:rPr>
+        <w:t>libssl</w:t>
+      </w:r>
+      <w:proofErr w:type="spellEnd"/>
+      <w:r>
+        <w:rPr>
+          <w:rStyle w:val="VerbatimChar"/>
+          <w:szCs w:val="22"/>
+        </w:rPr>
+        <w:t>-dev</w:t>
+      </w:r>
+      <w:r>
+        <w:rPr>
+          <w:rFonts w:ascii="Times New Roman" w:hAnsi="Times New Roman"/>
+        </w:rPr>
+        <w:t xml:space="preserve">, </w:t>
+      </w:r>
+      <w:r>
+        <w:rPr>
+          <w:rStyle w:val="VerbatimChar"/>
+          <w:szCs w:val="22"/>
+        </w:rPr>
+        <w:t>wget</w:t>
+      </w:r>
+      <w:r>
+        <w:rPr>
+          <w:rFonts w:ascii="Times New Roman" w:hAnsi="Times New Roman"/>
+        </w:rPr>
+        <w:t xml:space="preserve">, </w:t>
+      </w:r>
+      <w:r>
+        <w:rPr>
+          <w:rStyle w:val="VerbatimChar"/>
+          <w:szCs w:val="22"/>
+        </w:rPr>
         <w:t>curl</w:t>
       </w:r>
       <w:bookmarkStart w:id="7" w:name="testbed-configuration"/>
@@ -2271,6 +2302,52 @@
           <w:szCs w:val="22"/>
         </w:rPr>
         <w:t>tshark</w:t>
+      </w:r>
+      <w:r>
+        <w:rPr>
+          <w:rStyle w:val="VerbatimChar"/>
+          <w:rFonts w:ascii="Times New Roman" w:hAnsi="Times New Roman"/>
+          <w:sz w:val="24"/>
+        </w:rPr>
+        <w:t>,</w:t>
+      </w:r>
+      <w:r>
+        <w:rPr>
+          <w:rStyle w:val="VerbatimChar"/>
+          <w:rFonts w:ascii="Times New Roman" w:hAnsi="Times New Roman"/>
+          <w:sz w:val="24"/>
+        </w:rPr>
+        <w:t xml:space="preserve"> </w:t>
+      </w:r>
+      <w:r>
+        <w:rPr>
+          <w:rStyle w:val="VerbatimChar"/>
+          <w:szCs w:val="22"/>
+        </w:rPr>
+        <w:t>dos2unix</w:t>
+      </w:r>
+      <w:r>
+        <w:rPr>
+          <w:rStyle w:val="VerbatimChar"/>
+          <w:rFonts w:ascii="Times New Roman" w:hAnsi="Times New Roman"/>
+          <w:sz w:val="24"/>
+        </w:rPr>
+        <w:t>,</w:t>
+      </w:r>
+      <w:r>
+        <w:rPr>
+          <w:rStyle w:val="VerbatimChar"/>
+          <w:rFonts w:ascii="Times New Roman" w:hAnsi="Times New Roman"/>
+          <w:sz w:val="24"/>
+        </w:rPr>
+        <w:t xml:space="preserve"> </w:t>
+      </w:r>
+      <w:r>
+        <w:rPr>
+          <w:rStyle w:val="VerbatimChar"/>
+          <w:szCs w:val="22"/>
+        </w:rPr>
+        <w:t>unzip</w:t>
       </w:r>
       <w:r>
         <w:rPr>
@@ -2409,6 +2486,7 @@
         </w:rPr>
         <w:t xml:space="preserve"> </w:t>
       </w:r>
+      <w:proofErr w:type="spellStart"/>
       <w:r>
         <w:rPr>
           <w:rStyle w:val="VerbatimChar"/>
@@ -2416,6 +2494,7 @@
         </w:rPr>
         <w:t>asyncio</w:t>
       </w:r>
+      <w:proofErr w:type="spellEnd"/>
       <w:r>
         <w:rPr>
           <w:rFonts w:ascii="Times New Roman" w:hAnsi="Times New Roman"/>
@@ -2428,6 +2507,7 @@
         </w:rPr>
         <w:t xml:space="preserve"> </w:t>
       </w:r>
+      <w:proofErr w:type="spellStart"/>
       <w:r>
         <w:rPr>
           <w:rFonts w:ascii="Consolas" w:hAnsi="Consolas"/>
@@ -2443,6 +2523,7 @@
         </w:rPr>
         <w:t>asyncio</w:t>
       </w:r>
+      <w:proofErr w:type="spellEnd"/>
       <w:r>
         <w:rPr>
           <w:rFonts w:ascii="Times New Roman" w:hAnsi="Times New Roman"/>
@@ -7390,25 +7471,21 @@
         </w:rPr>
         <w:t xml:space="preserve">, </w:t>
       </w:r>
+      <w:proofErr w:type="spellStart"/>
       <w:r>
         <w:rPr>
           <w:rStyle w:val="VerbatimChar"/>
           <w:szCs w:val="22"/>
         </w:rPr>
-        <w:t>graphviz-dev</w:t>
-      </w:r>
-      <w:r>
-        <w:rPr>
-          <w:rFonts w:ascii="Times New Roman" w:hAnsi="Times New Roman"/>
-        </w:rPr>
-        <w:t xml:space="preserve">, </w:t>
-      </w:r>
+        <w:t>graphviz</w:t>
+      </w:r>
+      <w:proofErr w:type="spellEnd"/>
       <w:r>
         <w:rPr>
           <w:rStyle w:val="VerbatimChar"/>
           <w:szCs w:val="22"/>
         </w:rPr>
-        <w:t>libcap-dev</w:t>
+        <w:t>-dev</w:t>
       </w:r>
       <w:r>
         <w:rPr>
@@ -7416,25 +7493,21 @@
         </w:rPr>
         <w:t xml:space="preserve">, </w:t>
       </w:r>
+      <w:proofErr w:type="spellStart"/>
       <w:r>
         <w:rPr>
           <w:rStyle w:val="VerbatimChar"/>
           <w:szCs w:val="22"/>
         </w:rPr>
-        <w:t>git</w:t>
-      </w:r>
-      <w:r>
-        <w:rPr>
-          <w:rFonts w:ascii="Times New Roman" w:hAnsi="Times New Roman"/>
-        </w:rPr>
-        <w:t xml:space="preserve">, </w:t>
-      </w:r>
+        <w:t>libcap</w:t>
+      </w:r>
+      <w:proofErr w:type="spellEnd"/>
       <w:r>
         <w:rPr>
           <w:rStyle w:val="VerbatimChar"/>
           <w:szCs w:val="22"/>
         </w:rPr>
-        <w:t>make</w:t>
+        <w:t>-dev</w:t>
       </w:r>
       <w:r>
         <w:rPr>
@@ -7447,7 +7520,7 @@
           <w:rStyle w:val="VerbatimChar"/>
           <w:szCs w:val="22"/>
         </w:rPr>
-        <w:t>gcc</w:t>
+        <w:t>git</w:t>
       </w:r>
       <w:r>
         <w:rPr>
@@ -7460,7 +7533,7 @@
           <w:rStyle w:val="VerbatimChar"/>
           <w:szCs w:val="22"/>
         </w:rPr>
-        <w:t>autoconf</w:t>
+        <w:t>make</w:t>
       </w:r>
       <w:r>
         <w:rPr>
@@ -7473,7 +7546,7 @@
           <w:rStyle w:val="VerbatimChar"/>
           <w:szCs w:val="22"/>
         </w:rPr>
-        <w:t>automake</w:t>
+        <w:t>gcc</w:t>
       </w:r>
       <w:r>
         <w:rPr>
@@ -7481,59 +7554,55 @@
         </w:rPr>
         <w:t xml:space="preserve">, </w:t>
       </w:r>
+      <w:proofErr w:type="spellStart"/>
       <w:r>
         <w:rPr>
           <w:rStyle w:val="VerbatimChar"/>
           <w:szCs w:val="22"/>
         </w:rPr>
-        <w:t>libssl-dev</w:t>
-      </w:r>
+        <w:t>autoconf</w:t>
+      </w:r>
+      <w:proofErr w:type="spellEnd"/>
       <w:r>
         <w:rPr>
           <w:rFonts w:ascii="Times New Roman" w:hAnsi="Times New Roman"/>
         </w:rPr>
         <w:t xml:space="preserve">, </w:t>
       </w:r>
+      <w:proofErr w:type="spellStart"/>
       <w:r>
         <w:rPr>
           <w:rStyle w:val="VerbatimChar"/>
           <w:szCs w:val="22"/>
         </w:rPr>
-        <w:t>wget</w:t>
-      </w:r>
+        <w:t>automake</w:t>
+      </w:r>
+      <w:proofErr w:type="spellEnd"/>
       <w:r>
         <w:rPr>
           <w:rFonts w:ascii="Times New Roman" w:hAnsi="Times New Roman"/>
         </w:rPr>
         <w:t xml:space="preserve">, </w:t>
       </w:r>
+      <w:proofErr w:type="spellStart"/>
       <w:r>
         <w:rPr>
           <w:rStyle w:val="VerbatimChar"/>
           <w:szCs w:val="22"/>
         </w:rPr>
-        <w:t>curl</w:t>
-      </w:r>
-      <w:r>
-        <w:rPr>
-          <w:rStyle w:val="VerbatimChar"/>
-          <w:rFonts w:ascii="Times New Roman" w:hAnsi="Times New Roman"/>
-          <w:sz w:val="24"/>
-        </w:rPr>
-        <w:t xml:space="preserve">, </w:t>
-      </w:r>
+        <w:t>libssl</w:t>
+      </w:r>
+      <w:proofErr w:type="spellEnd"/>
       <w:r>
         <w:rPr>
           <w:rStyle w:val="VerbatimChar"/>
           <w:szCs w:val="22"/>
         </w:rPr>
-        <w:t>dos2unix</w:t>
-      </w:r>
-      <w:r>
-        <w:rPr>
-          <w:rStyle w:val="VerbatimChar"/>
-          <w:rFonts w:ascii="Times New Roman" w:hAnsi="Times New Roman"/>
-          <w:sz w:val="24"/>
+        <w:t>-dev</w:t>
+      </w:r>
+      <w:r>
+        <w:rPr>
+          <w:rFonts w:ascii="Times New Roman" w:hAnsi="Times New Roman"/>
         </w:rPr>
         <w:t xml:space="preserve">, </w:t>
       </w:r>
@@ -7542,7 +7611,73 @@
           <w:rStyle w:val="VerbatimChar"/>
           <w:szCs w:val="22"/>
         </w:rPr>
+        <w:t>wget</w:t>
+      </w:r>
+      <w:r>
+        <w:rPr>
+          <w:rFonts w:ascii="Times New Roman" w:hAnsi="Times New Roman"/>
+        </w:rPr>
+        <w:t xml:space="preserve">, </w:t>
+      </w:r>
+      <w:r>
+        <w:rPr>
+          <w:rStyle w:val="VerbatimChar"/>
+          <w:szCs w:val="22"/>
+        </w:rPr>
+        <w:t>curl</w:t>
+      </w:r>
+      <w:r>
+        <w:rPr>
+          <w:rStyle w:val="VerbatimChar"/>
+          <w:rFonts w:ascii="Times New Roman" w:hAnsi="Times New Roman"/>
+          <w:sz w:val="24"/>
+        </w:rPr>
+        <w:t xml:space="preserve">, </w:t>
+      </w:r>
+      <w:r>
+        <w:rPr>
+          <w:rStyle w:val="VerbatimChar"/>
+          <w:szCs w:val="22"/>
+        </w:rPr>
+        <w:t>dos2unix</w:t>
+      </w:r>
+      <w:r>
+        <w:rPr>
+          <w:rStyle w:val="VerbatimChar"/>
+          <w:rFonts w:ascii="Times New Roman" w:hAnsi="Times New Roman"/>
+          <w:sz w:val="24"/>
+        </w:rPr>
+        <w:t xml:space="preserve">, </w:t>
+      </w:r>
+      <w:r>
+        <w:rPr>
+          <w:rStyle w:val="VerbatimChar"/>
+          <w:szCs w:val="22"/>
+        </w:rPr>
         <w:t>php-cli</w:t>
+      </w:r>
+      <w:r>
+        <w:rPr>
+          <w:rStyle w:val="VerbatimChar"/>
+          <w:rFonts w:ascii="Times New Roman" w:hAnsi="Times New Roman"/>
+          <w:sz w:val="24"/>
+        </w:rPr>
+        <w:t>,</w:t>
+      </w:r>
+      <w:r>
+        <w:rPr>
+          <w:rStyle w:val="VerbatimChar"/>
+          <w:rFonts w:ascii="Times New Roman" w:hAnsi="Times New Roman"/>
+          <w:sz w:val="24"/>
+        </w:rPr>
+        <w:t xml:space="preserve"> </w:t>
+      </w:r>
+      <w:r>
+        <w:rPr>
+          <w:rStyle w:val="VerbatimChar"/>
+          <w:szCs w:val="22"/>
+        </w:rPr>
+        <w:t>unzip</w:t>
       </w:r>
       <w:r>
         <w:rPr>
@@ -8497,7 +8632,27 @@
                                 <w:iCs/>
                                 <w:szCs w:val="22"/>
                               </w:rPr>
-                              <w:t>-bash: ./workflow.sh: /bin/bash^M: bad interpreter: No such file or directory</w:t>
+                              <w:t>-bash: ./workflow.sh: /bin/</w:t>
+                            </w:r>
+                            <w:proofErr w:type="spellStart"/>
+                            <w:r>
+                              <w:rPr>
+                                <w:rStyle w:val="VerbatimChar"/>
+                                <w:i/>
+                                <w:iCs/>
+                                <w:szCs w:val="22"/>
+                              </w:rPr>
+                              <w:t>bash^M</w:t>
+                            </w:r>
+                            <w:proofErr w:type="spellEnd"/>
+                            <w:r>
+                              <w:rPr>
+                                <w:rStyle w:val="VerbatimChar"/>
+                                <w:i/>
+                                <w:iCs/>
+                                <w:szCs w:val="22"/>
+                              </w:rPr>
+                              <w:t>: bad interpreter: No such file or directory</w:t>
                             </w:r>
                             <w:r>
                               <w:t xml:space="preserve">, </w:t>
@@ -8603,7 +8758,27 @@
                           <w:iCs/>
                           <w:szCs w:val="22"/>
                         </w:rPr>
-                        <w:t>-bash: ./workflow.sh: /bin/bash^M: bad interpreter: No such file or directory</w:t>
+                        <w:t>-bash: ./workflow.sh: /bin/</w:t>
+                      </w:r>
+                      <w:proofErr w:type="spellStart"/>
+                      <w:r>
+                        <w:rPr>
+                          <w:rStyle w:val="VerbatimChar"/>
+                          <w:i/>
+                          <w:iCs/>
+                          <w:szCs w:val="22"/>
+                        </w:rPr>
+                        <w:t>bash^M</w:t>
+                      </w:r>
+                      <w:proofErr w:type="spellEnd"/>
+                      <w:r>
+                        <w:rPr>
+                          <w:rStyle w:val="VerbatimChar"/>
+                          <w:i/>
+                          <w:iCs/>
+                          <w:szCs w:val="22"/>
+                        </w:rPr>
+                        <w:t>: bad interpreter: No such file or directory</w:t>
                       </w:r>
                       <w:r>
                         <w:t xml:space="preserve">, </w:t>
@@ -10030,7 +10205,35 @@
               <w:rPr>
                 <w:rStyle w:val="NormalTok"/>
               </w:rPr>
-              <w:t xml:space="preserve"> clang graphviz-dev libcap-dev git make \</w:t>
+              <w:t xml:space="preserve"> clang </w:t>
+            </w:r>
+            <w:proofErr w:type="spellStart"/>
+            <w:r>
+              <w:rPr>
+                <w:rStyle w:val="NormalTok"/>
+              </w:rPr>
+              <w:t>graphviz</w:t>
+            </w:r>
+            <w:proofErr w:type="spellEnd"/>
+            <w:r>
+              <w:rPr>
+                <w:rStyle w:val="NormalTok"/>
+              </w:rPr>
+              <w:t xml:space="preserve">-dev </w:t>
+            </w:r>
+            <w:proofErr w:type="spellStart"/>
+            <w:r>
+              <w:rPr>
+                <w:rStyle w:val="NormalTok"/>
+              </w:rPr>
+              <w:t>libcap</w:t>
+            </w:r>
+            <w:proofErr w:type="spellEnd"/>
+            <w:r>
+              <w:rPr>
+                <w:rStyle w:val="NormalTok"/>
+              </w:rPr>
+              <w:t>-dev git make \</w:t>
             </w:r>
           </w:p>
           <w:p>
@@ -10042,7 +10245,49 @@
               <w:rPr>
                 <w:rStyle w:val="NormalTok"/>
               </w:rPr>
-              <w:t>gcc autoconf automake libssl-dev wget curl</w:t>
+              <w:t xml:space="preserve">gcc </w:t>
+            </w:r>
+            <w:proofErr w:type="spellStart"/>
+            <w:r>
+              <w:rPr>
+                <w:rStyle w:val="NormalTok"/>
+              </w:rPr>
+              <w:t>autoconf</w:t>
+            </w:r>
+            <w:proofErr w:type="spellEnd"/>
+            <w:r>
+              <w:rPr>
+                <w:rStyle w:val="NormalTok"/>
+              </w:rPr>
+              <w:t xml:space="preserve"> </w:t>
+            </w:r>
+            <w:proofErr w:type="spellStart"/>
+            <w:r>
+              <w:rPr>
+                <w:rStyle w:val="NormalTok"/>
+              </w:rPr>
+              <w:t>automake</w:t>
+            </w:r>
+            <w:proofErr w:type="spellEnd"/>
+            <w:r>
+              <w:rPr>
+                <w:rStyle w:val="NormalTok"/>
+              </w:rPr>
+              <w:t xml:space="preserve"> </w:t>
+            </w:r>
+            <w:proofErr w:type="spellStart"/>
+            <w:r>
+              <w:rPr>
+                <w:rStyle w:val="NormalTok"/>
+              </w:rPr>
+              <w:t>libssl</w:t>
+            </w:r>
+            <w:proofErr w:type="spellEnd"/>
+            <w:r>
+              <w:rPr>
+                <w:rStyle w:val="NormalTok"/>
+              </w:rPr>
+              <w:t>-dev wget curl</w:t>
             </w:r>
           </w:p>
         </w:tc>
@@ -10174,12 +10419,14 @@
             <w:r>
               <w:br/>
             </w:r>
+            <w:proofErr w:type="spellStart"/>
             <w:r>
               <w:rPr>
                 <w:rStyle w:val="FunctionTok"/>
               </w:rPr>
               <w:t>make</w:t>
             </w:r>
+            <w:proofErr w:type="spellEnd"/>
             <w:r>
               <w:rPr>
                 <w:rStyle w:val="NormalTok"/>
@@ -10195,12 +10442,14 @@
               </w:rPr>
               <w:t>cd</w:t>
             </w:r>
+            <w:proofErr w:type="gramStart"/>
             <w:r>
               <w:rPr>
                 <w:rStyle w:val="NormalTok"/>
               </w:rPr>
               <w:t xml:space="preserve"> ..</w:t>
             </w:r>
+            <w:proofErr w:type="gramEnd"/>
             <w:r>
               <w:br/>
             </w:r>
@@ -10255,12 +10504,14 @@
             <w:r>
               <w:br/>
             </w:r>
+            <w:proofErr w:type="spellStart"/>
             <w:r>
               <w:rPr>
                 <w:rStyle w:val="FunctionTok"/>
               </w:rPr>
               <w:t>make</w:t>
             </w:r>
+            <w:proofErr w:type="spellEnd"/>
             <w:r>
               <w:rPr>
                 <w:rStyle w:val="NormalTok"/>
@@ -10276,12 +10527,14 @@
               </w:rPr>
               <w:t>cd</w:t>
             </w:r>
+            <w:proofErr w:type="gramStart"/>
             <w:r>
               <w:rPr>
                 <w:rStyle w:val="NormalTok"/>
               </w:rPr>
               <w:t xml:space="preserve"> ..</w:t>
             </w:r>
+            <w:proofErr w:type="gramEnd"/>
           </w:p>
         </w:tc>
       </w:tr>
@@ -13492,6 +13745,7 @@
         </w:rPr>
         <w:t xml:space="preserve"> </w:t>
       </w:r>
+      <w:proofErr w:type="spellStart"/>
       <w:r>
         <w:rPr>
           <w:rStyle w:val="VerbatimChar"/>
@@ -13499,6 +13753,7 @@
         </w:rPr>
         <w:t>asyncio</w:t>
       </w:r>
+      <w:proofErr w:type="spellEnd"/>
       <w:r>
         <w:rPr>
           <w:rFonts w:ascii="Times New Roman" w:hAnsi="Times New Roman"/>
@@ -13511,6 +13766,7 @@
         </w:rPr>
         <w:t xml:space="preserve"> </w:t>
       </w:r>
+      <w:proofErr w:type="spellStart"/>
       <w:r>
         <w:rPr>
           <w:rFonts w:ascii="Consolas" w:hAnsi="Consolas"/>
@@ -13526,6 +13782,7 @@
         </w:rPr>
         <w:t>asyncio</w:t>
       </w:r>
+      <w:proofErr w:type="spellEnd"/>
       <w:r>
         <w:rPr>
           <w:rFonts w:ascii="Times New Roman" w:hAnsi="Times New Roman"/>
@@ -13718,18 +13975,28 @@
               </w:rPr>
               <w:t xml:space="preserve">git clone </w:t>
             </w:r>
-            <w:hyperlink r:id="rId37" w:history="1">
-              <w:r>
-                <w:rPr>
-                  <w:rStyle w:val="Hyperlink"/>
-                  <w:rFonts w:ascii="Consolas" w:hAnsi="Consolas"/>
-                  <w:sz w:val="22"/>
-                  <w:szCs w:val="22"/>
-                  <w:lang w:val="pt-BR"/>
-                </w:rPr>
-                <w:t>https://github.com/NCSickels/chadv1.0.git</w:t>
-              </w:r>
-            </w:hyperlink>
+            <w:r>
+              <w:fldChar w:fldCharType="begin"/>
+            </w:r>
+            <w:r>
+              <w:instrText>HYPERLINK "https://github.com/NCSickels/chadv1.0.git"</w:instrText>
+            </w:r>
+            <w:r>
+              <w:fldChar w:fldCharType="separate"/>
+            </w:r>
+            <w:r>
+              <w:rPr>
+                <w:rStyle w:val="Hyperlink"/>
+                <w:rFonts w:ascii="Consolas" w:hAnsi="Consolas"/>
+                <w:sz w:val="22"/>
+                <w:szCs w:val="22"/>
+                <w:lang w:val="pt-BR"/>
+              </w:rPr>
+              <w:t>https://github.com/NCSickels/chadv1.0.git</w:t>
+            </w:r>
+            <w:r>
+              <w:fldChar w:fldCharType="end"/>
+            </w:r>
             <w:r>
               <w:rPr>
                 <w:rStyle w:val="FunctionTok"/>
@@ -14568,15 +14835,7 @@
                 <w:color w:val="808080"/>
                 <w:szCs w:val="22"/>
               </w:rPr>
-              <w:t xml:space="preserve"># </w:t>
-            </w:r>
-            <w:r>
-              <w:rPr>
-                <w:rStyle w:val="FunctionTok"/>
-                <w:color w:val="808080"/>
-                <w:szCs w:val="22"/>
-              </w:rPr>
-              <w:t>Ensure sudo user</w:t>
+              <w:t># Ensure sudo user</w:t>
             </w:r>
           </w:p>
           <w:p>
@@ -14612,6 +14871,7 @@
               </w:rPr>
               <w:t xml:space="preserve"> </w:t>
             </w:r>
+            <w:proofErr w:type="spellStart"/>
             <w:r>
               <w:rPr>
                 <w:rFonts w:ascii="Consolas" w:hAnsi="Consolas"/>
@@ -14620,6 +14880,7 @@
               </w:rPr>
               <w:t>su</w:t>
             </w:r>
+            <w:proofErr w:type="spellEnd"/>
           </w:p>
           <w:p>
             <w:pPr>
@@ -14646,15 +14907,7 @@
                 <w:color w:val="808080"/>
                 <w:szCs w:val="22"/>
               </w:rPr>
-              <w:t xml:space="preserve"># </w:t>
-            </w:r>
-            <w:r>
-              <w:rPr>
-                <w:rStyle w:val="FunctionTok"/>
-                <w:color w:val="808080"/>
-                <w:szCs w:val="22"/>
-              </w:rPr>
-              <w:t xml:space="preserve">(OPTIONAL-AS NEEDED) Grant raw packet privileges </w:t>
+              <w:t xml:space="preserve"># (OPTIONAL-AS NEEDED) Grant raw packet privileges </w:t>
             </w:r>
           </w:p>
           <w:p>
@@ -14679,14 +14932,7 @@
                 <w:rStyle w:val="AttributeTok"/>
                 <w:szCs w:val="22"/>
               </w:rPr>
-              <w:t>s</w:t>
-            </w:r>
-            <w:r>
-              <w:rPr>
-                <w:rStyle w:val="AttributeTok"/>
-                <w:szCs w:val="22"/>
-              </w:rPr>
-              <w:t>etcap cap_net_raw=eip</w:t>
+              <w:t>setcap cap_net_raw=eip</w:t>
             </w:r>
             <w:r>
               <w:rPr>
@@ -14733,14 +14979,7 @@
                 <w:rStyle w:val="AttributeTok"/>
                 <w:szCs w:val="22"/>
               </w:rPr>
-              <w:t>p</w:t>
-            </w:r>
-            <w:r>
-              <w:rPr>
-                <w:rStyle w:val="AttributeTok"/>
-                <w:szCs w:val="22"/>
-              </w:rPr>
-              <w:t>y</w:t>
+              <w:t>py</w:t>
             </w:r>
             <w:r>
               <w:rPr>
@@ -14782,15 +15021,7 @@
                 <w:color w:val="808080"/>
                 <w:szCs w:val="22"/>
               </w:rPr>
-              <w:t xml:space="preserve"># </w:t>
-            </w:r>
-            <w:r>
-              <w:rPr>
-                <w:rStyle w:val="FunctionTok"/>
-                <w:color w:val="808080"/>
-                <w:szCs w:val="22"/>
-              </w:rPr>
-              <w:t>R</w:t>
+              <w:t># R</w:t>
             </w:r>
             <w:r>
               <w:rPr>
@@ -14888,15 +15119,7 @@
                 <w:color w:val="808080"/>
                 <w:szCs w:val="22"/>
               </w:rPr>
-              <w:t xml:space="preserve"># </w:t>
-            </w:r>
-            <w:r>
-              <w:rPr>
-                <w:rStyle w:val="FunctionTok"/>
-                <w:color w:val="808080"/>
-                <w:szCs w:val="22"/>
-              </w:rPr>
-              <w:t>O</w:t>
+              <w:t># O</w:t>
             </w:r>
             <w:r>
               <w:rPr>
@@ -15384,7 +15607,7 @@
                     <pic:cNvPicPr/>
                   </pic:nvPicPr>
                   <pic:blipFill>
-                    <a:blip r:embed="rId38"/>
+                    <a:blip r:embed="rId37"/>
                     <a:stretch>
                       <a:fillRect/>
                     </a:stretch>
@@ -15557,7 +15780,7 @@
           <w:rFonts w:ascii="Times New Roman" w:hAnsi="Times New Roman"/>
         </w:rPr>
       </w:pPr>
-      <w:hyperlink r:id="rId39" w:history="1">
+      <w:hyperlink r:id="rId38" w:history="1">
         <w:r>
           <w:rPr>
             <w:rStyle w:val="Hyperlink"/>
@@ -15578,7 +15801,7 @@
           <w:rFonts w:ascii="Times New Roman" w:hAnsi="Times New Roman"/>
         </w:rPr>
       </w:pPr>
-      <w:hyperlink r:id="rId40" w:history="1">
+      <w:hyperlink r:id="rId39" w:history="1">
         <w:r>
           <w:rPr>
             <w:rStyle w:val="Hyperlink"/>
@@ -15623,7 +15846,7 @@
           <w:rFonts w:ascii="Times New Roman" w:hAnsi="Times New Roman"/>
         </w:rPr>
       </w:pPr>
-      <w:hyperlink r:id="rId41" w:history="1">
+      <w:hyperlink r:id="rId40" w:history="1">
         <w:r>
           <w:rPr>
             <w:rStyle w:val="Hyperlink"/>
@@ -15644,7 +15867,7 @@
           <w:rFonts w:ascii="Times New Roman" w:hAnsi="Times New Roman"/>
         </w:rPr>
       </w:pPr>
-      <w:hyperlink r:id="rId42" w:history="1">
+      <w:hyperlink r:id="rId41" w:history="1">
         <w:r>
           <w:rPr>
             <w:rStyle w:val="Hyperlink"/>
@@ -15693,7 +15916,7 @@
           <w:rFonts w:ascii="Times New Roman" w:hAnsi="Times New Roman"/>
         </w:rPr>
       </w:pPr>
-      <w:hyperlink r:id="rId43" w:history="1">
+      <w:hyperlink r:id="rId42" w:history="1">
         <w:r>
           <w:rPr>
             <w:rStyle w:val="Hyperlink"/>
@@ -15714,7 +15937,7 @@
           <w:rFonts w:ascii="Times New Roman" w:hAnsi="Times New Roman"/>
         </w:rPr>
       </w:pPr>
-      <w:hyperlink r:id="rId44" w:history="1">
+      <w:hyperlink r:id="rId43" w:history="1">
         <w:r>
           <w:rPr>
             <w:rStyle w:val="Hyperlink"/>
@@ -15735,7 +15958,7 @@
           <w:rFonts w:ascii="Times New Roman" w:hAnsi="Times New Roman"/>
         </w:rPr>
       </w:pPr>
-      <w:hyperlink r:id="rId45" w:history="1">
+      <w:hyperlink r:id="rId44" w:history="1">
         <w:r>
           <w:rPr>
             <w:rStyle w:val="Hyperlink"/>
@@ -15780,7 +16003,7 @@
           <w:rFonts w:ascii="Times New Roman" w:hAnsi="Times New Roman"/>
         </w:rPr>
       </w:pPr>
-      <w:hyperlink r:id="rId46" w:history="1">
+      <w:hyperlink r:id="rId45" w:history="1">
         <w:r>
           <w:rPr>
             <w:rStyle w:val="Hyperlink"/>
@@ -15801,7 +16024,7 @@
           <w:rFonts w:ascii="Times New Roman" w:hAnsi="Times New Roman"/>
         </w:rPr>
       </w:pPr>
-      <w:hyperlink r:id="rId47" w:history="1">
+      <w:hyperlink r:id="rId46" w:history="1">
         <w:r>
           <w:rPr>
             <w:rStyle w:val="Hyperlink"/>
@@ -15822,7 +16045,7 @@
           <w:rFonts w:ascii="Times New Roman" w:hAnsi="Times New Roman"/>
         </w:rPr>
       </w:pPr>
-      <w:hyperlink r:id="rId48" w:anchor="kali-virtual-machines" w:history="1">
+      <w:hyperlink r:id="rId47" w:anchor="kali-virtual-machines" w:history="1">
         <w:r>
           <w:rPr>
             <w:rStyle w:val="Hyperlink"/>
@@ -15843,7 +16066,7 @@
           <w:rFonts w:ascii="Times New Roman" w:hAnsi="Times New Roman"/>
         </w:rPr>
       </w:pPr>
-      <w:hyperlink r:id="rId49" w:history="1">
+      <w:hyperlink r:id="rId48" w:history="1">
         <w:r>
           <w:rPr>
             <w:rStyle w:val="Hyperlink"/>
@@ -15867,7 +16090,7 @@
           <w:rFonts w:ascii="Times New Roman" w:hAnsi="Times New Roman"/>
         </w:rPr>
       </w:pPr>
-      <w:hyperlink r:id="rId50" w:history="1">
+      <w:hyperlink r:id="rId49" w:history="1">
         <w:r>
           <w:rPr>
             <w:rStyle w:val="Hyperlink"/>
@@ -15910,7 +16133,7 @@
           <w:rFonts w:ascii="Times New Roman" w:hAnsi="Times New Roman"/>
         </w:rPr>
       </w:pPr>
-      <w:hyperlink r:id="rId51" w:history="1">
+      <w:hyperlink r:id="rId50" w:history="1">
         <w:r>
           <w:rPr>
             <w:rStyle w:val="Hyperlink"/>
@@ -15931,7 +16154,7 @@
           <w:rFonts w:ascii="Times New Roman" w:hAnsi="Times New Roman"/>
         </w:rPr>
       </w:pPr>
-      <w:hyperlink r:id="rId52" w:history="1">
+      <w:hyperlink r:id="rId51" w:history="1">
         <w:r>
           <w:rPr>
             <w:rStyle w:val="Hyperlink"/>
@@ -15952,7 +16175,7 @@
       </w:pPr>
     </w:p>
     <w:sectPr>
-      <w:footerReference w:type="default" r:id="rId53"/>
+      <w:footerReference w:type="default" r:id="rId52"/>
       <w:pgSz w:w="12240" w:h="15840"/>
       <w:pgMar w:top="1440" w:right="1440" w:bottom="1440" w:left="1440" w:header="720" w:footer="720" w:gutter="0"/>
       <w:cols w:space="720"/>

</xml_diff>

<commit_message>
docs: added example image to README & User Guide
</commit_message>
<xml_diff>
--- a/User Guide v2.0.docx
+++ b/User Guide v2.0.docx
@@ -2309,15 +2309,7 @@
           <w:rFonts w:ascii="Times New Roman" w:hAnsi="Times New Roman"/>
           <w:sz w:val="24"/>
         </w:rPr>
-        <w:t>,</w:t>
-      </w:r>
-      <w:r>
-        <w:rPr>
-          <w:rStyle w:val="VerbatimChar"/>
-          <w:rFonts w:ascii="Times New Roman" w:hAnsi="Times New Roman"/>
-          <w:sz w:val="24"/>
-        </w:rPr>
-        <w:t xml:space="preserve"> </w:t>
+        <w:t xml:space="preserve">, </w:t>
       </w:r>
       <w:r>
         <w:rPr>
@@ -2332,15 +2324,7 @@
           <w:rFonts w:ascii="Times New Roman" w:hAnsi="Times New Roman"/>
           <w:sz w:val="24"/>
         </w:rPr>
-        <w:t>,</w:t>
-      </w:r>
-      <w:r>
-        <w:rPr>
-          <w:rStyle w:val="VerbatimChar"/>
-          <w:rFonts w:ascii="Times New Roman" w:hAnsi="Times New Roman"/>
-          <w:sz w:val="24"/>
-        </w:rPr>
-        <w:t xml:space="preserve"> </w:t>
+        <w:t xml:space="preserve">, </w:t>
       </w:r>
       <w:r>
         <w:rPr>
@@ -5022,10 +5006,10 @@
                                     <pic:cNvPicPr/>
                                   </pic:nvPicPr>
                                   <pic:blipFill>
-                                    <a:blip r:embed="rId25">
+                                    <a:blip r:embed="rId27">
                                       <a:extLst>
                                         <a:ext uri="{96DAC541-7B7A-43D3-8B79-37D633B846F1}">
-                                          <asvg:svgBlip xmlns:asvg="http://schemas.microsoft.com/office/drawing/2016/SVG/main" r:embed="rId26"/>
+                                          <asvg:svgBlip xmlns:asvg="http://schemas.microsoft.com/office/drawing/2016/SVG/main" r:embed="rId28"/>
                                         </a:ext>
                                       </a:extLst>
                                     </a:blip>
@@ -7662,15 +7646,7 @@
           <w:rFonts w:ascii="Times New Roman" w:hAnsi="Times New Roman"/>
           <w:sz w:val="24"/>
         </w:rPr>
-        <w:t>,</w:t>
-      </w:r>
-      <w:r>
-        <w:rPr>
-          <w:rStyle w:val="VerbatimChar"/>
-          <w:rFonts w:ascii="Times New Roman" w:hAnsi="Times New Roman"/>
-          <w:sz w:val="24"/>
-        </w:rPr>
-        <w:t xml:space="preserve"> </w:t>
+        <w:t xml:space="preserve">, </w:t>
       </w:r>
       <w:r>
         <w:rPr>
@@ -8297,10 +8273,10 @@
                                           <pic:cNvPicPr/>
                                         </pic:nvPicPr>
                                         <pic:blipFill>
-                                          <a:blip r:embed="rId27">
+                                          <a:blip r:embed="rId29">
                                             <a:extLst>
                                               <a:ext uri="{96DAC541-7B7A-43D3-8B79-37D633B846F1}">
-                                                <asvg:svgBlip xmlns:asvg="http://schemas.microsoft.com/office/drawing/2016/SVG/main" r:embed="rId28"/>
+                                                <asvg:svgBlip xmlns:asvg="http://schemas.microsoft.com/office/drawing/2016/SVG/main" r:embed="rId30"/>
                                               </a:ext>
                                             </a:extLst>
                                           </a:blip>
@@ -8364,10 +8340,10 @@
                                     <pic:cNvPicPr/>
                                   </pic:nvPicPr>
                                   <pic:blipFill>
-                                    <a:blip r:embed="rId27">
+                                    <a:blip r:embed="rId31">
                                       <a:extLst>
                                         <a:ext uri="{96DAC541-7B7A-43D3-8B79-37D633B846F1}">
-                                          <asvg:svgBlip xmlns:asvg="http://schemas.microsoft.com/office/drawing/2016/SVG/main" r:embed="rId28"/>
+                                          <asvg:svgBlip xmlns:asvg="http://schemas.microsoft.com/office/drawing/2016/SVG/main" r:embed="rId32"/>
                                         </a:ext>
                                       </a:extLst>
                                     </a:blip>
@@ -9197,7 +9173,7 @@
                               </w:rPr>
                               <w:t xml:space="preserve">Requires Docker and Make to be installed on the host machine. Docker Desktop is available </w:t>
                             </w:r>
-                            <w:hyperlink r:id="rId29" w:history="1">
+                            <w:hyperlink r:id="rId33" w:history="1">
                               <w:r>
                                 <w:t>here.</w:t>
                               </w:r>
@@ -9248,7 +9224,7 @@
                         </w:rPr>
                         <w:t xml:space="preserve">Requires Docker and Make to be installed on the host machine. Docker Desktop is available </w:t>
                       </w:r>
-                      <w:hyperlink r:id="rId30" w:history="1">
+                      <w:hyperlink r:id="rId34" w:history="1">
                         <w:r>
                           <w:t>here.</w:t>
                         </w:r>
@@ -9321,10 +9297,10 @@
                                           <pic:cNvPicPr/>
                                         </pic:nvPicPr>
                                         <pic:blipFill>
-                                          <a:blip r:embed="rId31">
+                                          <a:blip r:embed="rId35">
                                             <a:extLst>
                                               <a:ext uri="{96DAC541-7B7A-43D3-8B79-37D633B846F1}">
-                                                <asvg:svgBlip xmlns:asvg="http://schemas.microsoft.com/office/drawing/2016/SVG/main" r:embed="rId32"/>
+                                                <asvg:svgBlip xmlns:asvg="http://schemas.microsoft.com/office/drawing/2016/SVG/main" r:embed="rId36"/>
                                               </a:ext>
                                             </a:extLst>
                                           </a:blip>
@@ -9388,10 +9364,10 @@
                                     <pic:cNvPicPr/>
                                   </pic:nvPicPr>
                                   <pic:blipFill>
-                                    <a:blip r:embed="rId31">
+                                    <a:blip r:embed="rId37">
                                       <a:extLst>
                                         <a:ext uri="{96DAC541-7B7A-43D3-8B79-37D633B846F1}">
-                                          <asvg:svgBlip xmlns:asvg="http://schemas.microsoft.com/office/drawing/2016/SVG/main" r:embed="rId32"/>
+                                          <asvg:svgBlip xmlns:asvg="http://schemas.microsoft.com/office/drawing/2016/SVG/main" r:embed="rId38"/>
                                         </a:ext>
                                       </a:extLst>
                                     </a:blip>
@@ -11584,7 +11560,7 @@
                     <pic:cNvPicPr/>
                   </pic:nvPicPr>
                   <pic:blipFill>
-                    <a:blip r:embed="rId33"/>
+                    <a:blip r:embed="rId39"/>
                     <a:stretch>
                       <a:fillRect/>
                     </a:stretch>
@@ -11791,7 +11767,7 @@
                     <pic:cNvPicPr/>
                   </pic:nvPicPr>
                   <pic:blipFill>
-                    <a:blip r:embed="rId34"/>
+                    <a:blip r:embed="rId40"/>
                     <a:stretch>
                       <a:fillRect/>
                     </a:stretch>
@@ -11910,7 +11886,7 @@
                     <pic:cNvPicPr/>
                   </pic:nvPicPr>
                   <pic:blipFill>
-                    <a:blip r:embed="rId35"/>
+                    <a:blip r:embed="rId41"/>
                     <a:stretch>
                       <a:fillRect/>
                     </a:stretch>
@@ -11978,7 +11954,7 @@
                     <pic:cNvPicPr/>
                   </pic:nvPicPr>
                   <pic:blipFill>
-                    <a:blip r:embed="rId36"/>
+                    <a:blip r:embed="rId42"/>
                     <a:stretch>
                       <a:fillRect/>
                     </a:stretch>
@@ -13369,6 +13345,7 @@
     <w:p>
       <w:pPr>
         <w:pStyle w:val="BodyText"/>
+        <w:jc w:val="center"/>
       </w:pPr>
       <w:r>
         <w:rPr>
@@ -13446,6 +13423,69 @@
     </w:p>
     <w:p>
       <w:pPr>
+        <w:jc w:val="center"/>
+        <w:rPr>
+          <w:rFonts w:ascii="Times New Roman" w:hAnsi="Times New Roman"/>
+        </w:rPr>
+      </w:pPr>
+      <w:r>
+        <w:rPr>
+          <w:rFonts w:ascii="Times New Roman" w:hAnsi="Times New Roman"/>
+          <w:noProof/>
+        </w:rPr>
+        <w:drawing>
+          <wp:inline distT="0" distB="0" distL="0" distR="0" wp14:anchorId="6118F697" wp14:editId="264229CE">
+            <wp:extent cx="5000844" cy="3027955"/>
+            <wp:effectExtent l="0" t="0" r="0" b="1270"/>
+            <wp:docPr id="1198266471" name="Picture 34" descr="A screenshot of a computer&#10;&#10;AI-generated content may be incorrect."/>
+            <wp:cNvGraphicFramePr>
+              <a:graphicFrameLocks xmlns:a="http://schemas.openxmlformats.org/drawingml/2006/main" noChangeAspect="1"/>
+            </wp:cNvGraphicFramePr>
+            <a:graphic xmlns:a="http://schemas.openxmlformats.org/drawingml/2006/main">
+              <a:graphicData uri="http://schemas.openxmlformats.org/drawingml/2006/picture">
+                <pic:pic xmlns:pic="http://schemas.openxmlformats.org/drawingml/2006/picture">
+                  <pic:nvPicPr>
+                    <pic:cNvPr id="1198266471" name="Picture 34" descr="A screenshot of a computer&#10;&#10;AI-generated content may be incorrect."/>
+                    <pic:cNvPicPr/>
+                  </pic:nvPicPr>
+                  <pic:blipFill>
+                    <a:blip r:embed="rId43">
+                      <a:extLst>
+                        <a:ext uri="{28A0092B-C50C-407E-A947-70E740481C1C}">
+                          <a14:useLocalDpi xmlns:a14="http://schemas.microsoft.com/office/drawing/2010/main" val="0"/>
+                        </a:ext>
+                      </a:extLst>
+                    </a:blip>
+                    <a:stretch>
+                      <a:fillRect/>
+                    </a:stretch>
+                  </pic:blipFill>
+                  <pic:spPr>
+                    <a:xfrm>
+                      <a:off x="0" y="0"/>
+                      <a:ext cx="5009425" cy="3033150"/>
+                    </a:xfrm>
+                    <a:prstGeom prst="rect">
+                      <a:avLst/>
+                    </a:prstGeom>
+                  </pic:spPr>
+                </pic:pic>
+              </a:graphicData>
+            </a:graphic>
+          </wp:inline>
+        </w:drawing>
+      </w:r>
+    </w:p>
+    <w:p>
+      <w:pPr>
+        <w:jc w:val="center"/>
+        <w:rPr>
+          <w:rFonts w:ascii="Times New Roman" w:hAnsi="Times New Roman"/>
+        </w:rPr>
+      </w:pPr>
+    </w:p>
+    <w:p>
+      <w:pPr>
         <w:rPr>
           <w:rFonts w:ascii="Times New Roman" w:hAnsi="Times New Roman"/>
         </w:rPr>
@@ -13809,12 +13849,19 @@
         <w:t>.</w:t>
       </w:r>
     </w:p>
-    <w:p/>
-    <w:p>
-      <w:pPr>
-        <w:pStyle w:val="Heading3"/>
-        <w:rPr>
-          <w:rFonts w:ascii="Times New Roman" w:hAnsi="Times New Roman"/>
+    <w:p>
+      <w:pPr>
+        <w:ind w:left="360"/>
+      </w:pPr>
+    </w:p>
+    <w:p>
+      <w:pPr>
+        <w:suppressAutoHyphens w:val="0"/>
+        <w:rPr>
+          <w:rFonts w:ascii="Times New Roman" w:eastAsia="Times New Roman" w:hAnsi="Times New Roman"/>
+          <w:b/>
+          <w:bCs/>
+          <w:color w:val="4F81BD"/>
           <w:sz w:val="28"/>
           <w:szCs w:val="28"/>
         </w:rPr>
@@ -13827,6 +13874,25 @@
           <w:sz w:val="28"/>
           <w:szCs w:val="28"/>
         </w:rPr>
+        <w:br w:type="page"/>
+      </w:r>
+    </w:p>
+    <w:p>
+      <w:pPr>
+        <w:pStyle w:val="Heading3"/>
+        <w:rPr>
+          <w:rFonts w:ascii="Times New Roman" w:hAnsi="Times New Roman"/>
+          <w:sz w:val="28"/>
+          <w:szCs w:val="28"/>
+        </w:rPr>
+      </w:pPr>
+      <w:r>
+        <w:rPr>
+          <w:rFonts w:ascii="Times New Roman" w:hAnsi="Times New Roman"/>
+          <w:sz w:val="28"/>
+          <w:szCs w:val="28"/>
+        </w:rPr>
+        <w:lastRenderedPageBreak/>
         <w:t xml:space="preserve">Installation – </w:t>
       </w:r>
       <w:r>
@@ -13975,28 +14041,18 @@
               </w:rPr>
               <w:t xml:space="preserve">git clone </w:t>
             </w:r>
-            <w:r>
-              <w:fldChar w:fldCharType="begin"/>
-            </w:r>
-            <w:r>
-              <w:instrText>HYPERLINK "https://github.com/NCSickels/chadv1.0.git"</w:instrText>
-            </w:r>
-            <w:r>
-              <w:fldChar w:fldCharType="separate"/>
-            </w:r>
-            <w:r>
-              <w:rPr>
-                <w:rStyle w:val="Hyperlink"/>
-                <w:rFonts w:ascii="Consolas" w:hAnsi="Consolas"/>
-                <w:sz w:val="22"/>
-                <w:szCs w:val="22"/>
-                <w:lang w:val="pt-BR"/>
-              </w:rPr>
-              <w:t>https://github.com/NCSickels/chadv1.0.git</w:t>
-            </w:r>
-            <w:r>
-              <w:fldChar w:fldCharType="end"/>
-            </w:r>
+            <w:hyperlink r:id="rId44" w:history="1">
+              <w:r>
+                <w:rPr>
+                  <w:rStyle w:val="Hyperlink"/>
+                  <w:rFonts w:ascii="Consolas" w:hAnsi="Consolas"/>
+                  <w:sz w:val="22"/>
+                  <w:szCs w:val="22"/>
+                  <w:lang w:val="pt-BR"/>
+                </w:rPr>
+                <w:t>https://github.com/NCSickels/chadv1.0.git</w:t>
+              </w:r>
+            </w:hyperlink>
             <w:r>
               <w:rPr>
                 <w:rStyle w:val="FunctionTok"/>
@@ -14120,14 +14176,7 @@
                 <w:rStyle w:val="AttributeTok"/>
                 <w:szCs w:val="22"/>
               </w:rPr>
-              <w:t>-</w:t>
-            </w:r>
-            <w:r>
-              <w:rPr>
-                <w:rStyle w:val="AttributeTok"/>
-                <w:szCs w:val="22"/>
-              </w:rPr>
-              <w:t>r</w:t>
+              <w:t>-r</w:t>
             </w:r>
             <w:r>
               <w:rPr>
@@ -14141,14 +14190,10 @@
         </w:tc>
       </w:tr>
     </w:tbl>
-    <w:p/>
     <w:p>
       <w:pPr>
         <w:suppressAutoHyphens w:val="0"/>
       </w:pPr>
-      <w:r>
-        <w:br w:type="page"/>
-      </w:r>
     </w:p>
     <w:p>
       <w:pPr>
@@ -14167,7 +14212,6 @@
           <w:sz w:val="28"/>
           <w:szCs w:val="28"/>
         </w:rPr>
-        <w:lastRenderedPageBreak/>
         <w:t xml:space="preserve">Usage </w:t>
       </w:r>
       <w:r>
@@ -14671,10 +14715,10 @@
                                           <pic:cNvPicPr/>
                                         </pic:nvPicPr>
                                         <pic:blipFill>
-                                          <a:blip r:embed="rId31">
+                                          <a:blip r:embed="rId37">
                                             <a:extLst>
                                               <a:ext uri="{96DAC541-7B7A-43D3-8B79-37D633B846F1}">
-                                                <asvg:svgBlip xmlns:asvg="http://schemas.microsoft.com/office/drawing/2016/SVG/main" r:embed="rId32"/>
+                                                <asvg:svgBlip xmlns:asvg="http://schemas.microsoft.com/office/drawing/2016/SVG/main" r:embed="rId36"/>
                                               </a:ext>
                                             </a:extLst>
                                           </a:blip>
@@ -14738,10 +14782,10 @@
                                     <pic:cNvPicPr/>
                                   </pic:nvPicPr>
                                   <pic:blipFill>
-                                    <a:blip r:embed="rId31">
+                                    <a:blip r:embed="rId37">
                                       <a:extLst>
                                         <a:ext uri="{96DAC541-7B7A-43D3-8B79-37D633B846F1}">
-                                          <asvg:svgBlip xmlns:asvg="http://schemas.microsoft.com/office/drawing/2016/SVG/main" r:embed="rId32"/>
+                                          <asvg:svgBlip xmlns:asvg="http://schemas.microsoft.com/office/drawing/2016/SVG/main" r:embed="rId38"/>
                                         </a:ext>
                                       </a:extLst>
                                     </a:blip>
@@ -15276,11 +15320,6 @@
     </w:tbl>
     <w:p>
       <w:pPr>
-        <w:pStyle w:val="BodyText"/>
-      </w:pPr>
-    </w:p>
-    <w:p>
-      <w:pPr>
         <w:pStyle w:val="Heading2"/>
         <w:rPr>
           <w:rFonts w:ascii="Times New Roman" w:hAnsi="Times New Roman"/>
@@ -15292,6 +15331,7 @@
         <w:rPr>
           <w:rFonts w:ascii="Times New Roman" w:hAnsi="Times New Roman"/>
         </w:rPr>
+        <w:lastRenderedPageBreak/>
         <w:t>Key Features</w:t>
       </w:r>
     </w:p>
@@ -15479,6 +15519,13 @@
     </w:p>
     <w:p>
       <w:pPr>
+        <w:rPr>
+          <w:rFonts w:ascii="Times New Roman" w:hAnsi="Times New Roman"/>
+        </w:rPr>
+      </w:pPr>
+    </w:p>
+    <w:p>
+      <w:pPr>
         <w:pStyle w:val="Heading2"/>
         <w:rPr>
           <w:rFonts w:ascii="Times New Roman" w:hAnsi="Times New Roman"/>
@@ -15492,7 +15539,6 @@
           <w:sz w:val="32"/>
           <w:szCs w:val="32"/>
         </w:rPr>
-        <w:lastRenderedPageBreak/>
         <w:t>Demonstration Video</w:t>
       </w:r>
     </w:p>
@@ -15607,7 +15653,7 @@
                     <pic:cNvPicPr/>
                   </pic:nvPicPr>
                   <pic:blipFill>
-                    <a:blip r:embed="rId37"/>
+                    <a:blip r:embed="rId45"/>
                     <a:stretch>
                       <a:fillRect/>
                     </a:stretch>
@@ -15780,7 +15826,7 @@
           <w:rFonts w:ascii="Times New Roman" w:hAnsi="Times New Roman"/>
         </w:rPr>
       </w:pPr>
-      <w:hyperlink r:id="rId38" w:history="1">
+      <w:hyperlink r:id="rId46" w:history="1">
         <w:r>
           <w:rPr>
             <w:rStyle w:val="Hyperlink"/>
@@ -15801,7 +15847,7 @@
           <w:rFonts w:ascii="Times New Roman" w:hAnsi="Times New Roman"/>
         </w:rPr>
       </w:pPr>
-      <w:hyperlink r:id="rId39" w:history="1">
+      <w:hyperlink r:id="rId47" w:history="1">
         <w:r>
           <w:rPr>
             <w:rStyle w:val="Hyperlink"/>
@@ -15846,7 +15892,7 @@
           <w:rFonts w:ascii="Times New Roman" w:hAnsi="Times New Roman"/>
         </w:rPr>
       </w:pPr>
-      <w:hyperlink r:id="rId40" w:history="1">
+      <w:hyperlink r:id="rId48" w:history="1">
         <w:r>
           <w:rPr>
             <w:rStyle w:val="Hyperlink"/>
@@ -15867,7 +15913,7 @@
           <w:rFonts w:ascii="Times New Roman" w:hAnsi="Times New Roman"/>
         </w:rPr>
       </w:pPr>
-      <w:hyperlink r:id="rId41" w:history="1">
+      <w:hyperlink r:id="rId49" w:history="1">
         <w:r>
           <w:rPr>
             <w:rStyle w:val="Hyperlink"/>
@@ -15916,7 +15962,7 @@
           <w:rFonts w:ascii="Times New Roman" w:hAnsi="Times New Roman"/>
         </w:rPr>
       </w:pPr>
-      <w:hyperlink r:id="rId42" w:history="1">
+      <w:hyperlink r:id="rId50" w:history="1">
         <w:r>
           <w:rPr>
             <w:rStyle w:val="Hyperlink"/>
@@ -15937,7 +15983,7 @@
           <w:rFonts w:ascii="Times New Roman" w:hAnsi="Times New Roman"/>
         </w:rPr>
       </w:pPr>
-      <w:hyperlink r:id="rId43" w:history="1">
+      <w:hyperlink r:id="rId51" w:history="1">
         <w:r>
           <w:rPr>
             <w:rStyle w:val="Hyperlink"/>
@@ -15958,7 +16004,7 @@
           <w:rFonts w:ascii="Times New Roman" w:hAnsi="Times New Roman"/>
         </w:rPr>
       </w:pPr>
-      <w:hyperlink r:id="rId44" w:history="1">
+      <w:hyperlink r:id="rId52" w:history="1">
         <w:r>
           <w:rPr>
             <w:rStyle w:val="Hyperlink"/>
@@ -16003,7 +16049,7 @@
           <w:rFonts w:ascii="Times New Roman" w:hAnsi="Times New Roman"/>
         </w:rPr>
       </w:pPr>
-      <w:hyperlink r:id="rId45" w:history="1">
+      <w:hyperlink r:id="rId53" w:history="1">
         <w:r>
           <w:rPr>
             <w:rStyle w:val="Hyperlink"/>
@@ -16024,7 +16070,7 @@
           <w:rFonts w:ascii="Times New Roman" w:hAnsi="Times New Roman"/>
         </w:rPr>
       </w:pPr>
-      <w:hyperlink r:id="rId46" w:history="1">
+      <w:hyperlink r:id="rId54" w:history="1">
         <w:r>
           <w:rPr>
             <w:rStyle w:val="Hyperlink"/>
@@ -16045,7 +16091,7 @@
           <w:rFonts w:ascii="Times New Roman" w:hAnsi="Times New Roman"/>
         </w:rPr>
       </w:pPr>
-      <w:hyperlink r:id="rId47" w:anchor="kali-virtual-machines" w:history="1">
+      <w:hyperlink r:id="rId55" w:anchor="kali-virtual-machines" w:history="1">
         <w:r>
           <w:rPr>
             <w:rStyle w:val="Hyperlink"/>
@@ -16066,7 +16112,7 @@
           <w:rFonts w:ascii="Times New Roman" w:hAnsi="Times New Roman"/>
         </w:rPr>
       </w:pPr>
-      <w:hyperlink r:id="rId48" w:history="1">
+      <w:hyperlink r:id="rId56" w:history="1">
         <w:r>
           <w:rPr>
             <w:rStyle w:val="Hyperlink"/>
@@ -16090,7 +16136,7 @@
           <w:rFonts w:ascii="Times New Roman" w:hAnsi="Times New Roman"/>
         </w:rPr>
       </w:pPr>
-      <w:hyperlink r:id="rId49" w:history="1">
+      <w:hyperlink r:id="rId57" w:history="1">
         <w:r>
           <w:rPr>
             <w:rStyle w:val="Hyperlink"/>
@@ -16133,7 +16179,7 @@
           <w:rFonts w:ascii="Times New Roman" w:hAnsi="Times New Roman"/>
         </w:rPr>
       </w:pPr>
-      <w:hyperlink r:id="rId50" w:history="1">
+      <w:hyperlink r:id="rId58" w:history="1">
         <w:r>
           <w:rPr>
             <w:rStyle w:val="Hyperlink"/>
@@ -16154,7 +16200,7 @@
           <w:rFonts w:ascii="Times New Roman" w:hAnsi="Times New Roman"/>
         </w:rPr>
       </w:pPr>
-      <w:hyperlink r:id="rId51" w:history="1">
+      <w:hyperlink r:id="rId59" w:history="1">
         <w:r>
           <w:rPr>
             <w:rStyle w:val="Hyperlink"/>
@@ -16175,7 +16221,7 @@
       </w:pPr>
     </w:p>
     <w:sectPr>
-      <w:footerReference w:type="default" r:id="rId52"/>
+      <w:footerReference w:type="default" r:id="rId60"/>
       <w:pgSz w:w="12240" w:h="15840"/>
       <w:pgMar w:top="1440" w:right="1440" w:bottom="1440" w:left="1440" w:header="720" w:footer="720" w:gutter="0"/>
       <w:cols w:space="720"/>
@@ -20404,7 +20450,6 @@
   <w:style w:type="character" w:default="1" w:styleId="DefaultParagraphFont">
     <w:name w:val="Default Paragraph Font"/>
     <w:uiPriority w:val="1"/>
-    <w:semiHidden/>
     <w:unhideWhenUsed/>
   </w:style>
   <w:style w:type="table" w:default="1" w:styleId="TableNormal">

</xml_diff>